<commit_message>
test for bind shell
</commit_message>
<xml_diff>
--- a/~~Dlouhodobka~~/DOCX/protokol_smkal_202_18_1.docx
+++ b/~~Dlouhodobka~~/DOCX/protokol_smkal_202_18_1.docx
@@ -416,12 +416,21 @@
           <w:b/>
         </w:rPr>
       </w:pPr>
+      <w:proofErr w:type="spellStart"/>
       <w:r>
         <w:rPr>
           <w:rFonts w:ascii="Arial" w:eastAsia="Arial" w:hAnsi="Arial" w:cs="Arial"/>
           <w:b/>
         </w:rPr>
-        <w:t xml:space="preserve">Keywords </w:t>
+        <w:t>Keywords</w:t>
+      </w:r>
+      <w:proofErr w:type="spellEnd"/>
+      <w:r>
+        <w:rPr>
+          <w:rFonts w:ascii="Arial" w:eastAsia="Arial" w:hAnsi="Arial" w:cs="Arial"/>
+          <w:b/>
+        </w:rPr>
+        <w:t xml:space="preserve"> </w:t>
       </w:r>
     </w:p>
     <w:p>
@@ -433,12 +442,21 @@
           <w:bCs/>
         </w:rPr>
       </w:pPr>
+      <w:proofErr w:type="spellStart"/>
       <w:r>
         <w:rPr>
           <w:rFonts w:eastAsia="Arial"/>
           <w:bCs/>
         </w:rPr>
-        <w:t xml:space="preserve">Cybersecurity, </w:t>
+        <w:t>Cybersecurity</w:t>
+      </w:r>
+      <w:proofErr w:type="spellEnd"/>
+      <w:r>
+        <w:rPr>
+          <w:rFonts w:eastAsia="Arial"/>
+          <w:bCs/>
+        </w:rPr>
+        <w:t xml:space="preserve">, </w:t>
       </w:r>
       <w:r>
         <w:rPr>
@@ -2931,7 +2949,31 @@
       </w:pPr>
       <w:bookmarkStart w:id="2" w:name="_Toc190766488"/>
       <w:r>
-        <w:t>Význam problematiky útoku typu „Denial of Service“</w:t>
+        <w:t>Význam problematiky útoku typu „</w:t>
+      </w:r>
+      <w:proofErr w:type="spellStart"/>
+      <w:r>
+        <w:t>Denial</w:t>
+      </w:r>
+      <w:proofErr w:type="spellEnd"/>
+      <w:r>
+        <w:t xml:space="preserve"> </w:t>
+      </w:r>
+      <w:proofErr w:type="spellStart"/>
+      <w:r>
+        <w:t>of</w:t>
+      </w:r>
+      <w:proofErr w:type="spellEnd"/>
+      <w:r>
+        <w:t xml:space="preserve"> </w:t>
+      </w:r>
+      <w:proofErr w:type="spellStart"/>
+      <w:r>
+        <w:t>Service</w:t>
+      </w:r>
+      <w:proofErr w:type="spellEnd"/>
+      <w:r>
+        <w:t>“</w:t>
       </w:r>
       <w:r>
         <w:rPr>
@@ -3063,7 +3105,21 @@
         <w:rPr>
           <w:color w:val="00B050"/>
         </w:rPr>
-        <w:t>ále si ukážeme jaké nástroje se používají pro jejich realizaci a jaké jsou možné varianty obrany proti nim.</w:t>
+        <w:t xml:space="preserve">ále si </w:t>
+      </w:r>
+      <w:proofErr w:type="gramStart"/>
+      <w:r>
+        <w:rPr>
+          <w:color w:val="00B050"/>
+        </w:rPr>
+        <w:t>ukážeme</w:t>
+      </w:r>
+      <w:proofErr w:type="gramEnd"/>
+      <w:r>
+        <w:rPr>
+          <w:color w:val="00B050"/>
+        </w:rPr>
+        <w:t xml:space="preserve"> jaké nástroje se používají pro jejich realizaci a jaké jsou možné varianty obrany proti nim.</w:t>
       </w:r>
     </w:p>
     <w:p>
@@ -3082,7 +3138,31 @@
         <w:ind w:left="-5" w:right="0"/>
       </w:pPr>
       <w:r>
-        <w:t xml:space="preserve">Útoky typu DoS (Denial of Service) jsou zaměřeny na znepřístupnění online služeb prostřednictvím přetížení cílového systému nadměrným množstvím síťového provozu. Tento nápor vede k vyčerpání zdrojů, což způsobí, že systém </w:t>
+        <w:t>Útoky typu DoS (</w:t>
+      </w:r>
+      <w:proofErr w:type="spellStart"/>
+      <w:r>
+        <w:t>Denial</w:t>
+      </w:r>
+      <w:proofErr w:type="spellEnd"/>
+      <w:r>
+        <w:t xml:space="preserve"> </w:t>
+      </w:r>
+      <w:proofErr w:type="spellStart"/>
+      <w:r>
+        <w:t>of</w:t>
+      </w:r>
+      <w:proofErr w:type="spellEnd"/>
+      <w:r>
+        <w:t xml:space="preserve"> </w:t>
+      </w:r>
+      <w:proofErr w:type="spellStart"/>
+      <w:r>
+        <w:t>Service</w:t>
+      </w:r>
+      <w:proofErr w:type="spellEnd"/>
+      <w:r>
+        <w:t xml:space="preserve">) jsou zaměřeny na znepřístupnění online služeb prostřednictvím přetížení cílového systému nadměrným množstvím síťového provozu. Tento nápor vede k vyčerpání zdrojů, což způsobí, že systém </w:t>
       </w:r>
       <w:r>
         <w:t xml:space="preserve">pak </w:t>
@@ -3109,13 +3189,43 @@
         <w:t xml:space="preserve">se </w:t>
       </w:r>
       <w:r>
-        <w:t xml:space="preserve">u DoS útoků setkáváme se zaplavováním (flooding), což je odesílání velkého množství dat nebo požadavků s cílem přetížit šířku pásma (bandwidth) nebo výpočetní kapacitu cílového zařízení. </w:t>
+        <w:t>u DoS útoků setkáváme se zaplavováním (</w:t>
+      </w:r>
+      <w:proofErr w:type="spellStart"/>
+      <w:r>
+        <w:t>flooding</w:t>
+      </w:r>
+      <w:proofErr w:type="spellEnd"/>
+      <w:r>
+        <w:t>), což je odesílání velkého množství dat nebo požadavků s cílem přetížit šířku pásma (</w:t>
+      </w:r>
+      <w:proofErr w:type="spellStart"/>
+      <w:r>
+        <w:t>bandwidth</w:t>
+      </w:r>
+      <w:proofErr w:type="spellEnd"/>
+      <w:r>
+        <w:t xml:space="preserve">) nebo výpočetní kapacitu cílového zařízení. </w:t>
       </w:r>
       <w:r>
         <w:rPr>
           <w:color w:val="00B050"/>
         </w:rPr>
-        <w:t>Anebo také s využitím nějaké slabiny (exploit)</w:t>
+        <w:t>Anebo také s využitím nějaké slabiny (</w:t>
+      </w:r>
+      <w:proofErr w:type="spellStart"/>
+      <w:r>
+        <w:rPr>
+          <w:color w:val="00B050"/>
+        </w:rPr>
+        <w:t>exploit</w:t>
+      </w:r>
+      <w:proofErr w:type="spellEnd"/>
+      <w:r>
+        <w:rPr>
+          <w:color w:val="00B050"/>
+        </w:rPr>
+        <w:t>)</w:t>
       </w:r>
       <w:r>
         <w:t xml:space="preserve"> v síťových protokolech nebo aplikacích.</w:t>
@@ -3170,7 +3280,21 @@
         <w:rPr>
           <w:color w:val="FFC000"/>
         </w:rPr>
-        <w:t xml:space="preserve">(example růstů </w:t>
+        <w:t>(</w:t>
+      </w:r>
+      <w:proofErr w:type="spellStart"/>
+      <w:r>
+        <w:rPr>
+          <w:color w:val="FFC000"/>
+        </w:rPr>
+        <w:t>example</w:t>
+      </w:r>
+      <w:proofErr w:type="spellEnd"/>
+      <w:r>
+        <w:rPr>
+          <w:color w:val="FFC000"/>
+        </w:rPr>
+        <w:t xml:space="preserve"> růstů </w:t>
       </w:r>
       <w:hyperlink r:id="rId15" w:history="1">
         <w:r>
@@ -3233,8 +3357,29 @@
       <w:r>
         <w:t xml:space="preserve">typu </w:t>
       </w:r>
-      <w:r>
-        <w:t>Denial of service, se liší od normálních DoS útok</w:t>
+      <w:proofErr w:type="spellStart"/>
+      <w:r>
+        <w:t>Denial</w:t>
+      </w:r>
+      <w:proofErr w:type="spellEnd"/>
+      <w:r>
+        <w:t xml:space="preserve"> </w:t>
+      </w:r>
+      <w:proofErr w:type="spellStart"/>
+      <w:r>
+        <w:t>of</w:t>
+      </w:r>
+      <w:proofErr w:type="spellEnd"/>
+      <w:r>
+        <w:t xml:space="preserve"> </w:t>
+      </w:r>
+      <w:proofErr w:type="spellStart"/>
+      <w:r>
+        <w:t>service</w:t>
+      </w:r>
+      <w:proofErr w:type="spellEnd"/>
+      <w:r>
+        <w:t>, se liší od normálních DoS útok</w:t>
       </w:r>
       <w:r>
         <w:t>ů</w:t>
@@ -3246,7 +3391,15 @@
         <w:t>ů</w:t>
       </w:r>
       <w:r>
-        <w:t xml:space="preserve"> je vyšší. DDoS útoky svým velikým počtem dat maskují útočníka a také rychlost jakou mohou cíl vyřadit z provozu je mnohonásobně větší.</w:t>
+        <w:t xml:space="preserve"> je vyšší. </w:t>
+      </w:r>
+      <w:proofErr w:type="spellStart"/>
+      <w:r>
+        <w:t>DDoS</w:t>
+      </w:r>
+      <w:proofErr w:type="spellEnd"/>
+      <w:r>
+        <w:t xml:space="preserve"> útoky svým velikým počtem dat maskují útočníka a také rychlost jakou mohou cíl vyřadit z provozu je mnohonásobně větší.</w:t>
       </w:r>
     </w:p>
     <w:p>
@@ -3260,7 +3413,15 @@
         <w:t xml:space="preserve">zdůraznění </w:t>
       </w:r>
       <w:r>
-        <w:t xml:space="preserve">si můžeme ukázat základní popis sítě DDoS útoku na </w:t>
+        <w:t xml:space="preserve">si můžeme ukázat základní popis sítě </w:t>
+      </w:r>
+      <w:proofErr w:type="spellStart"/>
+      <w:r>
+        <w:t>DDoS</w:t>
+      </w:r>
+      <w:proofErr w:type="spellEnd"/>
+      <w:r>
+        <w:t xml:space="preserve"> útoku na </w:t>
       </w:r>
       <w:r>
         <w:rPr>
@@ -3338,7 +3499,15 @@
         </w:r>
       </w:fldSimple>
       <w:r>
-        <w:t xml:space="preserve"> Schéma základního DDoS útoku</w:t>
+        <w:t xml:space="preserve"> Schéma základního </w:t>
+      </w:r>
+      <w:proofErr w:type="spellStart"/>
+      <w:r>
+        <w:t>DDoS</w:t>
+      </w:r>
+      <w:proofErr w:type="spellEnd"/>
+      <w:r>
+        <w:t xml:space="preserve"> útoku</w:t>
       </w:r>
       <w:bookmarkEnd w:id="8"/>
       <w:r>
@@ -3374,7 +3543,47 @@
         <w:t>použití</w:t>
       </w:r>
       <w:r>
-        <w:t xml:space="preserve"> strategie botnetu, což je kolekce botů (infikovaných počítačů), kteří jsou většinou pod hierarchickou kontrolou. Na konci této kontroly se většinou vyskytuje také Command-and-Control (CnC) Server, který rozesílá útočníkovi instrukce svým botům.</w:t>
+        <w:t xml:space="preserve"> strategie </w:t>
+      </w:r>
+      <w:proofErr w:type="spellStart"/>
+      <w:r>
+        <w:t>botnetu</w:t>
+      </w:r>
+      <w:proofErr w:type="spellEnd"/>
+      <w:r>
+        <w:t xml:space="preserve">, což je kolekce </w:t>
+      </w:r>
+      <w:proofErr w:type="spellStart"/>
+      <w:r>
+        <w:t>botů</w:t>
+      </w:r>
+      <w:proofErr w:type="spellEnd"/>
+      <w:r>
+        <w:t xml:space="preserve"> (infikovaných počítačů), kteří jsou většinou pod hierarchickou kontrolou. Na konci této kontroly se většinou vyskytuje také Command-and-</w:t>
+      </w:r>
+      <w:proofErr w:type="spellStart"/>
+      <w:r>
+        <w:t>Control</w:t>
+      </w:r>
+      <w:proofErr w:type="spellEnd"/>
+      <w:r>
+        <w:t xml:space="preserve"> (</w:t>
+      </w:r>
+      <w:proofErr w:type="spellStart"/>
+      <w:r>
+        <w:t>CnC</w:t>
+      </w:r>
+      <w:proofErr w:type="spellEnd"/>
+      <w:r>
+        <w:t xml:space="preserve">) Server, který rozesílá útočníkovi instrukce svým </w:t>
+      </w:r>
+      <w:proofErr w:type="spellStart"/>
+      <w:r>
+        <w:t>botům</w:t>
+      </w:r>
+      <w:proofErr w:type="spellEnd"/>
+      <w:r>
+        <w:t>.</w:t>
       </w:r>
     </w:p>
     <w:p>
@@ -3383,16 +3592,76 @@
           <w:color w:val="F4B083" w:themeColor="accent2" w:themeTint="99"/>
           <w:highlight w:val="magenta"/>
         </w:rPr>
-        <w:t>Dokazují to i tyto informce…/Další informace k tomuto tématu lze nalézt v dokumentu Lecture 29, Purdue University.</w:t>
-      </w:r>
+        <w:t xml:space="preserve">Dokazují to i tyto </w:t>
+      </w:r>
+      <w:proofErr w:type="spellStart"/>
       <w:r>
         <w:rPr>
           <w:color w:val="F4B083" w:themeColor="accent2" w:themeTint="99"/>
-        </w:rPr>
-        <w:t xml:space="preserve"> </w:t>
-      </w:r>
-      <w:r>
-        <w:t xml:space="preserve">? </w:t>
+          <w:highlight w:val="magenta"/>
+        </w:rPr>
+        <w:t>informce</w:t>
+      </w:r>
+      <w:proofErr w:type="spellEnd"/>
+      <w:r>
+        <w:rPr>
+          <w:color w:val="F4B083" w:themeColor="accent2" w:themeTint="99"/>
+          <w:highlight w:val="magenta"/>
+        </w:rPr>
+        <w:t xml:space="preserve">…/Další informace k tomuto tématu lze nalézt v dokumentu </w:t>
+      </w:r>
+      <w:proofErr w:type="spellStart"/>
+      <w:r>
+        <w:rPr>
+          <w:color w:val="F4B083" w:themeColor="accent2" w:themeTint="99"/>
+          <w:highlight w:val="magenta"/>
+        </w:rPr>
+        <w:t>Lecture</w:t>
+      </w:r>
+      <w:proofErr w:type="spellEnd"/>
+      <w:r>
+        <w:rPr>
+          <w:color w:val="F4B083" w:themeColor="accent2" w:themeTint="99"/>
+          <w:highlight w:val="magenta"/>
+        </w:rPr>
+        <w:t xml:space="preserve"> 29, </w:t>
+      </w:r>
+      <w:proofErr w:type="spellStart"/>
+      <w:r>
+        <w:rPr>
+          <w:color w:val="F4B083" w:themeColor="accent2" w:themeTint="99"/>
+          <w:highlight w:val="magenta"/>
+        </w:rPr>
+        <w:t>Purdue</w:t>
+      </w:r>
+      <w:proofErr w:type="spellEnd"/>
+      <w:r>
+        <w:rPr>
+          <w:color w:val="F4B083" w:themeColor="accent2" w:themeTint="99"/>
+          <w:highlight w:val="magenta"/>
+        </w:rPr>
+        <w:t xml:space="preserve"> University</w:t>
+      </w:r>
+      <w:proofErr w:type="gramStart"/>
+      <w:r>
+        <w:rPr>
+          <w:color w:val="F4B083" w:themeColor="accent2" w:themeTint="99"/>
+          <w:highlight w:val="magenta"/>
+        </w:rPr>
+        <w:t>.</w:t>
+      </w:r>
+      <w:r>
+        <w:rPr>
+          <w:color w:val="F4B083" w:themeColor="accent2" w:themeTint="99"/>
+        </w:rPr>
+        <w:t xml:space="preserve"> </w:t>
+      </w:r>
+      <w:r>
+        <w:t>?</w:t>
+      </w:r>
+      <w:proofErr w:type="gramEnd"/>
+      <w:r>
+        <w:t xml:space="preserve"> </w:t>
       </w:r>
       <w:hyperlink r:id="rId18" w:history="1">
         <w:r>
@@ -3429,17 +3698,40 @@
         </w:rPr>
         <w:t>„</w:t>
       </w:r>
+      <w:proofErr w:type="spellStart"/>
       <w:r>
         <w:t>Volumterické</w:t>
       </w:r>
+      <w:proofErr w:type="spellEnd"/>
       <w:r>
         <w:t xml:space="preserve"> útoky jsou nejčastějším typem </w:t>
       </w:r>
+      <w:proofErr w:type="spellStart"/>
       <w:r>
         <w:t>D</w:t>
       </w:r>
       <w:r>
-        <w:t>DoS útoků. Jejich cílem je přesycení šířky pásma cíle, což způsobí nedostupnost služby. Tyto útoky zahlcují cíl obrovským množstvím dat, které se často měří v bitech za sekundu (Bps) nebo gigabitech za sekundu (Gbps).</w:t>
+        <w:t>DoS</w:t>
+      </w:r>
+      <w:proofErr w:type="spellEnd"/>
+      <w:r>
+        <w:t xml:space="preserve"> útoků. Jejich cílem je přesycení šířky pásma cíle, což způsobí nedostupnost služby. Tyto útoky zahlcují cíl obrovským množstvím dat, které se často měří v bitech za sekundu (</w:t>
+      </w:r>
+      <w:proofErr w:type="spellStart"/>
+      <w:r>
+        <w:t>Bps</w:t>
+      </w:r>
+      <w:proofErr w:type="spellEnd"/>
+      <w:r>
+        <w:t>) nebo gigabitech za sekundu (</w:t>
+      </w:r>
+      <w:proofErr w:type="spellStart"/>
+      <w:r>
+        <w:t>Gbps</w:t>
+      </w:r>
+      <w:proofErr w:type="spellEnd"/>
+      <w:r>
+        <w:t>).</w:t>
       </w:r>
       <w:r>
         <w:rPr>
@@ -3454,7 +3746,21 @@
         <w:rPr>
           <w:color w:val="auto"/>
         </w:rPr>
-        <w:t>(Merkebaiuly, 2024)</w:t>
+        <w:t>(</w:t>
+      </w:r>
+      <w:proofErr w:type="spellStart"/>
+      <w:r>
+        <w:rPr>
+          <w:color w:val="auto"/>
+        </w:rPr>
+        <w:t>Merkebaiuly</w:t>
+      </w:r>
+      <w:proofErr w:type="spellEnd"/>
+      <w:r>
+        <w:rPr>
+          <w:color w:val="auto"/>
+        </w:rPr>
+        <w:t>, 2024)</w:t>
       </w:r>
     </w:p>
     <w:p>
@@ -3576,26 +3882,78 @@
         <w:rPr>
           <w:color w:val="auto"/>
         </w:rPr>
-        <w:t xml:space="preserve"> útoků spadá například UDP flood</w:t>
-      </w:r>
-      <w:r>
-        <w:rPr>
-          <w:color w:val="auto"/>
-        </w:rPr>
-        <w:t xml:space="preserve">, SYN flood, </w:t>
-      </w:r>
-      <w:r>
-        <w:rPr>
-          <w:color w:val="auto"/>
-        </w:rPr>
-        <w:t>ICMP flood</w:t>
-      </w:r>
-      <w:r>
-        <w:rPr>
-          <w:color w:val="auto"/>
-        </w:rPr>
-        <w:t xml:space="preserve"> nebo DNS reflection flood</w:t>
-      </w:r>
+        <w:t xml:space="preserve"> útoků spadá například UDP </w:t>
+      </w:r>
+      <w:proofErr w:type="spellStart"/>
+      <w:r>
+        <w:rPr>
+          <w:color w:val="auto"/>
+        </w:rPr>
+        <w:t>flood</w:t>
+      </w:r>
+      <w:proofErr w:type="spellEnd"/>
+      <w:r>
+        <w:rPr>
+          <w:color w:val="auto"/>
+        </w:rPr>
+        <w:t xml:space="preserve">, SYN </w:t>
+      </w:r>
+      <w:proofErr w:type="spellStart"/>
+      <w:r>
+        <w:rPr>
+          <w:color w:val="auto"/>
+        </w:rPr>
+        <w:t>flood</w:t>
+      </w:r>
+      <w:proofErr w:type="spellEnd"/>
+      <w:r>
+        <w:rPr>
+          <w:color w:val="auto"/>
+        </w:rPr>
+        <w:t xml:space="preserve">, </w:t>
+      </w:r>
+      <w:r>
+        <w:rPr>
+          <w:color w:val="auto"/>
+        </w:rPr>
+        <w:t xml:space="preserve">ICMP </w:t>
+      </w:r>
+      <w:proofErr w:type="spellStart"/>
+      <w:r>
+        <w:rPr>
+          <w:color w:val="auto"/>
+        </w:rPr>
+        <w:t>flood</w:t>
+      </w:r>
+      <w:proofErr w:type="spellEnd"/>
+      <w:r>
+        <w:rPr>
+          <w:color w:val="auto"/>
+        </w:rPr>
+        <w:t xml:space="preserve"> nebo DNS </w:t>
+      </w:r>
+      <w:proofErr w:type="spellStart"/>
+      <w:r>
+        <w:rPr>
+          <w:color w:val="auto"/>
+        </w:rPr>
+        <w:t>reflection</w:t>
+      </w:r>
+      <w:proofErr w:type="spellEnd"/>
+      <w:r>
+        <w:rPr>
+          <w:color w:val="auto"/>
+        </w:rPr>
+        <w:t xml:space="preserve"> </w:t>
+      </w:r>
+      <w:proofErr w:type="spellStart"/>
+      <w:r>
+        <w:rPr>
+          <w:color w:val="auto"/>
+        </w:rPr>
+        <w:t>flood</w:t>
+      </w:r>
+      <w:proofErr w:type="spellEnd"/>
       <w:r>
         <w:rPr>
           <w:color w:val="auto"/>
@@ -3612,7 +3970,21 @@
         <w:rPr>
           <w:color w:val="auto"/>
         </w:rPr>
-        <w:t>(Merkebaiuly, 2024)</w:t>
+        <w:t>(</w:t>
+      </w:r>
+      <w:proofErr w:type="spellStart"/>
+      <w:r>
+        <w:rPr>
+          <w:color w:val="auto"/>
+        </w:rPr>
+        <w:t>Merkebaiuly</w:t>
+      </w:r>
+      <w:proofErr w:type="spellEnd"/>
+      <w:r>
+        <w:rPr>
+          <w:color w:val="auto"/>
+        </w:rPr>
+        <w:t>, 2024)</w:t>
       </w:r>
     </w:p>
     <w:p>
@@ -3684,7 +4056,15 @@
         </w:r>
       </w:fldSimple>
       <w:r>
-        <w:t xml:space="preserve"> Schéma ICMP flood útoku</w:t>
+        <w:t xml:space="preserve"> Schéma ICMP </w:t>
+      </w:r>
+      <w:proofErr w:type="spellStart"/>
+      <w:r>
+        <w:t>flood</w:t>
+      </w:r>
+      <w:proofErr w:type="spellEnd"/>
+      <w:r>
+        <w:t xml:space="preserve"> útoku</w:t>
       </w:r>
       <w:bookmarkEnd w:id="10"/>
       <w:r>
@@ -3701,13 +4081,55 @@
         <w:rPr>
           <w:color w:val="auto"/>
         </w:rPr>
-        <w:t xml:space="preserve">Na levé straně figury 2, která znázorňuje ICMP flood útok, můžeme vidět útočníka řídící botnet a samotnou záplavu ICMP echo požadavky. </w:t>
-      </w:r>
-      <w:r>
-        <w:rPr>
-          <w:color w:val="FFC000"/>
-        </w:rPr>
-        <w:t xml:space="preserve">Napadený server odpovídá a útok tak vyplýtvá jeho šířku pásma (bandwidth). </w:t>
+        <w:t xml:space="preserve">Na levé straně figury 2, která znázorňuje ICMP </w:t>
+      </w:r>
+      <w:proofErr w:type="spellStart"/>
+      <w:r>
+        <w:rPr>
+          <w:color w:val="auto"/>
+        </w:rPr>
+        <w:t>flood</w:t>
+      </w:r>
+      <w:proofErr w:type="spellEnd"/>
+      <w:r>
+        <w:rPr>
+          <w:color w:val="auto"/>
+        </w:rPr>
+        <w:t xml:space="preserve"> útok, můžeme vidět útočníka řídící </w:t>
+      </w:r>
+      <w:proofErr w:type="spellStart"/>
+      <w:r>
+        <w:rPr>
+          <w:color w:val="auto"/>
+        </w:rPr>
+        <w:t>botnet</w:t>
+      </w:r>
+      <w:proofErr w:type="spellEnd"/>
+      <w:r>
+        <w:rPr>
+          <w:color w:val="auto"/>
+        </w:rPr>
+        <w:t xml:space="preserve"> a samotnou záplavu ICMP echo požadavky. </w:t>
+      </w:r>
+      <w:r>
+        <w:rPr>
+          <w:color w:val="FFC000"/>
+        </w:rPr>
+        <w:t>Napadený server odpovídá a útok tak vyplýtvá jeho šířku pásma (</w:t>
+      </w:r>
+      <w:proofErr w:type="spellStart"/>
+      <w:r>
+        <w:rPr>
+          <w:color w:val="FFC000"/>
+        </w:rPr>
+        <w:t>bandwidth</w:t>
+      </w:r>
+      <w:proofErr w:type="spellEnd"/>
+      <w:r>
+        <w:rPr>
+          <w:color w:val="FFC000"/>
+        </w:rPr>
+        <w:t xml:space="preserve">). </w:t>
       </w:r>
       <w:r>
         <w:rPr>
@@ -3769,16 +4191,38 @@
         <w:t>, například v</w:t>
       </w:r>
       <w:r>
-        <w:t xml:space="preserve"> handshake procesu nebo navázání relace.</w:t>
-      </w:r>
-      <w:r>
-        <w:t xml:space="preserve"> </w:t>
-      </w:r>
-      <w:r>
-        <w:rPr>
-          <w:color w:val="auto"/>
-        </w:rPr>
-        <w:t>(Merkebaiuly, 2024)</w:t>
+        <w:t xml:space="preserve"> </w:t>
+      </w:r>
+      <w:proofErr w:type="spellStart"/>
+      <w:r>
+        <w:t>handshake</w:t>
+      </w:r>
+      <w:proofErr w:type="spellEnd"/>
+      <w:r>
+        <w:t xml:space="preserve"> procesu nebo navázání relace.</w:t>
+      </w:r>
+      <w:r>
+        <w:t xml:space="preserve"> </w:t>
+      </w:r>
+      <w:r>
+        <w:rPr>
+          <w:color w:val="auto"/>
+        </w:rPr>
+        <w:t>(</w:t>
+      </w:r>
+      <w:proofErr w:type="spellStart"/>
+      <w:r>
+        <w:rPr>
+          <w:color w:val="auto"/>
+        </w:rPr>
+        <w:t>Merkebaiuly</w:t>
+      </w:r>
+      <w:proofErr w:type="spellEnd"/>
+      <w:r>
+        <w:rPr>
+          <w:color w:val="auto"/>
+        </w:rPr>
+        <w:t>, 2024)</w:t>
       </w:r>
     </w:p>
     <w:p>
@@ -3792,32 +4236,92 @@
           <w:color w:val="auto"/>
         </w:rPr>
         <w:lastRenderedPageBreak/>
-        <w:t xml:space="preserve">Nejčastěji se tyto útoky měří v (Pbs) paktetech za sekundu. Do těchto útoků pak spadá TCP SYN </w:t>
-      </w:r>
+        <w:t>Nejčastěji se tyto útoky měří v (</w:t>
+      </w:r>
+      <w:proofErr w:type="spellStart"/>
+      <w:r>
+        <w:rPr>
+          <w:color w:val="auto"/>
+        </w:rPr>
+        <w:t>Pbs</w:t>
+      </w:r>
+      <w:proofErr w:type="spellEnd"/>
+      <w:r>
+        <w:rPr>
+          <w:color w:val="auto"/>
+        </w:rPr>
+        <w:t xml:space="preserve">) </w:t>
+      </w:r>
+      <w:proofErr w:type="spellStart"/>
+      <w:r>
+        <w:rPr>
+          <w:color w:val="auto"/>
+        </w:rPr>
+        <w:t>paktetech</w:t>
+      </w:r>
+      <w:proofErr w:type="spellEnd"/>
+      <w:r>
+        <w:rPr>
+          <w:color w:val="auto"/>
+        </w:rPr>
+        <w:t xml:space="preserve"> za sekundu. Do těchto útoků pak spadá TCP SYN </w:t>
+      </w:r>
+      <w:proofErr w:type="spellStart"/>
       <w:r>
         <w:rPr>
           <w:color w:val="auto"/>
         </w:rPr>
         <w:t>flood</w:t>
       </w:r>
+      <w:proofErr w:type="spellEnd"/>
       <w:r>
         <w:rPr>
           <w:color w:val="auto"/>
         </w:rPr>
         <w:t xml:space="preserve">, </w:t>
       </w:r>
-      <w:r>
-        <w:rPr>
-          <w:color w:val="auto"/>
-        </w:rPr>
-        <w:t>Smurf útoky</w:t>
-      </w:r>
-      <w:r>
-        <w:rPr>
-          <w:color w:val="auto"/>
-        </w:rPr>
-        <w:t xml:space="preserve"> nebo útok ping of death</w:t>
-      </w:r>
+      <w:proofErr w:type="spellStart"/>
+      <w:r>
+        <w:rPr>
+          <w:color w:val="auto"/>
+        </w:rPr>
+        <w:t>Smurf</w:t>
+      </w:r>
+      <w:proofErr w:type="spellEnd"/>
+      <w:r>
+        <w:rPr>
+          <w:color w:val="auto"/>
+        </w:rPr>
+        <w:t xml:space="preserve"> útoky</w:t>
+      </w:r>
+      <w:r>
+        <w:rPr>
+          <w:color w:val="auto"/>
+        </w:rPr>
+        <w:t xml:space="preserve"> nebo útok ping </w:t>
+      </w:r>
+      <w:proofErr w:type="spellStart"/>
+      <w:r>
+        <w:rPr>
+          <w:color w:val="auto"/>
+        </w:rPr>
+        <w:t>of</w:t>
+      </w:r>
+      <w:proofErr w:type="spellEnd"/>
+      <w:r>
+        <w:rPr>
+          <w:color w:val="auto"/>
+        </w:rPr>
+        <w:t xml:space="preserve"> </w:t>
+      </w:r>
+      <w:proofErr w:type="spellStart"/>
+      <w:r>
+        <w:rPr>
+          <w:color w:val="auto"/>
+        </w:rPr>
+        <w:t>death</w:t>
+      </w:r>
+      <w:proofErr w:type="spellEnd"/>
       <w:r>
         <w:rPr>
           <w:color w:val="auto"/>
@@ -3900,7 +4404,15 @@
         </w:r>
       </w:fldSimple>
       <w:r>
-        <w:t xml:space="preserve"> Schéma TCP SYN flood útoku</w:t>
+        <w:t xml:space="preserve"> Schéma TCP SYN </w:t>
+      </w:r>
+      <w:proofErr w:type="spellStart"/>
+      <w:r>
+        <w:t>flood</w:t>
+      </w:r>
+      <w:proofErr w:type="spellEnd"/>
+      <w:r>
+        <w:t xml:space="preserve"> útoku</w:t>
       </w:r>
       <w:bookmarkEnd w:id="12"/>
       <w:r>
@@ -3918,7 +4430,49 @@
         <w:rPr>
           <w:color w:val="auto"/>
         </w:rPr>
-        <w:t xml:space="preserve">TCP SYN flood funguje na základě operace „three-way handshake“, která se používá k navázání TCP komunikace. Normální průběh této operace probíhá tak, že </w:t>
+        <w:t xml:space="preserve">TCP SYN </w:t>
+      </w:r>
+      <w:proofErr w:type="spellStart"/>
+      <w:r>
+        <w:rPr>
+          <w:color w:val="auto"/>
+        </w:rPr>
+        <w:t>flood</w:t>
+      </w:r>
+      <w:proofErr w:type="spellEnd"/>
+      <w:r>
+        <w:rPr>
+          <w:color w:val="auto"/>
+        </w:rPr>
+        <w:t xml:space="preserve"> funguje na základě operace „</w:t>
+      </w:r>
+      <w:proofErr w:type="spellStart"/>
+      <w:r>
+        <w:rPr>
+          <w:color w:val="auto"/>
+        </w:rPr>
+        <w:t>three-way</w:t>
+      </w:r>
+      <w:proofErr w:type="spellEnd"/>
+      <w:r>
+        <w:rPr>
+          <w:color w:val="auto"/>
+        </w:rPr>
+        <w:t xml:space="preserve"> </w:t>
+      </w:r>
+      <w:proofErr w:type="spellStart"/>
+      <w:r>
+        <w:rPr>
+          <w:color w:val="auto"/>
+        </w:rPr>
+        <w:t>handshake</w:t>
+      </w:r>
+      <w:proofErr w:type="spellEnd"/>
+      <w:r>
+        <w:rPr>
+          <w:color w:val="auto"/>
+        </w:rPr>
+        <w:t xml:space="preserve">“, která se používá k navázání TCP komunikace. Normální průběh této operace probíhá tak, že </w:t>
       </w:r>
       <w:r>
         <w:rPr>
@@ -3974,7 +4528,21 @@
         <w:rPr>
           <w:color w:val="auto"/>
         </w:rPr>
-        <w:t xml:space="preserve">Trik ve TCP SYN flood útoku je ten, že pokud klient neodpoví poslední zprávou (ACK), tak instance navázání komunikace bude stále otevřená. Nakonec server může dojít až do kritického bodu (viz. </w:t>
+        <w:t xml:space="preserve">Trik ve TCP SYN </w:t>
+      </w:r>
+      <w:proofErr w:type="spellStart"/>
+      <w:r>
+        <w:rPr>
+          <w:color w:val="auto"/>
+        </w:rPr>
+        <w:t>flood</w:t>
+      </w:r>
+      <w:proofErr w:type="spellEnd"/>
+      <w:r>
+        <w:rPr>
+          <w:color w:val="auto"/>
+        </w:rPr>
+        <w:t xml:space="preserve"> útoku je ten, že pokud klient neodpoví poslední zprávou (ACK), tak instance navázání komunikace bude stále otevřená. Nakonec server může dojít až do kritického bodu (viz. </w:t>
       </w:r>
       <w:r>
         <w:rPr>
@@ -4022,7 +4590,21 @@
         <w:rPr>
           <w:color w:val="auto"/>
         </w:rPr>
-        <w:t>(Merkebaiuly, 2024)</w:t>
+        <w:t>(</w:t>
+      </w:r>
+      <w:proofErr w:type="spellStart"/>
+      <w:r>
+        <w:rPr>
+          <w:color w:val="auto"/>
+        </w:rPr>
+        <w:t>Merkebaiuly</w:t>
+      </w:r>
+      <w:proofErr w:type="spellEnd"/>
+      <w:r>
+        <w:rPr>
+          <w:color w:val="auto"/>
+        </w:rPr>
+        <w:t>, 2024)</w:t>
       </w:r>
     </w:p>
     <w:p>
@@ -4040,7 +4622,31 @@
     </w:p>
     <w:p>
       <w:r>
-        <w:t>Mezi tyto útoky patří HTTP GET/POST flood útoky, BGP hijacking nebo Slowloris útoky.</w:t>
+        <w:t xml:space="preserve">Mezi tyto útoky patří HTTP GET/POST </w:t>
+      </w:r>
+      <w:proofErr w:type="spellStart"/>
+      <w:r>
+        <w:t>flood</w:t>
+      </w:r>
+      <w:proofErr w:type="spellEnd"/>
+      <w:r>
+        <w:t xml:space="preserve"> útoky, BGP </w:t>
+      </w:r>
+      <w:proofErr w:type="spellStart"/>
+      <w:r>
+        <w:t>hijacking</w:t>
+      </w:r>
+      <w:proofErr w:type="spellEnd"/>
+      <w:r>
+        <w:t xml:space="preserve"> nebo </w:t>
+      </w:r>
+      <w:proofErr w:type="spellStart"/>
+      <w:r>
+        <w:t>Slowloris</w:t>
+      </w:r>
+      <w:proofErr w:type="spellEnd"/>
+      <w:r>
+        <w:t xml:space="preserve"> útoky.</w:t>
       </w:r>
     </w:p>
     <w:p>
@@ -4109,7 +4715,15 @@
         </w:r>
       </w:fldSimple>
       <w:r>
-        <w:t xml:space="preserve"> Schéma HTTP GET flood útoku</w:t>
+        <w:t xml:space="preserve"> Schéma HTTP GET </w:t>
+      </w:r>
+      <w:proofErr w:type="spellStart"/>
+      <w:r>
+        <w:t>flood</w:t>
+      </w:r>
+      <w:proofErr w:type="spellEnd"/>
+      <w:r>
+        <w:t xml:space="preserve"> útoku</w:t>
       </w:r>
       <w:bookmarkEnd w:id="14"/>
       <w:r>
@@ -4118,10 +4732,26 @@
     </w:p>
     <w:p>
       <w:r>
-        <w:t>Na figuře 4 je znázorněn právě HTTP GET flood útok, kde útočník posílá velké množství GET požadavků</w:t>
-      </w:r>
-      <w:r>
-        <w:t xml:space="preserve"> (requests)</w:t>
+        <w:t xml:space="preserve">Na figuře 4 je znázorněn právě HTTP GET </w:t>
+      </w:r>
+      <w:proofErr w:type="spellStart"/>
+      <w:r>
+        <w:t>flood</w:t>
+      </w:r>
+      <w:proofErr w:type="spellEnd"/>
+      <w:r>
+        <w:t xml:space="preserve"> útok, kde útočník posílá velké množství GET požadavků</w:t>
+      </w:r>
+      <w:r>
+        <w:t xml:space="preserve"> (</w:t>
+      </w:r>
+      <w:proofErr w:type="spellStart"/>
+      <w:r>
+        <w:t>requests</w:t>
+      </w:r>
+      <w:proofErr w:type="spellEnd"/>
+      <w:r>
+        <w:t>)</w:t>
       </w:r>
       <w:r>
         <w:t>, například na stáhnutí obrázků či scriptů. Tím zapříčiní přetížení serveru</w:t>
@@ -4169,10 +4799,26 @@
         </w:rPr>
       </w:pPr>
       <w:r>
-        <w:t xml:space="preserve">Jeden z nejznámějších nástrojů k provádění DoS a DDoS útoků. </w:t>
-      </w:r>
-      <w:r>
-        <w:t>Původně byl vyvinut společností Praetox Technology jako aplikace pro testování zatížení sítí, ale později se stal open-source softwarem</w:t>
+        <w:t xml:space="preserve">Jeden z nejznámějších nástrojů k provádění DoS a </w:t>
+      </w:r>
+      <w:proofErr w:type="spellStart"/>
+      <w:r>
+        <w:t>DDoS</w:t>
+      </w:r>
+      <w:proofErr w:type="spellEnd"/>
+      <w:r>
+        <w:t xml:space="preserve"> útoků. </w:t>
+      </w:r>
+      <w:r>
+        <w:t xml:space="preserve">Původně byl vyvinut společností </w:t>
+      </w:r>
+      <w:proofErr w:type="spellStart"/>
+      <w:r>
+        <w:t>Praetox</w:t>
+      </w:r>
+      <w:proofErr w:type="spellEnd"/>
+      <w:r>
+        <w:t xml:space="preserve"> Technology jako aplikace pro testování zatížení sítí, ale později se stal open-source softwarem</w:t>
       </w:r>
       <w:r>
         <w:t xml:space="preserve"> a nyní se používá i pro škodlivé účely. </w:t>
@@ -4197,7 +4843,39 @@
         <w:t xml:space="preserve">Nástroj umožňuje zaplavovat cílové servery s TCP, UDP nebo http pakety. Pro rozsáhlé útoky vyžadující spolupráci tisíce uživatelů je </w:t>
       </w:r>
       <w:r>
-        <w:t>k dispozici mód „Hivemind“, kdy jeden hlavní uživatel řídí více připojených zařízení (dobrovalný botnet) prostřednictvím IRC chatovacích kanálů. Účastníci tak můžou tvrdit, že jejich zařízení byla oběťmi botnetu.</w:t>
+        <w:t>k dispozici mód „</w:t>
+      </w:r>
+      <w:proofErr w:type="spellStart"/>
+      <w:r>
+        <w:t>Hivemind</w:t>
+      </w:r>
+      <w:proofErr w:type="spellEnd"/>
+      <w:r>
+        <w:t>“, kdy jeden hlavní uživatel řídí více připojených zařízení (</w:t>
+      </w:r>
+      <w:proofErr w:type="spellStart"/>
+      <w:r>
+        <w:t>dobrovalný</w:t>
+      </w:r>
+      <w:proofErr w:type="spellEnd"/>
+      <w:r>
+        <w:t xml:space="preserve"> </w:t>
+      </w:r>
+      <w:proofErr w:type="spellStart"/>
+      <w:r>
+        <w:t>botnet</w:t>
+      </w:r>
+      <w:proofErr w:type="spellEnd"/>
+      <w:r>
+        <w:t xml:space="preserve">) prostřednictvím IRC chatovacích kanálů. Účastníci tak můžou tvrdit, že jejich zařízení byla oběťmi </w:t>
+      </w:r>
+      <w:proofErr w:type="spellStart"/>
+      <w:r>
+        <w:t>botnetu</w:t>
+      </w:r>
+      <w:proofErr w:type="spellEnd"/>
+      <w:r>
+        <w:t>.</w:t>
       </w:r>
     </w:p>
     <w:p>
@@ -4209,20 +4887,76 @@
       <w:r>
         <w:t xml:space="preserve">Mezi významné incidenty s využitím LOIC patří útoky Anonymous na weby </w:t>
       </w:r>
-      <w:r>
-        <w:t>Church of Scientology</w:t>
-      </w:r>
-      <w:r>
-        <w:t xml:space="preserve"> v roce 2008 a útoky podporovatelů WikiLeaks na weby Visa a MasterCard v roce 2010 poté, co tyto společnosti zablokovaly platby směrem k WikiLeaks.</w:t>
-      </w:r>
-      <w:r>
-        <w:t xml:space="preserve"> </w:t>
-      </w:r>
-      <w:r>
-        <w:rPr>
-          <w:color w:val="auto"/>
-        </w:rPr>
-        <w:t>(Cloudflare, 2024)</w:t>
+      <w:proofErr w:type="spellStart"/>
+      <w:r>
+        <w:t>Church</w:t>
+      </w:r>
+      <w:proofErr w:type="spellEnd"/>
+      <w:r>
+        <w:t xml:space="preserve"> </w:t>
+      </w:r>
+      <w:proofErr w:type="spellStart"/>
+      <w:r>
+        <w:t>of</w:t>
+      </w:r>
+      <w:proofErr w:type="spellEnd"/>
+      <w:r>
+        <w:t xml:space="preserve"> </w:t>
+      </w:r>
+      <w:proofErr w:type="spellStart"/>
+      <w:r>
+        <w:t>Scientology</w:t>
+      </w:r>
+      <w:proofErr w:type="spellEnd"/>
+      <w:r>
+        <w:t xml:space="preserve"> v roce 2008 a útoky podporovatelů </w:t>
+      </w:r>
+      <w:proofErr w:type="spellStart"/>
+      <w:r>
+        <w:t>WikiLeaks</w:t>
+      </w:r>
+      <w:proofErr w:type="spellEnd"/>
+      <w:r>
+        <w:t xml:space="preserve"> na weby Visa a </w:t>
+      </w:r>
+      <w:proofErr w:type="spellStart"/>
+      <w:r>
+        <w:t>MasterCard</w:t>
+      </w:r>
+      <w:proofErr w:type="spellEnd"/>
+      <w:r>
+        <w:t xml:space="preserve"> v roce 2010 poté, co tyto společnosti zablokovaly platby směrem k </w:t>
+      </w:r>
+      <w:proofErr w:type="spellStart"/>
+      <w:r>
+        <w:t>WikiLeaks</w:t>
+      </w:r>
+      <w:proofErr w:type="spellEnd"/>
+      <w:r>
+        <w:t>.</w:t>
+      </w:r>
+      <w:r>
+        <w:t xml:space="preserve"> </w:t>
+      </w:r>
+      <w:r>
+        <w:rPr>
+          <w:color w:val="auto"/>
+        </w:rPr>
+        <w:t>(</w:t>
+      </w:r>
+      <w:proofErr w:type="spellStart"/>
+      <w:r>
+        <w:rPr>
+          <w:color w:val="auto"/>
+        </w:rPr>
+        <w:t>Cloudflare</w:t>
+      </w:r>
+      <w:proofErr w:type="spellEnd"/>
+      <w:r>
+        <w:rPr>
+          <w:color w:val="auto"/>
+        </w:rPr>
+        <w:t>, 2024)</w:t>
       </w:r>
     </w:p>
     <w:p>
@@ -4243,10 +4977,34 @@
     </w:p>
     <w:p>
       <w:r>
-        <w:t xml:space="preserve">Pomocí hping3 můžeme testovat pravidla firewallu, provádět (falšované) skenování portů, testovat výkon sítě s použitím různých protokolů, provádět objevování MTU cesty, provádět operace podobné traceroute s různými protokoly, identifikovat vzdálené operační systémy, nebo auditovat TCP/IP stacky. </w:t>
-      </w:r>
-      <w:r>
-        <w:t>(Kali Hping3, 2024)</w:t>
+        <w:t xml:space="preserve">Pomocí hping3 můžeme testovat pravidla firewallu, provádět (falšované) skenování portů, testovat výkon sítě s použitím různých protokolů, provádět objevování MTU cesty, provádět operace podobné </w:t>
+      </w:r>
+      <w:proofErr w:type="spellStart"/>
+      <w:r>
+        <w:t>traceroute</w:t>
+      </w:r>
+      <w:proofErr w:type="spellEnd"/>
+      <w:r>
+        <w:t xml:space="preserve"> s různými protokoly, identifikovat vzdálené operační systémy, nebo auditovat TCP/IP </w:t>
+      </w:r>
+      <w:proofErr w:type="spellStart"/>
+      <w:r>
+        <w:t>stacky</w:t>
+      </w:r>
+      <w:proofErr w:type="spellEnd"/>
+      <w:r>
+        <w:t xml:space="preserve">. </w:t>
+      </w:r>
+      <w:r>
+        <w:t>(</w:t>
+      </w:r>
+      <w:proofErr w:type="spellStart"/>
+      <w:r>
+        <w:t>Kali</w:t>
+      </w:r>
+      <w:proofErr w:type="spellEnd"/>
+      <w:r>
+        <w:t xml:space="preserve"> Hping3, 2024)</w:t>
       </w:r>
     </w:p>
     <w:p>
@@ -4261,7 +5019,23 @@
     </w:p>
     <w:p>
       <w:r>
-        <w:t>HULK (HTTP Unbearable Load King) byl p</w:t>
+        <w:t xml:space="preserve">HULK (HTTP </w:t>
+      </w:r>
+      <w:proofErr w:type="spellStart"/>
+      <w:r>
+        <w:t>Unbearable</w:t>
+      </w:r>
+      <w:proofErr w:type="spellEnd"/>
+      <w:r>
+        <w:t xml:space="preserve"> </w:t>
+      </w:r>
+      <w:proofErr w:type="spellStart"/>
+      <w:r>
+        <w:t>Load</w:t>
+      </w:r>
+      <w:proofErr w:type="spellEnd"/>
+      <w:r>
+        <w:t xml:space="preserve"> King) byl p</w:t>
       </w:r>
       <w:r>
         <w:t xml:space="preserve">rimárně navržen pro výzkumné účely a </w:t>
@@ -4293,7 +5067,23 @@
     </w:p>
     <w:p>
       <w:r>
-        <w:t>HULK se tak liší od běžných nástrojů pro penetrační testování, skriptů nebo metod exploitace. Generuje množství unikátních požadavků v nepravidelných intervalech z jednoho hostitele. Nejenže spouští DDoS útok, ale zároveň ztěžuje obranným mechanismům sítě odhalit vzor útoku, což komplikuje filtrování provozu.</w:t>
+        <w:t xml:space="preserve">HULK se tak liší od běžných nástrojů pro penetrační testování, skriptů nebo metod </w:t>
+      </w:r>
+      <w:proofErr w:type="spellStart"/>
+      <w:r>
+        <w:t>exploitace</w:t>
+      </w:r>
+      <w:proofErr w:type="spellEnd"/>
+      <w:r>
+        <w:t xml:space="preserve">. Generuje množství unikátních požadavků v nepravidelných intervalech z jednoho hostitele. Nejenže spouští </w:t>
+      </w:r>
+      <w:proofErr w:type="spellStart"/>
+      <w:r>
+        <w:t>DDoS</w:t>
+      </w:r>
+      <w:proofErr w:type="spellEnd"/>
+      <w:r>
+        <w:t xml:space="preserve"> útok, ale zároveň ztěžuje obranným mechanismům sítě odhalit vzor útoku, což komplikuje filtrování provozu.</w:t>
       </w:r>
       <w:r>
         <w:t xml:space="preserve"> </w:t>
@@ -4304,12 +5094,14 @@
       <w:r>
         <w:t xml:space="preserve"> (</w:t>
       </w:r>
+      <w:proofErr w:type="spellStart"/>
       <w:r>
         <w:rPr>
           <w:color w:val="FFC000"/>
         </w:rPr>
         <w:t>Beschokov</w:t>
       </w:r>
+      <w:proofErr w:type="spellEnd"/>
       <w:r>
         <w:t>, 2024)</w:t>
       </w:r>
@@ -4326,13 +5118,45 @@
     </w:p>
     <w:p>
       <w:r>
-        <w:t>Obvykle, když je útok DDoS typu flooding detekován</w:t>
+        <w:t xml:space="preserve">Obvykle, když je útok </w:t>
+      </w:r>
+      <w:proofErr w:type="spellStart"/>
+      <w:r>
+        <w:t>DDoS</w:t>
+      </w:r>
+      <w:proofErr w:type="spellEnd"/>
+      <w:r>
+        <w:t xml:space="preserve"> typu </w:t>
+      </w:r>
+      <w:proofErr w:type="spellStart"/>
+      <w:r>
+        <w:t>flooding</w:t>
+      </w:r>
+      <w:proofErr w:type="spellEnd"/>
+      <w:r>
+        <w:t xml:space="preserve"> detekován</w:t>
       </w:r>
       <w:r>
         <w:t xml:space="preserve"> pozdě</w:t>
       </w:r>
       <w:r>
-        <w:t>, nelze udělat nic jiného než odpojit oběť od sítě a ručně problém vyřešit. Útoky DDoS typu flooding plýtvají značným množstvím zdrojů (například výpočetní</w:t>
+        <w:t xml:space="preserve">, nelze udělat nic jiného než odpojit oběť od sítě a ručně problém vyřešit. Útoky </w:t>
+      </w:r>
+      <w:proofErr w:type="spellStart"/>
+      <w:r>
+        <w:t>DDoS</w:t>
+      </w:r>
+      <w:proofErr w:type="spellEnd"/>
+      <w:r>
+        <w:t xml:space="preserve"> typu </w:t>
+      </w:r>
+      <w:proofErr w:type="spellStart"/>
+      <w:r>
+        <w:t>flooding</w:t>
+      </w:r>
+      <w:proofErr w:type="spellEnd"/>
+      <w:r>
+        <w:t xml:space="preserve"> plýtvají značným množstvím zdrojů (například výpočetní</w:t>
       </w:r>
       <w:r>
         <w:t>m</w:t>
@@ -4347,7 +5171,15 @@
         <w:t xml:space="preserve">em </w:t>
       </w:r>
       <w:r>
-        <w:t>atd.) na cestách vedoucích k cílovému zařízení. Proto je hlavním cílem jakéhokoli mechanismu obrany proti DDoS detekovat tyto útoky co nejdříve a zastavit je co nejblíže jejich zdrojům.</w:t>
+        <w:t xml:space="preserve">atd.) na cestách vedoucích k cílovému zařízení. Proto je hlavním cílem jakéhokoli mechanismu obrany proti </w:t>
+      </w:r>
+      <w:proofErr w:type="spellStart"/>
+      <w:r>
+        <w:t>DDoS</w:t>
+      </w:r>
+      <w:proofErr w:type="spellEnd"/>
+      <w:r>
+        <w:t xml:space="preserve"> detekovat tyto útoky co nejdříve a zastavit je co nejblíže jejich zdrojům.</w:t>
       </w:r>
       <w:r>
         <w:t xml:space="preserve"> (</w:t>
@@ -4369,7 +5201,21 @@
         <w:rPr>
           <w:color w:val="C00000"/>
         </w:rPr>
-        <w:t xml:space="preserve">Avšak pro dokonalou obrobnu by se muselo synchronizovaně kontrolovat na každém kroku po internetu, kvůli rozsáhlosti DDoS útoků. A díky tomu, že implementace širokého nasazení </w:t>
+        <w:t xml:space="preserve">Avšak pro dokonalou obrobnu by se muselo synchronizovaně kontrolovat na každém kroku po internetu, kvůli rozsáhlosti </w:t>
+      </w:r>
+      <w:proofErr w:type="spellStart"/>
+      <w:r>
+        <w:rPr>
+          <w:color w:val="C00000"/>
+        </w:rPr>
+        <w:t>DDoS</w:t>
+      </w:r>
+      <w:proofErr w:type="spellEnd"/>
+      <w:r>
+        <w:rPr>
+          <w:color w:val="C00000"/>
+        </w:rPr>
+        <w:t xml:space="preserve"> útoků. A díky tomu, že implementace širokého nasazení </w:t>
       </w:r>
       <w:r>
         <w:rPr>
@@ -4411,7 +5257,15 @@
     </w:p>
     <w:p>
       <w:r>
-        <w:t>Firewally a systémy pro detekci a prevenci průniků (IDS/IPS) představují základní vrstvu obrany proti DDoS útokům.</w:t>
+        <w:t xml:space="preserve">Firewally a systémy pro detekci a prevenci průniků (IDS/IPS) představují základní vrstvu obrany proti </w:t>
+      </w:r>
+      <w:proofErr w:type="spellStart"/>
+      <w:r>
+        <w:t>DDoS</w:t>
+      </w:r>
+      <w:proofErr w:type="spellEnd"/>
+      <w:r>
+        <w:t xml:space="preserve"> útokům.</w:t>
       </w:r>
     </w:p>
     <w:p>
@@ -4432,14 +5286,24 @@
       <w:r>
         <w:t xml:space="preserve">větší </w:t>
       </w:r>
-      <w:r>
-        <w:t>DDoS útoky generují.</w:t>
+      <w:proofErr w:type="spellStart"/>
+      <w:r>
+        <w:t>DDoS</w:t>
+      </w:r>
+      <w:proofErr w:type="spellEnd"/>
+      <w:r>
+        <w:t xml:space="preserve"> útoky generují.</w:t>
       </w:r>
       <w:r>
         <w:t xml:space="preserve"> (</w:t>
       </w:r>
-      <w:r>
-        <w:t>Scarfone, 2007)</w:t>
+      <w:proofErr w:type="spellStart"/>
+      <w:r>
+        <w:t>Scarfone</w:t>
+      </w:r>
+      <w:proofErr w:type="spellEnd"/>
+      <w:r>
+        <w:t>, 2007)</w:t>
       </w:r>
     </w:p>
     <w:p>
@@ -4447,14 +5311,85 @@
         <w:pStyle w:val="Nadpis3"/>
       </w:pPr>
       <w:bookmarkStart w:id="21" w:name="_Toc190766503"/>
-      <w:r>
-        <w:t>Load balancery</w:t>
+      <w:proofErr w:type="spellStart"/>
+      <w:r>
+        <w:t>Load</w:t>
+      </w:r>
+      <w:proofErr w:type="spellEnd"/>
+      <w:r>
+        <w:t xml:space="preserve"> </w:t>
+      </w:r>
+      <w:proofErr w:type="spellStart"/>
+      <w:r>
+        <w:t>balancery</w:t>
       </w:r>
       <w:bookmarkEnd w:id="21"/>
-    </w:p>
-    <w:p>
-      <w:r>
-        <w:t>Load balancery představují účinnou metodu pro distribuci síťového provozu mezi více servery. Tím se snižuje riziko přetížení jednoho zařízení a umožňuje lepší odolnost vůči DDoS útokům. V případě útoku může load balancer přesměrovat provoz na méně vytížené servery nebo na speciálně navržené servery pro absorpci DDoS útoků. Moderní load balancery mohou navíc využívat metody analýzy provozu k identifikaci a filtrování škodlivého provozu.</w:t>
+      <w:proofErr w:type="spellEnd"/>
+    </w:p>
+    <w:p>
+      <w:proofErr w:type="spellStart"/>
+      <w:r>
+        <w:t>Load</w:t>
+      </w:r>
+      <w:proofErr w:type="spellEnd"/>
+      <w:r>
+        <w:t xml:space="preserve"> </w:t>
+      </w:r>
+      <w:proofErr w:type="spellStart"/>
+      <w:r>
+        <w:t>balancery</w:t>
+      </w:r>
+      <w:proofErr w:type="spellEnd"/>
+      <w:r>
+        <w:t xml:space="preserve"> představují účinnou metodu pro distribuci síťového provozu mezi více servery. Tím se snižuje riziko přetížení jednoho zařízení a umožňuje lepší odolnost vůči </w:t>
+      </w:r>
+      <w:proofErr w:type="spellStart"/>
+      <w:r>
+        <w:t>DDoS</w:t>
+      </w:r>
+      <w:proofErr w:type="spellEnd"/>
+      <w:r>
+        <w:t xml:space="preserve"> útokům. V případě útoku může </w:t>
+      </w:r>
+      <w:proofErr w:type="spellStart"/>
+      <w:r>
+        <w:t>load</w:t>
+      </w:r>
+      <w:proofErr w:type="spellEnd"/>
+      <w:r>
+        <w:t xml:space="preserve"> </w:t>
+      </w:r>
+      <w:proofErr w:type="spellStart"/>
+      <w:r>
+        <w:t>balancer</w:t>
+      </w:r>
+      <w:proofErr w:type="spellEnd"/>
+      <w:r>
+        <w:t xml:space="preserve"> přesměrovat provoz na méně vytížené servery nebo na speciálně navržené servery pro absorpci </w:t>
+      </w:r>
+      <w:proofErr w:type="spellStart"/>
+      <w:r>
+        <w:t>DDoS</w:t>
+      </w:r>
+      <w:proofErr w:type="spellEnd"/>
+      <w:r>
+        <w:t xml:space="preserve"> útoků. Moderní </w:t>
+      </w:r>
+      <w:proofErr w:type="spellStart"/>
+      <w:r>
+        <w:t>load</w:t>
+      </w:r>
+      <w:proofErr w:type="spellEnd"/>
+      <w:r>
+        <w:t xml:space="preserve"> </w:t>
+      </w:r>
+      <w:proofErr w:type="spellStart"/>
+      <w:r>
+        <w:t>balancery</w:t>
+      </w:r>
+      <w:proofErr w:type="spellEnd"/>
+      <w:r>
+        <w:t xml:space="preserve"> mohou navíc využívat metody analýzy provozu k identifikaci a filtrování škodlivého provozu.</w:t>
       </w:r>
       <w:r>
         <w:t xml:space="preserve"> (f5, 20</w:t>
@@ -4496,17 +5431,41 @@
         <w:t xml:space="preserve">také </w:t>
       </w:r>
       <w:r>
-        <w:t xml:space="preserve">hrají klíčovou roli v obraně proti DDoS útokům. Například protokol TCP může být nakonfigurován tak, aby omezoval počet současných spojení nebo minimalizoval dobu čekání na odpověď. Podobně lze využít metody jako </w:t>
+        <w:t xml:space="preserve">hrají klíčovou roli v obraně proti </w:t>
+      </w:r>
+      <w:proofErr w:type="spellStart"/>
+      <w:r>
+        <w:t>DDoS</w:t>
+      </w:r>
+      <w:proofErr w:type="spellEnd"/>
+      <w:r>
+        <w:t xml:space="preserve"> útokům. Například protokol TCP může být nakonfigurován tak, aby omezoval počet současných spojení nebo minimalizoval dobu čekání na odpověď. Podobně lze využít metody jako </w:t>
       </w:r>
       <w:r>
         <w:t>„</w:t>
       </w:r>
-      <w:r>
-        <w:rPr>
-          <w:color w:val="auto"/>
-        </w:rPr>
-        <w:t>rate limiting</w:t>
-      </w:r>
+      <w:proofErr w:type="spellStart"/>
+      <w:r>
+        <w:rPr>
+          <w:color w:val="auto"/>
+        </w:rPr>
+        <w:t>rate</w:t>
+      </w:r>
+      <w:proofErr w:type="spellEnd"/>
+      <w:r>
+        <w:rPr>
+          <w:color w:val="auto"/>
+        </w:rPr>
+        <w:t xml:space="preserve"> </w:t>
+      </w:r>
+      <w:proofErr w:type="spellStart"/>
+      <w:r>
+        <w:rPr>
+          <w:color w:val="auto"/>
+        </w:rPr>
+        <w:t>limiting</w:t>
+      </w:r>
+      <w:proofErr w:type="spellEnd"/>
       <w:r>
         <w:rPr>
           <w:color w:val="auto"/>
@@ -4559,10 +5518,34 @@
     </w:p>
     <w:p>
       <w:r>
-        <w:t>Prevence DoS a DDoS útoků ve firmách zahrnuje kombinaci technologických opatření, procesů a osvěty zaměstnanců.</w:t>
-      </w:r>
-      <w:r>
-        <w:t xml:space="preserve"> Bezpečnostní opatření na síťové úrovni jsou například segmentování sítě či „geo-locking“, ale i ochranné systémy jako Next-Generation Firewally a už zmínění IPS. Dále se využívají i Webové Firewally (WAF) nebo API brány na ochranu API koncových zařízení před zneužitím nebo nadměrným zatěžováním. Určitě ale hlavní částí bezpečnosti ve firmách je i pravidelné školení zaměstnanců, plánování postupů na určité incidenty nebo pravidelné testování penetračními testy.</w:t>
+        <w:t xml:space="preserve">Prevence DoS a </w:t>
+      </w:r>
+      <w:proofErr w:type="spellStart"/>
+      <w:r>
+        <w:t>DDoS</w:t>
+      </w:r>
+      <w:proofErr w:type="spellEnd"/>
+      <w:r>
+        <w:t xml:space="preserve"> útoků ve firmách zahrnuje kombinaci technologických opatření, procesů a osvěty zaměstnanců.</w:t>
+      </w:r>
+      <w:r>
+        <w:t xml:space="preserve"> Bezpečnostní opatření na síťové úrovni jsou například segmentování sítě či „</w:t>
+      </w:r>
+      <w:proofErr w:type="spellStart"/>
+      <w:r>
+        <w:t>geo-locking</w:t>
+      </w:r>
+      <w:proofErr w:type="spellEnd"/>
+      <w:r>
+        <w:t xml:space="preserve">“, ale i ochranné systémy jako </w:t>
+      </w:r>
+      <w:proofErr w:type="spellStart"/>
+      <w:r>
+        <w:t>Next-Generation</w:t>
+      </w:r>
+      <w:proofErr w:type="spellEnd"/>
+      <w:r>
+        <w:t xml:space="preserve"> Firewally a už zmínění IPS. Dále se využívají i Webové Firewally (WAF) nebo API brány na ochranu API koncových zařízení před zneužitím nebo nadměrným zatěžováním. Určitě ale hlavní částí bezpečnosti ve firmách je i pravidelné školení zaměstnanců, plánování postupů na určité incidenty nebo pravidelné testování penetračními testy.</w:t>
       </w:r>
     </w:p>
     <w:p>
@@ -4586,7 +5569,29 @@
     </w:p>
     <w:p>
       <w:r>
-        <w:t xml:space="preserve">Celá kapitola 3 je věnovaná dvou útokům, HTTP flood a TCP SYN flood, a celkovému rozložení prostředí, kde se tyto útoky budou odehrávat. </w:t>
+        <w:rPr>
+          <w:highlight w:val="magenta"/>
+        </w:rPr>
+        <w:t>Celá</w:t>
+      </w:r>
+      <w:r>
+        <w:t xml:space="preserve"> kapitola 3 je věnovaná dvou útokům, HTTP </w:t>
+      </w:r>
+      <w:proofErr w:type="spellStart"/>
+      <w:r>
+        <w:t>flood</w:t>
+      </w:r>
+      <w:proofErr w:type="spellEnd"/>
+      <w:r>
+        <w:t xml:space="preserve"> a TCP SYN </w:t>
+      </w:r>
+      <w:proofErr w:type="spellStart"/>
+      <w:r>
+        <w:t>flood</w:t>
+      </w:r>
+      <w:proofErr w:type="spellEnd"/>
+      <w:r>
+        <w:t xml:space="preserve">, a celkovému rozložení prostředí, kde se tyto útoky budou odehrávat. </w:t>
       </w:r>
     </w:p>
     <w:p>
@@ -4656,7 +5661,15 @@
     <w:p>
       <w:r>
         <w:lastRenderedPageBreak/>
-        <w:t>Na Obrázku 5 je celá topologie praktické části i s přiřazenými IP adresami. V tomto zapojení tedy bude komponovat Útočník, na kterém běží distribuce Kali (dostupná z</w:t>
+        <w:t xml:space="preserve">Na Obrázku 5 je celá topologie praktické části i s přiřazenými IP adresami. V tomto zapojení tedy bude komponovat Útočník, na kterém běží distribuce </w:t>
+      </w:r>
+      <w:proofErr w:type="spellStart"/>
+      <w:r>
+        <w:t>Kali</w:t>
+      </w:r>
+      <w:proofErr w:type="spellEnd"/>
+      <w:r>
+        <w:t xml:space="preserve"> (dostupná z</w:t>
       </w:r>
       <w:r>
         <w:t>:</w:t>
@@ -4678,11 +5691,48 @@
       <w:r>
         <w:t xml:space="preserve">Centralizovaný </w:t>
       </w:r>
-      <w:r>
-        <w:t>CnC (Command and Control) server, ke kterému Útočník má root přístup</w:t>
-      </w:r>
-      <w:r>
-        <w:t xml:space="preserve"> a ze kterého se budou přeposílat útoky botnetu. Boti, kteří reprezentují infikované zařízení s přístupem na internet a jsou tedy spouštěči škodlivého kódu. Tři routery s operačním systémem RouterOS (dostupný z: </w:t>
+      <w:proofErr w:type="spellStart"/>
+      <w:r>
+        <w:t>CnC</w:t>
+      </w:r>
+      <w:proofErr w:type="spellEnd"/>
+      <w:r>
+        <w:t xml:space="preserve"> (Command and </w:t>
+      </w:r>
+      <w:proofErr w:type="spellStart"/>
+      <w:r>
+        <w:t>Control</w:t>
+      </w:r>
+      <w:proofErr w:type="spellEnd"/>
+      <w:r>
+        <w:t>) server, ke kterému Útočník má root přístup</w:t>
+      </w:r>
+      <w:r>
+        <w:t xml:space="preserve"> a ze kterého se budou přeposílat útoky </w:t>
+      </w:r>
+      <w:proofErr w:type="spellStart"/>
+      <w:r>
+        <w:t>botnetu</w:t>
+      </w:r>
+      <w:proofErr w:type="spellEnd"/>
+      <w:r>
+        <w:t xml:space="preserve">. </w:t>
+      </w:r>
+      <w:proofErr w:type="spellStart"/>
+      <w:r>
+        <w:t>Boti</w:t>
+      </w:r>
+      <w:proofErr w:type="spellEnd"/>
+      <w:r>
+        <w:t xml:space="preserve">, kteří reprezentují infikované zařízení s přístupem na internet a jsou tedy spouštěči škodlivého kódu. Tři routery s operačním systémem </w:t>
+      </w:r>
+      <w:proofErr w:type="spellStart"/>
+      <w:r>
+        <w:t>RouterOS</w:t>
+      </w:r>
+      <w:proofErr w:type="spellEnd"/>
+      <w:r>
+        <w:t xml:space="preserve"> (dostupný z: </w:t>
       </w:r>
       <w:hyperlink r:id="rId25" w:history="1">
         <w:r>
@@ -4693,16 +5743,68 @@
         </w:r>
       </w:hyperlink>
       <w:r>
-        <w:t>), které mají simulovat internet a umožnit load balancing pokud je potřeba. A samotné servery oběti, na kterých běží HTTP služba Apache a DNS služba Bind na překlad adresy z druhého serveru.</w:t>
-      </w:r>
-      <w:r>
-        <w:t xml:space="preserve"> Jak Boti tak servery běží </w:t>
+        <w:t xml:space="preserve">), které mají simulovat internet a umožnit </w:t>
+      </w:r>
+      <w:proofErr w:type="spellStart"/>
+      <w:r>
+        <w:t>load</w:t>
+      </w:r>
+      <w:proofErr w:type="spellEnd"/>
+      <w:r>
+        <w:t xml:space="preserve"> </w:t>
+      </w:r>
+      <w:proofErr w:type="spellStart"/>
+      <w:proofErr w:type="gramStart"/>
+      <w:r>
+        <w:t>balancing</w:t>
+      </w:r>
+      <w:proofErr w:type="spellEnd"/>
+      <w:proofErr w:type="gramEnd"/>
+      <w:r>
+        <w:t xml:space="preserve"> pokud je potřeba. A samotné servery oběti, na kterých běží HTTP služba </w:t>
+      </w:r>
+      <w:proofErr w:type="spellStart"/>
+      <w:r>
+        <w:t>Apache</w:t>
+      </w:r>
+      <w:proofErr w:type="spellEnd"/>
+      <w:r>
+        <w:t xml:space="preserve"> a DNS služba </w:t>
+      </w:r>
+      <w:proofErr w:type="spellStart"/>
+      <w:r>
+        <w:t>Bind</w:t>
+      </w:r>
+      <w:proofErr w:type="spellEnd"/>
+      <w:r>
+        <w:t xml:space="preserve"> na překlad adresy z druhého serveru.</w:t>
+      </w:r>
+      <w:r>
+        <w:t xml:space="preserve"> Jak </w:t>
+      </w:r>
+      <w:proofErr w:type="spellStart"/>
+      <w:proofErr w:type="gramStart"/>
+      <w:r>
+        <w:t>Boti</w:t>
+      </w:r>
+      <w:proofErr w:type="spellEnd"/>
+      <w:proofErr w:type="gramEnd"/>
+      <w:r>
+        <w:t xml:space="preserve"> tak servery běží </w:t>
       </w:r>
       <w:r>
         <w:t xml:space="preserve">převážně </w:t>
       </w:r>
       <w:r>
-        <w:t xml:space="preserve">na ubuntu (dostupný z: </w:t>
+        <w:t xml:space="preserve">na </w:t>
+      </w:r>
+      <w:proofErr w:type="spellStart"/>
+      <w:r>
+        <w:t>ubuntu</w:t>
+      </w:r>
+      <w:proofErr w:type="spellEnd"/>
+      <w:r>
+        <w:t xml:space="preserve"> (dostupný z: </w:t>
       </w:r>
       <w:hyperlink r:id="rId26" w:history="1">
         <w:r>
@@ -4728,34 +5830,153 @@
     </w:p>
     <w:p>
       <w:r>
-        <w:t xml:space="preserve">Vše běží virtualizovaně v programu VirtualBox a komunikace je řešena přes interní sítě a komunikace do vzdálených sítí je řešena </w:t>
+        <w:t xml:space="preserve">Vše běží virtualizovaně v programu </w:t>
+      </w:r>
+      <w:proofErr w:type="spellStart"/>
+      <w:r>
+        <w:t>VirtualBox</w:t>
+      </w:r>
+      <w:proofErr w:type="spellEnd"/>
+      <w:r>
+        <w:t xml:space="preserve"> a komunikace je řešena přes interní sítě a komunikace do vzdálených sítí je řešena </w:t>
       </w:r>
       <w:r>
         <w:rPr>
           <w:highlight w:val="magenta"/>
         </w:rPr>
-        <w:t>statickým routingem</w:t>
-      </w:r>
-      <w:r>
-        <w:t xml:space="preserve"> ve RouterOS.</w:t>
-      </w:r>
-    </w:p>
-    <w:p>
-      <w:r>
-        <w:t>Všechny routery mají nastavený bridge pro rychlejší konfiguraci a setupování a jsou spravovány pomocí programu WinBox. Specificky na R1 je nastavená src-nat NAT a DHCP client, což poskytuje komunikaci do internetu pro celou topologii.</w:t>
-      </w:r>
-    </w:p>
-    <w:p>
-      <w:r>
-        <w:t>U všech koncových zařízení se rozhraní konfigurovali podle úpravy souboru ve /etc/network/interfaces, nebo za pomocí nástroje nmtui.</w:t>
-      </w:r>
+        <w:t xml:space="preserve">statickým </w:t>
+      </w:r>
+      <w:proofErr w:type="spellStart"/>
+      <w:r>
+        <w:rPr>
+          <w:highlight w:val="magenta"/>
+        </w:rPr>
+        <w:t>routingem</w:t>
+      </w:r>
+      <w:proofErr w:type="spellEnd"/>
+      <w:r>
+        <w:t xml:space="preserve"> ve </w:t>
+      </w:r>
+      <w:proofErr w:type="spellStart"/>
+      <w:r>
+        <w:t>RouterOS</w:t>
+      </w:r>
+      <w:proofErr w:type="spellEnd"/>
+      <w:r>
+        <w:t>.</w:t>
+      </w:r>
+    </w:p>
+    <w:p>
+      <w:r>
+        <w:t xml:space="preserve">Všechny routery mají nastavený </w:t>
+      </w:r>
+      <w:proofErr w:type="spellStart"/>
+      <w:r>
+        <w:t>bridge</w:t>
+      </w:r>
+      <w:proofErr w:type="spellEnd"/>
+      <w:r>
+        <w:t xml:space="preserve"> pro rychlejší konfiguraci a setupování a jsou spravovány pomocí programu </w:t>
+      </w:r>
+      <w:proofErr w:type="spellStart"/>
+      <w:r>
+        <w:t>WinBox</w:t>
+      </w:r>
+      <w:proofErr w:type="spellEnd"/>
+      <w:r>
+        <w:t xml:space="preserve">. Specificky na R1 je nastavená </w:t>
+      </w:r>
+      <w:proofErr w:type="spellStart"/>
+      <w:r>
+        <w:t>src-nat</w:t>
+      </w:r>
+      <w:proofErr w:type="spellEnd"/>
+      <w:r>
+        <w:t xml:space="preserve"> NAT a DHCP </w:t>
+      </w:r>
+      <w:proofErr w:type="spellStart"/>
+      <w:r>
+        <w:t>client</w:t>
+      </w:r>
+      <w:proofErr w:type="spellEnd"/>
+      <w:r>
+        <w:t>, což poskytuje komunikaci do internetu pro celou topologii.</w:t>
+      </w:r>
+    </w:p>
+    <w:p>
+      <w:r>
+        <w:t>U všech koncových zařízení se rozhraní konfigurovali podle úpravy souboru ve /</w:t>
+      </w:r>
+      <w:proofErr w:type="spellStart"/>
+      <w:r>
+        <w:t>etc</w:t>
+      </w:r>
+      <w:proofErr w:type="spellEnd"/>
+      <w:r>
+        <w:t>/network/</w:t>
+      </w:r>
+      <w:proofErr w:type="spellStart"/>
+      <w:r>
+        <w:t>interfaces</w:t>
+      </w:r>
+      <w:proofErr w:type="spellEnd"/>
+      <w:r>
+        <w:t xml:space="preserve">, nebo za pomocí nástroje </w:t>
+      </w:r>
+      <w:proofErr w:type="spellStart"/>
+      <w:r>
+        <w:t>nmtui.</w:t>
+      </w:r>
+      <w:proofErr w:type="spellEnd"/>
     </w:p>
     <w:p>
       <w:r>
         <w:t>Na serveru, který poskytuje webovou služb</w:t>
       </w:r>
       <w:r>
-        <w:t xml:space="preserve">u stačí nastavit kořenovou složku ve /etc/apache2/http.conf a upravit index.html abychom si byli jistí, že se změny vážně propsali. Nakonec službu můžeme spustit pomocí sudo /etc/init.d/apache2 start, </w:t>
+        <w:t>u stačí nastavit kořenovou složku ve /</w:t>
+      </w:r>
+      <w:proofErr w:type="spellStart"/>
+      <w:r>
+        <w:t>etc</w:t>
+      </w:r>
+      <w:proofErr w:type="spellEnd"/>
+      <w:r>
+        <w:t>/apache2/</w:t>
+      </w:r>
+      <w:proofErr w:type="spellStart"/>
+      <w:r>
+        <w:t>http.conf</w:t>
+      </w:r>
+      <w:proofErr w:type="spellEnd"/>
+      <w:r>
+        <w:t xml:space="preserve"> a upravit index.html abychom si byli jistí, že se změny vážně propsali. Nakonec službu můžeme spustit pomocí </w:t>
+      </w:r>
+      <w:proofErr w:type="spellStart"/>
+      <w:r>
+        <w:t>sudo</w:t>
+      </w:r>
+      <w:proofErr w:type="spellEnd"/>
+      <w:r>
+        <w:t xml:space="preserve"> /</w:t>
+      </w:r>
+      <w:proofErr w:type="spellStart"/>
+      <w:r>
+        <w:t>etc</w:t>
+      </w:r>
+      <w:proofErr w:type="spellEnd"/>
+      <w:r>
+        <w:t>/</w:t>
+      </w:r>
+      <w:proofErr w:type="spellStart"/>
+      <w:proofErr w:type="gramStart"/>
+      <w:r>
+        <w:t>init.d</w:t>
+      </w:r>
+      <w:proofErr w:type="spellEnd"/>
+      <w:proofErr w:type="gramEnd"/>
+      <w:r>
+        <w:t xml:space="preserve">/apache2 start, </w:t>
       </w:r>
       <w:r>
         <w:t>nebo</w:t>
@@ -4763,8 +5984,13 @@
       <w:r>
         <w:t xml:space="preserve"> </w:t>
       </w:r>
-      <w:r>
-        <w:t>sudo systemctl start apache2.service</w:t>
+      <w:proofErr w:type="spellStart"/>
+      <w:r>
+        <w:t>sudo</w:t>
+      </w:r>
+      <w:proofErr w:type="spellEnd"/>
+      <w:r>
+        <w:t xml:space="preserve"> systemctl start apache2.service</w:t>
       </w:r>
       <w:r>
         <w:t>, závisí jakou verzi operačního systému máme.</w:t>
@@ -4775,7 +6001,55 @@
         <w:t xml:space="preserve">Konfigurace pro DNS server </w:t>
       </w:r>
       <w:r>
-        <w:t xml:space="preserve">je tedy zprovozněna podle služby bind9, takže hlavní soubory k úpravě jsou ve /etc/bind/. Ve named.conf.options stačí změnit na jaké IPv4 adrese budeme poslouchat a povolíme jakýkoliv provoz. V named.conf.local </w:t>
+        <w:t xml:space="preserve">je tedy zprovozněna podle služby bind9, takže hlavní soubory k úpravě jsou ve </w:t>
+      </w:r>
+      <w:r>
+        <w:t xml:space="preserve">složce </w:t>
+      </w:r>
+      <w:r>
+        <w:t>/</w:t>
+      </w:r>
+      <w:proofErr w:type="spellStart"/>
+      <w:r>
+        <w:t>etc</w:t>
+      </w:r>
+      <w:proofErr w:type="spellEnd"/>
+      <w:r>
+        <w:t>/</w:t>
+      </w:r>
+      <w:proofErr w:type="spellStart"/>
+      <w:r>
+        <w:t>bind</w:t>
+      </w:r>
+      <w:proofErr w:type="spellEnd"/>
+      <w:r>
+        <w:t xml:space="preserve">/. Ve </w:t>
+      </w:r>
+      <w:proofErr w:type="spellStart"/>
+      <w:r>
+        <w:t>named.</w:t>
+      </w:r>
+      <w:proofErr w:type="gramStart"/>
+      <w:r>
+        <w:t>conf.options</w:t>
+      </w:r>
+      <w:proofErr w:type="spellEnd"/>
+      <w:proofErr w:type="gramEnd"/>
+      <w:r>
+        <w:t xml:space="preserve"> stačí změnit na jaké IPv4 adrese budeme poslouchat a povolíme jakýkoliv provoz. V </w:t>
+      </w:r>
+      <w:proofErr w:type="spellStart"/>
+      <w:r>
+        <w:t>named.</w:t>
+      </w:r>
+      <w:proofErr w:type="gramStart"/>
+      <w:r>
+        <w:t>conf.local</w:t>
+      </w:r>
+      <w:proofErr w:type="spellEnd"/>
+      <w:proofErr w:type="gramEnd"/>
+      <w:r>
+        <w:t xml:space="preserve"> </w:t>
       </w:r>
       <w:r>
         <w:t xml:space="preserve">(viz příloha 1) </w:t>
@@ -4784,7 +6058,15 @@
         <w:t xml:space="preserve">si už rozvrhneme </w:t>
       </w:r>
       <w:r>
-        <w:t>pojmenování naší stránky (například victim.com). Pak v samotné named.conf ověřit, že oba soubory jsou zahrnuty.</w:t>
+        <w:t xml:space="preserve">pojmenování naší stránky (například victim.com). Pak v samotné </w:t>
+      </w:r>
+      <w:proofErr w:type="spellStart"/>
+      <w:r>
+        <w:t>named.conf</w:t>
+      </w:r>
+      <w:proofErr w:type="spellEnd"/>
+      <w:r>
+        <w:t xml:space="preserve"> ověřit, že oba soubory jsou zahrnuty.</w:t>
       </w:r>
     </w:p>
     <w:p>
@@ -4867,8 +6149,13 @@
         <w:t xml:space="preserve">reverse zónu </w:t>
       </w:r>
       <w:r>
-        <w:t>1.16.176.in-addr.arpa</w:t>
-      </w:r>
+        <w:t>1.16.176.in-</w:t>
+      </w:r>
+      <w:proofErr w:type="gramStart"/>
+      <w:r>
+        <w:t>addr.arpa</w:t>
+      </w:r>
+      <w:proofErr w:type="gramEnd"/>
       <w:r>
         <w:t>. Pro rychlejší tvorbu se může využít i stránky jako yoyo.org na generování SOA a NS záznamu. Konečná konfigurace našich zón bude vypadat tedy takto – příloha 2 a 3.</w:t>
       </w:r>
@@ -4996,15 +6283,94 @@
         </w:r>
       </w:fldSimple>
       <w:r>
-        <w:t xml:space="preserve"> obsah db.1.16.176.in-addr.arpa</w:t>
-      </w:r>
-    </w:p>
-    <w:p>
-      <w:r>
-        <w:t xml:space="preserve"> </w:t>
-      </w:r>
-      <w:r>
-        <w:t>Nakonec pokud je firewall aktivní tak službu dns přidáme s firewall-cmd –permanent –add-service=dns a nakonec službu zapneme s sudo /etc/init.d/named start, nebo sudo systemctl start named.</w:t>
+        <w:t xml:space="preserve"> obsah db.1.16.176.in-</w:t>
+      </w:r>
+      <w:proofErr w:type="gramStart"/>
+      <w:r>
+        <w:t>addr.arpa</w:t>
+      </w:r>
+      <w:proofErr w:type="gramEnd"/>
+    </w:p>
+    <w:p>
+      <w:r>
+        <w:t xml:space="preserve"> </w:t>
+      </w:r>
+      <w:r>
+        <w:t xml:space="preserve">Nakonec pokud je firewall aktivní tak službu </w:t>
+      </w:r>
+      <w:proofErr w:type="spellStart"/>
+      <w:r>
+        <w:t>dns</w:t>
+      </w:r>
+      <w:proofErr w:type="spellEnd"/>
+      <w:r>
+        <w:t xml:space="preserve"> přidáme s firewall-cmd –permanent –</w:t>
+      </w:r>
+      <w:proofErr w:type="spellStart"/>
+      <w:r>
+        <w:t>add-service</w:t>
+      </w:r>
+      <w:proofErr w:type="spellEnd"/>
+      <w:r>
+        <w:t>=</w:t>
+      </w:r>
+      <w:proofErr w:type="spellStart"/>
+      <w:r>
+        <w:t>dns</w:t>
+      </w:r>
+      <w:proofErr w:type="spellEnd"/>
+      <w:r>
+        <w:t xml:space="preserve"> a nakonec službu zapneme s </w:t>
+      </w:r>
+      <w:proofErr w:type="spellStart"/>
+      <w:r>
+        <w:t>sudo</w:t>
+      </w:r>
+      <w:proofErr w:type="spellEnd"/>
+      <w:r>
+        <w:t xml:space="preserve"> /</w:t>
+      </w:r>
+      <w:proofErr w:type="spellStart"/>
+      <w:r>
+        <w:t>etc</w:t>
+      </w:r>
+      <w:proofErr w:type="spellEnd"/>
+      <w:r>
+        <w:t>/</w:t>
+      </w:r>
+      <w:proofErr w:type="spellStart"/>
+      <w:proofErr w:type="gramStart"/>
+      <w:r>
+        <w:t>init.d</w:t>
+      </w:r>
+      <w:proofErr w:type="spellEnd"/>
+      <w:proofErr w:type="gramEnd"/>
+      <w:r>
+        <w:t>/</w:t>
+      </w:r>
+      <w:proofErr w:type="spellStart"/>
+      <w:r>
+        <w:t>named</w:t>
+      </w:r>
+      <w:proofErr w:type="spellEnd"/>
+      <w:r>
+        <w:t xml:space="preserve"> start, nebo </w:t>
+      </w:r>
+      <w:proofErr w:type="spellStart"/>
+      <w:r>
+        <w:t>sudo</w:t>
+      </w:r>
+      <w:proofErr w:type="spellEnd"/>
+      <w:r>
+        <w:t xml:space="preserve"> systemctl start </w:t>
+      </w:r>
+      <w:proofErr w:type="spellStart"/>
+      <w:r>
+        <w:t>named</w:t>
+      </w:r>
+      <w:proofErr w:type="spellEnd"/>
+      <w:r>
+        <w:t>.</w:t>
       </w:r>
     </w:p>
     <w:p>
@@ -5013,27 +6379,43 @@
       </w:pPr>
       <w:bookmarkStart w:id="27" w:name="_Toc190766509"/>
       <w:r>
-        <w:t>Set-up scénůřů</w:t>
+        <w:t xml:space="preserve">Set-up </w:t>
+      </w:r>
+      <w:proofErr w:type="spellStart"/>
+      <w:r>
+        <w:t>scénůřů</w:t>
       </w:r>
       <w:bookmarkEnd w:id="27"/>
+      <w:proofErr w:type="spellEnd"/>
+    </w:p>
+    <w:p>
+      <w:pPr>
+        <w:rPr>
+          <w:lang w:val="en-US"/>
+        </w:rPr>
+      </w:pPr>
+    </w:p>
+    <w:p>
+      <w:pPr>
+        <w:pStyle w:val="Nadpis2"/>
+      </w:pPr>
+      <w:bookmarkStart w:id="28" w:name="_Toc190766510"/>
+      <w:r>
+        <w:lastRenderedPageBreak/>
+        <w:t xml:space="preserve">Scénář – HTTP </w:t>
+      </w:r>
+      <w:proofErr w:type="spellStart"/>
+      <w:r>
+        <w:t>flood</w:t>
+      </w:r>
+      <w:bookmarkEnd w:id="28"/>
+      <w:proofErr w:type="spellEnd"/>
     </w:p>
     <w:p/>
     <w:p>
       <w:pPr>
         <w:pStyle w:val="Nadpis2"/>
       </w:pPr>
-      <w:bookmarkStart w:id="28" w:name="_Toc190766510"/>
-      <w:r>
-        <w:lastRenderedPageBreak/>
-        <w:t>Scénář – HTTP flood</w:t>
-      </w:r>
-      <w:bookmarkEnd w:id="28"/>
-    </w:p>
-    <w:p/>
-    <w:p>
-      <w:pPr>
-        <w:pStyle w:val="Nadpis2"/>
-      </w:pPr>
       <w:bookmarkStart w:id="29" w:name="_Toc190766511"/>
       <w:r>
         <w:t xml:space="preserve">Scénář – </w:t>
@@ -5042,9 +6424,14 @@
         <w:t xml:space="preserve">TCP </w:t>
       </w:r>
       <w:r>
-        <w:t>SYN flood</w:t>
+        <w:t xml:space="preserve">SYN </w:t>
+      </w:r>
+      <w:proofErr w:type="spellStart"/>
+      <w:r>
+        <w:t>flood</w:t>
       </w:r>
       <w:bookmarkEnd w:id="29"/>
+      <w:proofErr w:type="spellEnd"/>
     </w:p>
     <w:p/>
     <w:p>
@@ -5271,8 +6658,117 @@
         <w:spacing w:line="259" w:lineRule="auto"/>
         <w:ind w:left="-5" w:right="0"/>
       </w:pPr>
-      <w:r>
-        <w:t xml:space="preserve">Merkebaiuly, Medet. Overview of Distributed Denial of Service (DDoS) attack types and mitigation methods. InterConf. </w:t>
+      <w:proofErr w:type="spellStart"/>
+      <w:r>
+        <w:t>Merkebaiuly</w:t>
+      </w:r>
+      <w:proofErr w:type="spellEnd"/>
+      <w:r>
+        <w:t xml:space="preserve">, </w:t>
+      </w:r>
+      <w:proofErr w:type="spellStart"/>
+      <w:r>
+        <w:t>Medet</w:t>
+      </w:r>
+      <w:proofErr w:type="spellEnd"/>
+      <w:r>
+        <w:t xml:space="preserve">. </w:t>
+      </w:r>
+      <w:proofErr w:type="spellStart"/>
+      <w:r>
+        <w:t>Overview</w:t>
+      </w:r>
+      <w:proofErr w:type="spellEnd"/>
+      <w:r>
+        <w:t xml:space="preserve"> </w:t>
+      </w:r>
+      <w:proofErr w:type="spellStart"/>
+      <w:r>
+        <w:t>of</w:t>
+      </w:r>
+      <w:proofErr w:type="spellEnd"/>
+      <w:r>
+        <w:t xml:space="preserve"> </w:t>
+      </w:r>
+      <w:proofErr w:type="spellStart"/>
+      <w:r>
+        <w:t>Distributed</w:t>
+      </w:r>
+      <w:proofErr w:type="spellEnd"/>
+      <w:r>
+        <w:t xml:space="preserve"> </w:t>
+      </w:r>
+      <w:proofErr w:type="spellStart"/>
+      <w:r>
+        <w:t>Denial</w:t>
+      </w:r>
+      <w:proofErr w:type="spellEnd"/>
+      <w:r>
+        <w:t xml:space="preserve"> </w:t>
+      </w:r>
+      <w:proofErr w:type="spellStart"/>
+      <w:r>
+        <w:t>of</w:t>
+      </w:r>
+      <w:proofErr w:type="spellEnd"/>
+      <w:r>
+        <w:t xml:space="preserve"> </w:t>
+      </w:r>
+      <w:proofErr w:type="spellStart"/>
+      <w:r>
+        <w:t>Service</w:t>
+      </w:r>
+      <w:proofErr w:type="spellEnd"/>
+      <w:r>
+        <w:t xml:space="preserve"> (</w:t>
+      </w:r>
+      <w:proofErr w:type="spellStart"/>
+      <w:r>
+        <w:t>DDoS</w:t>
+      </w:r>
+      <w:proofErr w:type="spellEnd"/>
+      <w:r>
+        <w:t xml:space="preserve">) </w:t>
+      </w:r>
+      <w:proofErr w:type="spellStart"/>
+      <w:r>
+        <w:t>attack</w:t>
+      </w:r>
+      <w:proofErr w:type="spellEnd"/>
+      <w:r>
+        <w:t xml:space="preserve"> </w:t>
+      </w:r>
+      <w:proofErr w:type="spellStart"/>
+      <w:r>
+        <w:t>types</w:t>
+      </w:r>
+      <w:proofErr w:type="spellEnd"/>
+      <w:r>
+        <w:t xml:space="preserve"> and </w:t>
+      </w:r>
+      <w:proofErr w:type="spellStart"/>
+      <w:r>
+        <w:t>mitigation</w:t>
+      </w:r>
+      <w:proofErr w:type="spellEnd"/>
+      <w:r>
+        <w:t xml:space="preserve"> </w:t>
+      </w:r>
+      <w:proofErr w:type="spellStart"/>
+      <w:r>
+        <w:t>methods</w:t>
+      </w:r>
+      <w:proofErr w:type="spellEnd"/>
+      <w:r>
+        <w:t xml:space="preserve">. </w:t>
+      </w:r>
+      <w:proofErr w:type="spellStart"/>
+      <w:r>
+        <w:t>InterConf</w:t>
+      </w:r>
+      <w:proofErr w:type="spellEnd"/>
+      <w:r>
+        <w:t xml:space="preserve">. </w:t>
       </w:r>
       <w:r>
         <w:rPr>
@@ -5393,11 +6889,19 @@
         </w:rPr>
         <w:t xml:space="preserve"> </w:t>
       </w:r>
-      <w:r>
-        <w:rPr>
-          <w:color w:val="FFC000"/>
-        </w:rPr>
-        <w:t xml:space="preserve">Joshi, J </w:t>
+      <w:proofErr w:type="spellStart"/>
+      <w:r>
+        <w:rPr>
+          <w:color w:val="FFC000"/>
+        </w:rPr>
+        <w:t>Joshi</w:t>
+      </w:r>
+      <w:proofErr w:type="spellEnd"/>
+      <w:r>
+        <w:rPr>
+          <w:color w:val="FFC000"/>
+        </w:rPr>
+        <w:t xml:space="preserve">, J </w:t>
       </w:r>
       <w:r>
         <w:rPr>
@@ -5409,7 +6913,21 @@
         <w:rPr>
           <w:color w:val="FFC000"/>
         </w:rPr>
-        <w:t xml:space="preserve"> Tipper, D</w:t>
+        <w:t xml:space="preserve"> </w:t>
+      </w:r>
+      <w:proofErr w:type="spellStart"/>
+      <w:r>
+        <w:rPr>
+          <w:color w:val="FFC000"/>
+        </w:rPr>
+        <w:t>Tipper</w:t>
+      </w:r>
+      <w:proofErr w:type="spellEnd"/>
+      <w:r>
+        <w:rPr>
+          <w:color w:val="FFC000"/>
+        </w:rPr>
+        <w:t>, D</w:t>
       </w:r>
       <w:r>
         <w:rPr>
@@ -5421,7 +6939,182 @@
         <w:rPr>
           <w:color w:val="FFC000"/>
         </w:rPr>
-        <w:t xml:space="preserve">A survey of defense mechanisms against distributed denial of service (DDOS) flooding attacks. IEEE Communications Surveys and Tutorials, 15 (4). 2046 </w:t>
+        <w:t xml:space="preserve">A </w:t>
+      </w:r>
+      <w:proofErr w:type="spellStart"/>
+      <w:r>
+        <w:rPr>
+          <w:color w:val="FFC000"/>
+        </w:rPr>
+        <w:t>survey</w:t>
+      </w:r>
+      <w:proofErr w:type="spellEnd"/>
+      <w:r>
+        <w:rPr>
+          <w:color w:val="FFC000"/>
+        </w:rPr>
+        <w:t xml:space="preserve"> </w:t>
+      </w:r>
+      <w:proofErr w:type="spellStart"/>
+      <w:r>
+        <w:rPr>
+          <w:color w:val="FFC000"/>
+        </w:rPr>
+        <w:t>of</w:t>
+      </w:r>
+      <w:proofErr w:type="spellEnd"/>
+      <w:r>
+        <w:rPr>
+          <w:color w:val="FFC000"/>
+        </w:rPr>
+        <w:t xml:space="preserve"> defense </w:t>
+      </w:r>
+      <w:proofErr w:type="spellStart"/>
+      <w:r>
+        <w:rPr>
+          <w:color w:val="FFC000"/>
+        </w:rPr>
+        <w:t>mechanisms</w:t>
+      </w:r>
+      <w:proofErr w:type="spellEnd"/>
+      <w:r>
+        <w:rPr>
+          <w:color w:val="FFC000"/>
+        </w:rPr>
+        <w:t xml:space="preserve"> </w:t>
+      </w:r>
+      <w:proofErr w:type="spellStart"/>
+      <w:r>
+        <w:rPr>
+          <w:color w:val="FFC000"/>
+        </w:rPr>
+        <w:t>against</w:t>
+      </w:r>
+      <w:proofErr w:type="spellEnd"/>
+      <w:r>
+        <w:rPr>
+          <w:color w:val="FFC000"/>
+        </w:rPr>
+        <w:t xml:space="preserve"> </w:t>
+      </w:r>
+      <w:proofErr w:type="spellStart"/>
+      <w:r>
+        <w:rPr>
+          <w:color w:val="FFC000"/>
+        </w:rPr>
+        <w:t>distributed</w:t>
+      </w:r>
+      <w:proofErr w:type="spellEnd"/>
+      <w:r>
+        <w:rPr>
+          <w:color w:val="FFC000"/>
+        </w:rPr>
+        <w:t xml:space="preserve"> </w:t>
+      </w:r>
+      <w:proofErr w:type="spellStart"/>
+      <w:r>
+        <w:rPr>
+          <w:color w:val="FFC000"/>
+        </w:rPr>
+        <w:t>denial</w:t>
+      </w:r>
+      <w:proofErr w:type="spellEnd"/>
+      <w:r>
+        <w:rPr>
+          <w:color w:val="FFC000"/>
+        </w:rPr>
+        <w:t xml:space="preserve"> </w:t>
+      </w:r>
+      <w:proofErr w:type="spellStart"/>
+      <w:r>
+        <w:rPr>
+          <w:color w:val="FFC000"/>
+        </w:rPr>
+        <w:t>of</w:t>
+      </w:r>
+      <w:proofErr w:type="spellEnd"/>
+      <w:r>
+        <w:rPr>
+          <w:color w:val="FFC000"/>
+        </w:rPr>
+        <w:t xml:space="preserve"> </w:t>
+      </w:r>
+      <w:proofErr w:type="spellStart"/>
+      <w:r>
+        <w:rPr>
+          <w:color w:val="FFC000"/>
+        </w:rPr>
+        <w:t>service</w:t>
+      </w:r>
+      <w:proofErr w:type="spellEnd"/>
+      <w:r>
+        <w:rPr>
+          <w:color w:val="FFC000"/>
+        </w:rPr>
+        <w:t xml:space="preserve"> (DDOS) </w:t>
+      </w:r>
+      <w:proofErr w:type="spellStart"/>
+      <w:r>
+        <w:rPr>
+          <w:color w:val="FFC000"/>
+        </w:rPr>
+        <w:t>flooding</w:t>
+      </w:r>
+      <w:proofErr w:type="spellEnd"/>
+      <w:r>
+        <w:rPr>
+          <w:color w:val="FFC000"/>
+        </w:rPr>
+        <w:t xml:space="preserve"> </w:t>
+      </w:r>
+      <w:proofErr w:type="spellStart"/>
+      <w:r>
+        <w:rPr>
+          <w:color w:val="FFC000"/>
+        </w:rPr>
+        <w:t>attacks</w:t>
+      </w:r>
+      <w:proofErr w:type="spellEnd"/>
+      <w:r>
+        <w:rPr>
+          <w:color w:val="FFC000"/>
+        </w:rPr>
+        <w:t xml:space="preserve">. IEEE Communications </w:t>
+      </w:r>
+      <w:proofErr w:type="spellStart"/>
+      <w:r>
+        <w:rPr>
+          <w:color w:val="FFC000"/>
+        </w:rPr>
+        <w:t>Surveys</w:t>
+      </w:r>
+      <w:proofErr w:type="spellEnd"/>
+      <w:r>
+        <w:rPr>
+          <w:color w:val="FFC000"/>
+        </w:rPr>
+        <w:t xml:space="preserve"> and </w:t>
+      </w:r>
+      <w:proofErr w:type="spellStart"/>
+      <w:r>
+        <w:rPr>
+          <w:color w:val="FFC000"/>
+        </w:rPr>
+        <w:t>Tutorials</w:t>
+      </w:r>
+      <w:proofErr w:type="spellEnd"/>
+      <w:r>
+        <w:rPr>
+          <w:color w:val="FFC000"/>
+        </w:rPr>
+        <w:t xml:space="preserve">, 15 (4). </w:t>
+      </w:r>
+      <w:proofErr w:type="gramStart"/>
+      <w:r>
+        <w:rPr>
+          <w:color w:val="FFC000"/>
+        </w:rPr>
+        <w:t xml:space="preserve">2046 </w:t>
       </w:r>
       <w:r>
         <w:rPr>
@@ -5435,6 +7128,7 @@
         </w:rPr>
         <w:t xml:space="preserve"> 2069</w:t>
       </w:r>
+      <w:proofErr w:type="gramEnd"/>
       <w:r>
         <w:rPr>
           <w:color w:val="FFC000"/>
@@ -5470,11 +7164,152 @@
           <w:color w:val="FFC000"/>
         </w:rPr>
       </w:pPr>
-      <w:r>
-        <w:rPr>
-          <w:color w:val="FFC000"/>
-        </w:rPr>
-        <w:t>Obaid, Hadeel. Denial of Service Attacks: Tools and Categories. International Journal of En</w:t>
+      <w:proofErr w:type="spellStart"/>
+      <w:r>
+        <w:rPr>
+          <w:color w:val="FFC000"/>
+        </w:rPr>
+        <w:t>Obaid</w:t>
+      </w:r>
+      <w:proofErr w:type="spellEnd"/>
+      <w:r>
+        <w:rPr>
+          <w:color w:val="FFC000"/>
+        </w:rPr>
+        <w:t xml:space="preserve">, </w:t>
+      </w:r>
+      <w:proofErr w:type="spellStart"/>
+      <w:r>
+        <w:rPr>
+          <w:color w:val="FFC000"/>
+        </w:rPr>
+        <w:t>Hadeel</w:t>
+      </w:r>
+      <w:proofErr w:type="spellEnd"/>
+      <w:r>
+        <w:rPr>
+          <w:color w:val="FFC000"/>
+        </w:rPr>
+        <w:t xml:space="preserve">. </w:t>
+      </w:r>
+      <w:proofErr w:type="spellStart"/>
+      <w:r>
+        <w:rPr>
+          <w:color w:val="FFC000"/>
+        </w:rPr>
+        <w:t>Denial</w:t>
+      </w:r>
+      <w:proofErr w:type="spellEnd"/>
+      <w:r>
+        <w:rPr>
+          <w:color w:val="FFC000"/>
+        </w:rPr>
+        <w:t xml:space="preserve"> </w:t>
+      </w:r>
+      <w:proofErr w:type="spellStart"/>
+      <w:r>
+        <w:rPr>
+          <w:color w:val="FFC000"/>
+        </w:rPr>
+        <w:t>of</w:t>
+      </w:r>
+      <w:proofErr w:type="spellEnd"/>
+      <w:r>
+        <w:rPr>
+          <w:color w:val="FFC000"/>
+        </w:rPr>
+        <w:t xml:space="preserve"> </w:t>
+      </w:r>
+      <w:proofErr w:type="spellStart"/>
+      <w:r>
+        <w:rPr>
+          <w:color w:val="FFC000"/>
+        </w:rPr>
+        <w:t>Service</w:t>
+      </w:r>
+      <w:proofErr w:type="spellEnd"/>
+      <w:r>
+        <w:rPr>
+          <w:color w:val="FFC000"/>
+        </w:rPr>
+        <w:t xml:space="preserve"> </w:t>
+      </w:r>
+      <w:proofErr w:type="spellStart"/>
+      <w:r>
+        <w:rPr>
+          <w:color w:val="FFC000"/>
+        </w:rPr>
+        <w:t>Attacks</w:t>
+      </w:r>
+      <w:proofErr w:type="spellEnd"/>
+      <w:r>
+        <w:rPr>
+          <w:color w:val="FFC000"/>
+        </w:rPr>
+        <w:t xml:space="preserve">: </w:t>
+      </w:r>
+      <w:proofErr w:type="spellStart"/>
+      <w:r>
+        <w:rPr>
+          <w:color w:val="FFC000"/>
+        </w:rPr>
+        <w:t>Tools</w:t>
+      </w:r>
+      <w:proofErr w:type="spellEnd"/>
+      <w:r>
+        <w:rPr>
+          <w:color w:val="FFC000"/>
+        </w:rPr>
+        <w:t xml:space="preserve"> and </w:t>
+      </w:r>
+      <w:proofErr w:type="spellStart"/>
+      <w:r>
+        <w:rPr>
+          <w:color w:val="FFC000"/>
+        </w:rPr>
+        <w:t>Categories</w:t>
+      </w:r>
+      <w:proofErr w:type="spellEnd"/>
+      <w:r>
+        <w:rPr>
+          <w:color w:val="FFC000"/>
+        </w:rPr>
+        <w:t xml:space="preserve">. International </w:t>
+      </w:r>
+      <w:proofErr w:type="spellStart"/>
+      <w:r>
+        <w:rPr>
+          <w:color w:val="FFC000"/>
+        </w:rPr>
+        <w:t>Journal</w:t>
+      </w:r>
+      <w:proofErr w:type="spellEnd"/>
+      <w:r>
+        <w:rPr>
+          <w:color w:val="FFC000"/>
+        </w:rPr>
+        <w:t xml:space="preserve"> </w:t>
+      </w:r>
+      <w:proofErr w:type="spellStart"/>
+      <w:r>
+        <w:rPr>
+          <w:color w:val="FFC000"/>
+        </w:rPr>
+        <w:t>of</w:t>
+      </w:r>
+      <w:proofErr w:type="spellEnd"/>
+      <w:r>
+        <w:rPr>
+          <w:color w:val="FFC000"/>
+        </w:rPr>
+        <w:t xml:space="preserve"> </w:t>
+      </w:r>
+      <w:proofErr w:type="spellStart"/>
+      <w:r>
+        <w:rPr>
+          <w:color w:val="FFC000"/>
+        </w:rPr>
+        <w:t>En</w:t>
       </w:r>
       <w:r>
         <w:rPr>
@@ -5486,7 +7321,28 @@
         <w:rPr>
           <w:color w:val="FFC000"/>
         </w:rPr>
-        <w:t xml:space="preserve">gineering Research and. </w:t>
+        <w:t>gineering</w:t>
+      </w:r>
+      <w:proofErr w:type="spellEnd"/>
+      <w:r>
+        <w:rPr>
+          <w:color w:val="FFC000"/>
+        </w:rPr>
+        <w:t xml:space="preserve"> </w:t>
+      </w:r>
+      <w:proofErr w:type="spellStart"/>
+      <w:r>
+        <w:rPr>
+          <w:color w:val="FFC000"/>
+        </w:rPr>
+        <w:t>Research</w:t>
+      </w:r>
+      <w:proofErr w:type="spellEnd"/>
+      <w:r>
+        <w:rPr>
+          <w:color w:val="FFC000"/>
+        </w:rPr>
+        <w:t xml:space="preserve"> and. </w:t>
       </w:r>
       <w:r>
         <w:rPr>
@@ -5547,11 +7403,264 @@
           <w:color w:val="FFC000"/>
         </w:rPr>
       </w:pPr>
-      <w:r>
-        <w:rPr>
-          <w:color w:val="FFC000"/>
-        </w:rPr>
-        <w:t>Dandotiya, Abhinandan &amp; Sharma, Palash &amp; gole, Bharti &amp; Dubey, Shruti &amp; Dandotiya, Nidhi. An Empirical Analysis of DDoS Attack Detection and Mitigation Techniques: A Com</w:t>
+      <w:proofErr w:type="spellStart"/>
+      <w:r>
+        <w:rPr>
+          <w:color w:val="FFC000"/>
+        </w:rPr>
+        <w:t>Dandotiya</w:t>
+      </w:r>
+      <w:proofErr w:type="spellEnd"/>
+      <w:r>
+        <w:rPr>
+          <w:color w:val="FFC000"/>
+        </w:rPr>
+        <w:t xml:space="preserve">, </w:t>
+      </w:r>
+      <w:proofErr w:type="spellStart"/>
+      <w:r>
+        <w:rPr>
+          <w:color w:val="FFC000"/>
+        </w:rPr>
+        <w:t>Abhinandan</w:t>
+      </w:r>
+      <w:proofErr w:type="spellEnd"/>
+      <w:r>
+        <w:rPr>
+          <w:color w:val="FFC000"/>
+        </w:rPr>
+        <w:t xml:space="preserve"> &amp; </w:t>
+      </w:r>
+      <w:proofErr w:type="spellStart"/>
+      <w:r>
+        <w:rPr>
+          <w:color w:val="FFC000"/>
+        </w:rPr>
+        <w:t>Sharma</w:t>
+      </w:r>
+      <w:proofErr w:type="spellEnd"/>
+      <w:r>
+        <w:rPr>
+          <w:color w:val="FFC000"/>
+        </w:rPr>
+        <w:t xml:space="preserve">, </w:t>
+      </w:r>
+      <w:proofErr w:type="spellStart"/>
+      <w:r>
+        <w:rPr>
+          <w:color w:val="FFC000"/>
+        </w:rPr>
+        <w:t>Palash</w:t>
+      </w:r>
+      <w:proofErr w:type="spellEnd"/>
+      <w:r>
+        <w:rPr>
+          <w:color w:val="FFC000"/>
+        </w:rPr>
+        <w:t xml:space="preserve"> &amp; </w:t>
+      </w:r>
+      <w:proofErr w:type="spellStart"/>
+      <w:r>
+        <w:rPr>
+          <w:color w:val="FFC000"/>
+        </w:rPr>
+        <w:t>gole</w:t>
+      </w:r>
+      <w:proofErr w:type="spellEnd"/>
+      <w:r>
+        <w:rPr>
+          <w:color w:val="FFC000"/>
+        </w:rPr>
+        <w:t xml:space="preserve">, </w:t>
+      </w:r>
+      <w:proofErr w:type="spellStart"/>
+      <w:r>
+        <w:rPr>
+          <w:color w:val="FFC000"/>
+        </w:rPr>
+        <w:t>Bharti</w:t>
+      </w:r>
+      <w:proofErr w:type="spellEnd"/>
+      <w:r>
+        <w:rPr>
+          <w:color w:val="FFC000"/>
+        </w:rPr>
+        <w:t xml:space="preserve"> &amp; </w:t>
+      </w:r>
+      <w:proofErr w:type="spellStart"/>
+      <w:r>
+        <w:rPr>
+          <w:color w:val="FFC000"/>
+        </w:rPr>
+        <w:t>Dubey</w:t>
+      </w:r>
+      <w:proofErr w:type="spellEnd"/>
+      <w:r>
+        <w:rPr>
+          <w:color w:val="FFC000"/>
+        </w:rPr>
+        <w:t xml:space="preserve">, </w:t>
+      </w:r>
+      <w:proofErr w:type="spellStart"/>
+      <w:r>
+        <w:rPr>
+          <w:color w:val="FFC000"/>
+        </w:rPr>
+        <w:t>Shruti</w:t>
+      </w:r>
+      <w:proofErr w:type="spellEnd"/>
+      <w:r>
+        <w:rPr>
+          <w:color w:val="FFC000"/>
+        </w:rPr>
+        <w:t xml:space="preserve"> &amp; </w:t>
+      </w:r>
+      <w:proofErr w:type="spellStart"/>
+      <w:r>
+        <w:rPr>
+          <w:color w:val="FFC000"/>
+        </w:rPr>
+        <w:t>Dandotiya</w:t>
+      </w:r>
+      <w:proofErr w:type="spellEnd"/>
+      <w:r>
+        <w:rPr>
+          <w:color w:val="FFC000"/>
+        </w:rPr>
+        <w:t xml:space="preserve">, </w:t>
+      </w:r>
+      <w:proofErr w:type="spellStart"/>
+      <w:r>
+        <w:rPr>
+          <w:color w:val="FFC000"/>
+        </w:rPr>
+        <w:t>Nidhi</w:t>
+      </w:r>
+      <w:proofErr w:type="spellEnd"/>
+      <w:r>
+        <w:rPr>
+          <w:color w:val="FFC000"/>
+        </w:rPr>
+        <w:t xml:space="preserve">. An </w:t>
+      </w:r>
+      <w:proofErr w:type="spellStart"/>
+      <w:r>
+        <w:rPr>
+          <w:color w:val="FFC000"/>
+        </w:rPr>
+        <w:t>Empirical</w:t>
+      </w:r>
+      <w:proofErr w:type="spellEnd"/>
+      <w:r>
+        <w:rPr>
+          <w:color w:val="FFC000"/>
+        </w:rPr>
+        <w:t xml:space="preserve"> </w:t>
+      </w:r>
+      <w:proofErr w:type="spellStart"/>
+      <w:r>
+        <w:rPr>
+          <w:color w:val="FFC000"/>
+        </w:rPr>
+        <w:t>Analysis</w:t>
+      </w:r>
+      <w:proofErr w:type="spellEnd"/>
+      <w:r>
+        <w:rPr>
+          <w:color w:val="FFC000"/>
+        </w:rPr>
+        <w:t xml:space="preserve"> </w:t>
+      </w:r>
+      <w:proofErr w:type="spellStart"/>
+      <w:r>
+        <w:rPr>
+          <w:color w:val="FFC000"/>
+        </w:rPr>
+        <w:t>of</w:t>
+      </w:r>
+      <w:proofErr w:type="spellEnd"/>
+      <w:r>
+        <w:rPr>
+          <w:color w:val="FFC000"/>
+        </w:rPr>
+        <w:t xml:space="preserve"> </w:t>
+      </w:r>
+      <w:proofErr w:type="spellStart"/>
+      <w:r>
+        <w:rPr>
+          <w:color w:val="FFC000"/>
+        </w:rPr>
+        <w:t>DDoS</w:t>
+      </w:r>
+      <w:proofErr w:type="spellEnd"/>
+      <w:r>
+        <w:rPr>
+          <w:color w:val="FFC000"/>
+        </w:rPr>
+        <w:t xml:space="preserve"> </w:t>
+      </w:r>
+      <w:proofErr w:type="spellStart"/>
+      <w:r>
+        <w:rPr>
+          <w:color w:val="FFC000"/>
+        </w:rPr>
+        <w:t>Attack</w:t>
+      </w:r>
+      <w:proofErr w:type="spellEnd"/>
+      <w:r>
+        <w:rPr>
+          <w:color w:val="FFC000"/>
+        </w:rPr>
+        <w:t xml:space="preserve"> </w:t>
+      </w:r>
+      <w:proofErr w:type="spellStart"/>
+      <w:r>
+        <w:rPr>
+          <w:color w:val="FFC000"/>
+        </w:rPr>
+        <w:t>Detection</w:t>
+      </w:r>
+      <w:proofErr w:type="spellEnd"/>
+      <w:r>
+        <w:rPr>
+          <w:color w:val="FFC000"/>
+        </w:rPr>
+        <w:t xml:space="preserve"> and </w:t>
+      </w:r>
+      <w:proofErr w:type="spellStart"/>
+      <w:r>
+        <w:rPr>
+          <w:color w:val="FFC000"/>
+        </w:rPr>
+        <w:t>Mitigation</w:t>
+      </w:r>
+      <w:proofErr w:type="spellEnd"/>
+      <w:r>
+        <w:rPr>
+          <w:color w:val="FFC000"/>
+        </w:rPr>
+        <w:t xml:space="preserve"> </w:t>
+      </w:r>
+      <w:proofErr w:type="spellStart"/>
+      <w:r>
+        <w:rPr>
+          <w:color w:val="FFC000"/>
+        </w:rPr>
+        <w:t>Techniques</w:t>
+      </w:r>
+      <w:proofErr w:type="spellEnd"/>
+      <w:r>
+        <w:rPr>
+          <w:color w:val="FFC000"/>
+        </w:rPr>
+        <w:t xml:space="preserve">: A </w:t>
+      </w:r>
+      <w:proofErr w:type="spellStart"/>
+      <w:r>
+        <w:rPr>
+          <w:color w:val="FFC000"/>
+        </w:rPr>
+        <w:t>Com</w:t>
       </w:r>
       <w:r>
         <w:rPr>
@@ -5563,7 +7672,119 @@
         <w:rPr>
           <w:color w:val="FFC000"/>
         </w:rPr>
-        <w:t>parative Review of Tools and Methods. International Journal of Scientific Research in Com</w:t>
+        <w:t>parative</w:t>
+      </w:r>
+      <w:proofErr w:type="spellEnd"/>
+      <w:r>
+        <w:rPr>
+          <w:color w:val="FFC000"/>
+        </w:rPr>
+        <w:t xml:space="preserve"> </w:t>
+      </w:r>
+      <w:proofErr w:type="spellStart"/>
+      <w:r>
+        <w:rPr>
+          <w:color w:val="FFC000"/>
+        </w:rPr>
+        <w:t>Review</w:t>
+      </w:r>
+      <w:proofErr w:type="spellEnd"/>
+      <w:r>
+        <w:rPr>
+          <w:color w:val="FFC000"/>
+        </w:rPr>
+        <w:t xml:space="preserve"> </w:t>
+      </w:r>
+      <w:proofErr w:type="spellStart"/>
+      <w:r>
+        <w:rPr>
+          <w:color w:val="FFC000"/>
+        </w:rPr>
+        <w:t>of</w:t>
+      </w:r>
+      <w:proofErr w:type="spellEnd"/>
+      <w:r>
+        <w:rPr>
+          <w:color w:val="FFC000"/>
+        </w:rPr>
+        <w:t xml:space="preserve"> </w:t>
+      </w:r>
+      <w:proofErr w:type="spellStart"/>
+      <w:r>
+        <w:rPr>
+          <w:color w:val="FFC000"/>
+        </w:rPr>
+        <w:t>Tools</w:t>
+      </w:r>
+      <w:proofErr w:type="spellEnd"/>
+      <w:r>
+        <w:rPr>
+          <w:color w:val="FFC000"/>
+        </w:rPr>
+        <w:t xml:space="preserve"> and </w:t>
+      </w:r>
+      <w:proofErr w:type="spellStart"/>
+      <w:r>
+        <w:rPr>
+          <w:color w:val="FFC000"/>
+        </w:rPr>
+        <w:t>Methods</w:t>
+      </w:r>
+      <w:proofErr w:type="spellEnd"/>
+      <w:r>
+        <w:rPr>
+          <w:color w:val="FFC000"/>
+        </w:rPr>
+        <w:t xml:space="preserve">. International </w:t>
+      </w:r>
+      <w:proofErr w:type="spellStart"/>
+      <w:r>
+        <w:rPr>
+          <w:color w:val="FFC000"/>
+        </w:rPr>
+        <w:t>Journal</w:t>
+      </w:r>
+      <w:proofErr w:type="spellEnd"/>
+      <w:r>
+        <w:rPr>
+          <w:color w:val="FFC000"/>
+        </w:rPr>
+        <w:t xml:space="preserve"> of </w:t>
+      </w:r>
+      <w:proofErr w:type="spellStart"/>
+      <w:r>
+        <w:rPr>
+          <w:color w:val="FFC000"/>
+        </w:rPr>
+        <w:t>Scientific</w:t>
+      </w:r>
+      <w:proofErr w:type="spellEnd"/>
+      <w:r>
+        <w:rPr>
+          <w:color w:val="FFC000"/>
+        </w:rPr>
+        <w:t xml:space="preserve"> </w:t>
+      </w:r>
+      <w:proofErr w:type="spellStart"/>
+      <w:r>
+        <w:rPr>
+          <w:color w:val="FFC000"/>
+        </w:rPr>
+        <w:t>Research</w:t>
+      </w:r>
+      <w:proofErr w:type="spellEnd"/>
+      <w:r>
+        <w:rPr>
+          <w:color w:val="FFC000"/>
+        </w:rPr>
+        <w:t xml:space="preserve"> in </w:t>
+      </w:r>
+      <w:proofErr w:type="spellStart"/>
+      <w:r>
+        <w:rPr>
+          <w:color w:val="FFC000"/>
+        </w:rPr>
+        <w:t>Com</w:t>
       </w:r>
       <w:r>
         <w:rPr>
@@ -5575,7 +7796,42 @@
         <w:rPr>
           <w:color w:val="FFC000"/>
         </w:rPr>
-        <w:t>puter Science, Engineering and Information Technology. 10. 1099-1108. 10.32628/CSEIT2410462. (2024).</w:t>
+        <w:t>puter</w:t>
+      </w:r>
+      <w:proofErr w:type="spellEnd"/>
+      <w:r>
+        <w:rPr>
+          <w:color w:val="FFC000"/>
+        </w:rPr>
+        <w:t xml:space="preserve"> Science, </w:t>
+      </w:r>
+      <w:proofErr w:type="spellStart"/>
+      <w:r>
+        <w:rPr>
+          <w:color w:val="FFC000"/>
+        </w:rPr>
+        <w:t>Engineering</w:t>
+      </w:r>
+      <w:proofErr w:type="spellEnd"/>
+      <w:r>
+        <w:rPr>
+          <w:color w:val="FFC000"/>
+        </w:rPr>
+        <w:t xml:space="preserve"> and </w:t>
+      </w:r>
+      <w:proofErr w:type="spellStart"/>
+      <w:r>
+        <w:rPr>
+          <w:color w:val="FFC000"/>
+        </w:rPr>
+        <w:t>Information</w:t>
+      </w:r>
+      <w:proofErr w:type="spellEnd"/>
+      <w:r>
+        <w:rPr>
+          <w:color w:val="FFC000"/>
+        </w:rPr>
+        <w:t xml:space="preserve"> Technology. 10. 1099-1108. 10.32628/CSEIT2410462. (2024).</w:t>
       </w:r>
       <w:r>
         <w:rPr>
@@ -5702,17 +7958,95 @@
           <w:color w:val="auto"/>
         </w:rPr>
       </w:pPr>
-      <w:r>
-        <w:rPr>
-          <w:color w:val="auto"/>
-        </w:rPr>
-        <w:t>What is the low orbit ion cannon (LOIC)?</w:t>
-      </w:r>
-      <w:r>
-        <w:rPr>
-          <w:color w:val="auto"/>
-        </w:rPr>
-        <w:t xml:space="preserve"> Cloudflare. [online] 202</w:t>
+      <w:proofErr w:type="spellStart"/>
+      <w:r>
+        <w:rPr>
+          <w:color w:val="auto"/>
+        </w:rPr>
+        <w:t>What</w:t>
+      </w:r>
+      <w:proofErr w:type="spellEnd"/>
+      <w:r>
+        <w:rPr>
+          <w:color w:val="auto"/>
+        </w:rPr>
+        <w:t xml:space="preserve"> </w:t>
+      </w:r>
+      <w:proofErr w:type="spellStart"/>
+      <w:r>
+        <w:rPr>
+          <w:color w:val="auto"/>
+        </w:rPr>
+        <w:t>is</w:t>
+      </w:r>
+      <w:proofErr w:type="spellEnd"/>
+      <w:r>
+        <w:rPr>
+          <w:color w:val="auto"/>
+        </w:rPr>
+        <w:t xml:space="preserve"> </w:t>
+      </w:r>
+      <w:proofErr w:type="spellStart"/>
+      <w:r>
+        <w:rPr>
+          <w:color w:val="auto"/>
+        </w:rPr>
+        <w:t>the</w:t>
+      </w:r>
+      <w:proofErr w:type="spellEnd"/>
+      <w:r>
+        <w:rPr>
+          <w:color w:val="auto"/>
+        </w:rPr>
+        <w:t xml:space="preserve"> </w:t>
+      </w:r>
+      <w:proofErr w:type="spellStart"/>
+      <w:r>
+        <w:rPr>
+          <w:color w:val="auto"/>
+        </w:rPr>
+        <w:t>low</w:t>
+      </w:r>
+      <w:proofErr w:type="spellEnd"/>
+      <w:r>
+        <w:rPr>
+          <w:color w:val="auto"/>
+        </w:rPr>
+        <w:t xml:space="preserve"> orbit ion </w:t>
+      </w:r>
+      <w:proofErr w:type="spellStart"/>
+      <w:r>
+        <w:rPr>
+          <w:color w:val="auto"/>
+        </w:rPr>
+        <w:t>cannon</w:t>
+      </w:r>
+      <w:proofErr w:type="spellEnd"/>
+      <w:r>
+        <w:rPr>
+          <w:color w:val="auto"/>
+        </w:rPr>
+        <w:t xml:space="preserve"> (LOIC)?</w:t>
+      </w:r>
+      <w:r>
+        <w:rPr>
+          <w:color w:val="auto"/>
+        </w:rPr>
+        <w:t xml:space="preserve"> </w:t>
+      </w:r>
+      <w:proofErr w:type="spellStart"/>
+      <w:r>
+        <w:rPr>
+          <w:color w:val="auto"/>
+        </w:rPr>
+        <w:t>Cloudflare</w:t>
+      </w:r>
+      <w:proofErr w:type="spellEnd"/>
+      <w:r>
+        <w:rPr>
+          <w:color w:val="auto"/>
+        </w:rPr>
+        <w:t>. [online] 202</w:t>
       </w:r>
       <w:r>
         <w:rPr>
@@ -5815,12 +8149,14 @@
         </w:rPr>
         <w:t xml:space="preserve"> </w:t>
       </w:r>
+      <w:proofErr w:type="spellStart"/>
       <w:r>
         <w:rPr>
           <w:color w:val="auto"/>
         </w:rPr>
         <w:t>Kali</w:t>
       </w:r>
+      <w:proofErr w:type="spellEnd"/>
       <w:r>
         <w:rPr>
           <w:color w:val="auto"/>
@@ -5922,18 +8258,112 @@
           <w:rStyle w:val="Hypertextovodkaz"/>
         </w:rPr>
       </w:pPr>
-      <w:r>
-        <w:rPr>
-          <w:color w:val="auto"/>
-        </w:rPr>
-        <w:t xml:space="preserve">Mukhadin Beschokov, What is HULK - HTTP Unbearable Load King?, </w:t>
-      </w:r>
+      <w:proofErr w:type="spellStart"/>
+      <w:r>
+        <w:rPr>
+          <w:color w:val="auto"/>
+        </w:rPr>
+        <w:t>Mukhadin</w:t>
+      </w:r>
+      <w:proofErr w:type="spellEnd"/>
+      <w:r>
+        <w:rPr>
+          <w:color w:val="auto"/>
+        </w:rPr>
+        <w:t xml:space="preserve"> </w:t>
+      </w:r>
+      <w:proofErr w:type="spellStart"/>
+      <w:r>
+        <w:rPr>
+          <w:color w:val="auto"/>
+        </w:rPr>
+        <w:t>Beschokov</w:t>
+      </w:r>
+      <w:proofErr w:type="spellEnd"/>
+      <w:r>
+        <w:rPr>
+          <w:color w:val="auto"/>
+        </w:rPr>
+        <w:t xml:space="preserve">, </w:t>
+      </w:r>
+      <w:proofErr w:type="spellStart"/>
+      <w:r>
+        <w:rPr>
+          <w:color w:val="auto"/>
+        </w:rPr>
+        <w:t>What</w:t>
+      </w:r>
+      <w:proofErr w:type="spellEnd"/>
+      <w:r>
+        <w:rPr>
+          <w:color w:val="auto"/>
+        </w:rPr>
+        <w:t xml:space="preserve"> </w:t>
+      </w:r>
+      <w:proofErr w:type="spellStart"/>
+      <w:r>
+        <w:rPr>
+          <w:color w:val="auto"/>
+        </w:rPr>
+        <w:t>is</w:t>
+      </w:r>
+      <w:proofErr w:type="spellEnd"/>
+      <w:r>
+        <w:rPr>
+          <w:color w:val="auto"/>
+        </w:rPr>
+        <w:t xml:space="preserve"> HULK - HTTP </w:t>
+      </w:r>
+      <w:proofErr w:type="spellStart"/>
+      <w:r>
+        <w:rPr>
+          <w:color w:val="auto"/>
+        </w:rPr>
+        <w:t>Unbearable</w:t>
+      </w:r>
+      <w:proofErr w:type="spellEnd"/>
+      <w:r>
+        <w:rPr>
+          <w:color w:val="auto"/>
+        </w:rPr>
+        <w:t xml:space="preserve"> </w:t>
+      </w:r>
+      <w:proofErr w:type="spellStart"/>
+      <w:r>
+        <w:rPr>
+          <w:color w:val="auto"/>
+        </w:rPr>
+        <w:t>Load</w:t>
+      </w:r>
+      <w:proofErr w:type="spellEnd"/>
+      <w:r>
+        <w:rPr>
+          <w:color w:val="auto"/>
+        </w:rPr>
+        <w:t xml:space="preserve"> </w:t>
+      </w:r>
+      <w:proofErr w:type="gramStart"/>
+      <w:r>
+        <w:rPr>
+          <w:color w:val="auto"/>
+        </w:rPr>
+        <w:t>King?,</w:t>
+      </w:r>
+      <w:proofErr w:type="gramEnd"/>
+      <w:r>
+        <w:rPr>
+          <w:color w:val="auto"/>
+        </w:rPr>
+        <w:t xml:space="preserve"> </w:t>
+      </w:r>
+      <w:proofErr w:type="spellStart"/>
       <w:r>
         <w:rPr>
           <w:color w:val="auto"/>
         </w:rPr>
         <w:t>wallarm</w:t>
       </w:r>
+      <w:proofErr w:type="spellEnd"/>
       <w:r>
         <w:rPr>
           <w:color w:val="auto"/>
@@ -6002,19 +8432,63 @@
         <w:spacing w:line="259" w:lineRule="auto"/>
         <w:ind w:left="-5" w:right="0"/>
       </w:pPr>
+      <w:proofErr w:type="spellStart"/>
       <w:r>
         <w:rPr>
           <w:color w:val="auto"/>
         </w:rPr>
         <w:lastRenderedPageBreak/>
-        <w:t xml:space="preserve">Netacad, </w:t>
-      </w:r>
-      <w:r>
-        <w:rPr>
-          <w:color w:val="auto"/>
-        </w:rPr>
-        <w:t>CCNA: Enterprise Networking, Security, and Automation</w:t>
-      </w:r>
+        <w:t>Netacad</w:t>
+      </w:r>
+      <w:proofErr w:type="spellEnd"/>
+      <w:r>
+        <w:rPr>
+          <w:color w:val="auto"/>
+        </w:rPr>
+        <w:t xml:space="preserve">, </w:t>
+      </w:r>
+      <w:r>
+        <w:rPr>
+          <w:color w:val="auto"/>
+        </w:rPr>
+        <w:t xml:space="preserve">CCNA: </w:t>
+      </w:r>
+      <w:proofErr w:type="spellStart"/>
+      <w:r>
+        <w:rPr>
+          <w:color w:val="auto"/>
+        </w:rPr>
+        <w:t>Enterprise</w:t>
+      </w:r>
+      <w:proofErr w:type="spellEnd"/>
+      <w:r>
+        <w:rPr>
+          <w:color w:val="auto"/>
+        </w:rPr>
+        <w:t xml:space="preserve"> Networking, </w:t>
+      </w:r>
+      <w:proofErr w:type="spellStart"/>
+      <w:r>
+        <w:rPr>
+          <w:color w:val="auto"/>
+        </w:rPr>
+        <w:t>Security</w:t>
+      </w:r>
+      <w:proofErr w:type="spellEnd"/>
+      <w:r>
+        <w:rPr>
+          <w:color w:val="auto"/>
+        </w:rPr>
+        <w:t xml:space="preserve">, and </w:t>
+      </w:r>
+      <w:proofErr w:type="spellStart"/>
+      <w:r>
+        <w:rPr>
+          <w:color w:val="auto"/>
+        </w:rPr>
+        <w:t>Automation</w:t>
+      </w:r>
+      <w:proofErr w:type="spellEnd"/>
       <w:r>
         <w:rPr>
           <w:color w:val="auto"/>
@@ -6031,7 +8505,21 @@
         <w:rPr>
           <w:color w:val="FFC000"/>
         </w:rPr>
-        <w:t>[Paywall]</w:t>
+        <w:t>[</w:t>
+      </w:r>
+      <w:proofErr w:type="spellStart"/>
+      <w:r>
+        <w:rPr>
+          <w:color w:val="FFC000"/>
+        </w:rPr>
+        <w:t>Paywall</w:t>
+      </w:r>
+      <w:proofErr w:type="spellEnd"/>
+      <w:r>
+        <w:rPr>
+          <w:color w:val="FFC000"/>
+        </w:rPr>
+        <w:t>]</w:t>
       </w:r>
       <w:r>
         <w:rPr>
@@ -6116,25 +8604,181 @@
           <w:color w:val="auto"/>
         </w:rPr>
       </w:pPr>
-      <w:r>
-        <w:rPr>
-          <w:color w:val="auto"/>
-        </w:rPr>
-        <w:t xml:space="preserve">Scarfone, K., &amp; Mell, P. </w:t>
-      </w:r>
+      <w:proofErr w:type="spellStart"/>
+      <w:r>
+        <w:rPr>
+          <w:color w:val="auto"/>
+        </w:rPr>
+        <w:t>Scarfone</w:t>
+      </w:r>
+      <w:proofErr w:type="spellEnd"/>
+      <w:r>
+        <w:rPr>
+          <w:color w:val="auto"/>
+        </w:rPr>
+        <w:t xml:space="preserve">, K., &amp; </w:t>
+      </w:r>
+      <w:proofErr w:type="spellStart"/>
+      <w:r>
+        <w:rPr>
+          <w:color w:val="auto"/>
+        </w:rPr>
+        <w:t>Mell</w:t>
+      </w:r>
+      <w:proofErr w:type="spellEnd"/>
+      <w:r>
+        <w:rPr>
+          <w:color w:val="auto"/>
+        </w:rPr>
+        <w:t xml:space="preserve">, P. </w:t>
+      </w:r>
+      <w:proofErr w:type="spellStart"/>
       <w:r>
         <w:rPr>
           <w:i/>
           <w:iCs/>
           <w:color w:val="auto"/>
         </w:rPr>
-        <w:t>Guide to Intrusion Detection and Prevention Systems (IDPS)</w:t>
-      </w:r>
-      <w:r>
-        <w:rPr>
-          <w:color w:val="auto"/>
-        </w:rPr>
-        <w:t>. NIST Special Publication 800-94. National Institute of Standards and Technology.</w:t>
+        <w:t>Guide</w:t>
+      </w:r>
+      <w:proofErr w:type="spellEnd"/>
+      <w:r>
+        <w:rPr>
+          <w:i/>
+          <w:iCs/>
+          <w:color w:val="auto"/>
+        </w:rPr>
+        <w:t xml:space="preserve"> to </w:t>
+      </w:r>
+      <w:proofErr w:type="spellStart"/>
+      <w:r>
+        <w:rPr>
+          <w:i/>
+          <w:iCs/>
+          <w:color w:val="auto"/>
+        </w:rPr>
+        <w:t>Intrusion</w:t>
+      </w:r>
+      <w:proofErr w:type="spellEnd"/>
+      <w:r>
+        <w:rPr>
+          <w:i/>
+          <w:iCs/>
+          <w:color w:val="auto"/>
+        </w:rPr>
+        <w:t xml:space="preserve"> </w:t>
+      </w:r>
+      <w:proofErr w:type="spellStart"/>
+      <w:r>
+        <w:rPr>
+          <w:i/>
+          <w:iCs/>
+          <w:color w:val="auto"/>
+        </w:rPr>
+        <w:t>Detection</w:t>
+      </w:r>
+      <w:proofErr w:type="spellEnd"/>
+      <w:r>
+        <w:rPr>
+          <w:i/>
+          <w:iCs/>
+          <w:color w:val="auto"/>
+        </w:rPr>
+        <w:t xml:space="preserve"> and </w:t>
+      </w:r>
+      <w:proofErr w:type="spellStart"/>
+      <w:r>
+        <w:rPr>
+          <w:i/>
+          <w:iCs/>
+          <w:color w:val="auto"/>
+        </w:rPr>
+        <w:t>Prevention</w:t>
+      </w:r>
+      <w:proofErr w:type="spellEnd"/>
+      <w:r>
+        <w:rPr>
+          <w:i/>
+          <w:iCs/>
+          <w:color w:val="auto"/>
+        </w:rPr>
+        <w:t xml:space="preserve"> Systems (IDPS)</w:t>
+      </w:r>
+      <w:r>
+        <w:rPr>
+          <w:color w:val="auto"/>
+        </w:rPr>
+        <w:t xml:space="preserve">. NIST </w:t>
+      </w:r>
+      <w:proofErr w:type="spellStart"/>
+      <w:r>
+        <w:rPr>
+          <w:color w:val="auto"/>
+        </w:rPr>
+        <w:t>Special</w:t>
+      </w:r>
+      <w:proofErr w:type="spellEnd"/>
+      <w:r>
+        <w:rPr>
+          <w:color w:val="auto"/>
+        </w:rPr>
+        <w:t xml:space="preserve"> </w:t>
+      </w:r>
+      <w:proofErr w:type="spellStart"/>
+      <w:r>
+        <w:rPr>
+          <w:color w:val="auto"/>
+        </w:rPr>
+        <w:t>Publication</w:t>
+      </w:r>
+      <w:proofErr w:type="spellEnd"/>
+      <w:r>
+        <w:rPr>
+          <w:color w:val="auto"/>
+        </w:rPr>
+        <w:t xml:space="preserve"> 800-94. </w:t>
+      </w:r>
+      <w:proofErr w:type="spellStart"/>
+      <w:r>
+        <w:rPr>
+          <w:color w:val="auto"/>
+        </w:rPr>
+        <w:t>National</w:t>
+      </w:r>
+      <w:proofErr w:type="spellEnd"/>
+      <w:r>
+        <w:rPr>
+          <w:color w:val="auto"/>
+        </w:rPr>
+        <w:t xml:space="preserve"> Institute </w:t>
+      </w:r>
+      <w:proofErr w:type="spellStart"/>
+      <w:r>
+        <w:rPr>
+          <w:color w:val="auto"/>
+        </w:rPr>
+        <w:t>of</w:t>
+      </w:r>
+      <w:proofErr w:type="spellEnd"/>
+      <w:r>
+        <w:rPr>
+          <w:color w:val="auto"/>
+        </w:rPr>
+        <w:t xml:space="preserve"> </w:t>
+      </w:r>
+      <w:proofErr w:type="spellStart"/>
+      <w:r>
+        <w:rPr>
+          <w:color w:val="auto"/>
+        </w:rPr>
+        <w:t>Standards</w:t>
+      </w:r>
+      <w:proofErr w:type="spellEnd"/>
+      <w:r>
+        <w:rPr>
+          <w:color w:val="auto"/>
+        </w:rPr>
+        <w:t xml:space="preserve"> and Technology.</w:t>
       </w:r>
       <w:r>
         <w:rPr>
@@ -6198,17 +8842,75 @@
         </w:rPr>
         <w:t xml:space="preserve">F5, </w:t>
       </w:r>
-      <w:r>
-        <w:rPr>
-          <w:color w:val="auto"/>
-        </w:rPr>
-        <w:t>What Is a Load Balancer?</w:t>
-      </w:r>
-      <w:r>
-        <w:rPr>
-          <w:color w:val="auto"/>
-        </w:rPr>
-        <w:t>. [online]</w:t>
+      <w:proofErr w:type="spellStart"/>
+      <w:r>
+        <w:rPr>
+          <w:color w:val="auto"/>
+        </w:rPr>
+        <w:t>What</w:t>
+      </w:r>
+      <w:proofErr w:type="spellEnd"/>
+      <w:r>
+        <w:rPr>
+          <w:color w:val="auto"/>
+        </w:rPr>
+        <w:t xml:space="preserve"> </w:t>
+      </w:r>
+      <w:proofErr w:type="spellStart"/>
+      <w:r>
+        <w:rPr>
+          <w:color w:val="auto"/>
+        </w:rPr>
+        <w:t>Is</w:t>
+      </w:r>
+      <w:proofErr w:type="spellEnd"/>
+      <w:r>
+        <w:rPr>
+          <w:color w:val="auto"/>
+        </w:rPr>
+        <w:t xml:space="preserve"> a </w:t>
+      </w:r>
+      <w:proofErr w:type="spellStart"/>
+      <w:r>
+        <w:rPr>
+          <w:color w:val="auto"/>
+        </w:rPr>
+        <w:t>Load</w:t>
+      </w:r>
+      <w:proofErr w:type="spellEnd"/>
+      <w:r>
+        <w:rPr>
+          <w:color w:val="auto"/>
+        </w:rPr>
+        <w:t xml:space="preserve"> </w:t>
+      </w:r>
+      <w:proofErr w:type="spellStart"/>
+      <w:proofErr w:type="gramStart"/>
+      <w:r>
+        <w:rPr>
+          <w:color w:val="auto"/>
+        </w:rPr>
+        <w:t>Balancer</w:t>
+      </w:r>
+      <w:proofErr w:type="spellEnd"/>
+      <w:r>
+        <w:rPr>
+          <w:color w:val="auto"/>
+        </w:rPr>
+        <w:t>?</w:t>
+      </w:r>
+      <w:r>
+        <w:rPr>
+          <w:color w:val="auto"/>
+        </w:rPr>
+        <w:t>.</w:t>
+      </w:r>
+      <w:proofErr w:type="gramEnd"/>
+      <w:r>
+        <w:rPr>
+          <w:color w:val="auto"/>
+        </w:rPr>
+        <w:t xml:space="preserve"> [online]</w:t>
       </w:r>
       <w:r>
         <w:rPr>
@@ -6323,12 +9025,14 @@
         </w:rPr>
         <w:t xml:space="preserve">., &amp; </w:t>
       </w:r>
+      <w:proofErr w:type="spellStart"/>
       <w:r>
         <w:rPr>
           <w:color w:val="auto"/>
         </w:rPr>
         <w:t>Reiher</w:t>
       </w:r>
+      <w:proofErr w:type="spellEnd"/>
       <w:r>
         <w:rPr>
           <w:color w:val="auto"/>
@@ -6341,24 +9045,98 @@
           <w:iCs/>
           <w:color w:val="auto"/>
         </w:rPr>
-        <w:t>A Taxonomy of DDoS Attack</w:t>
-      </w:r>
+        <w:t xml:space="preserve">A Taxonomy </w:t>
+      </w:r>
+      <w:proofErr w:type="spellStart"/>
       <w:r>
         <w:rPr>
           <w:i/>
           <w:iCs/>
           <w:color w:val="auto"/>
         </w:rPr>
-        <w:t xml:space="preserve"> </w:t>
-      </w:r>
+        <w:t>of</w:t>
+      </w:r>
+      <w:proofErr w:type="spellEnd"/>
       <w:r>
         <w:rPr>
           <w:i/>
           <w:iCs/>
           <w:color w:val="auto"/>
         </w:rPr>
-        <w:t>and DDoS Defense Mechanisms</w:t>
-      </w:r>
+        <w:t xml:space="preserve"> </w:t>
+      </w:r>
+      <w:proofErr w:type="spellStart"/>
+      <w:r>
+        <w:rPr>
+          <w:i/>
+          <w:iCs/>
+          <w:color w:val="auto"/>
+        </w:rPr>
+        <w:t>DDoS</w:t>
+      </w:r>
+      <w:proofErr w:type="spellEnd"/>
+      <w:r>
+        <w:rPr>
+          <w:i/>
+          <w:iCs/>
+          <w:color w:val="auto"/>
+        </w:rPr>
+        <w:t xml:space="preserve"> </w:t>
+      </w:r>
+      <w:proofErr w:type="spellStart"/>
+      <w:r>
+        <w:rPr>
+          <w:i/>
+          <w:iCs/>
+          <w:color w:val="auto"/>
+        </w:rPr>
+        <w:t>Attack</w:t>
+      </w:r>
+      <w:proofErr w:type="spellEnd"/>
+      <w:r>
+        <w:rPr>
+          <w:i/>
+          <w:iCs/>
+          <w:color w:val="auto"/>
+        </w:rPr>
+        <w:t xml:space="preserve"> </w:t>
+      </w:r>
+      <w:r>
+        <w:rPr>
+          <w:i/>
+          <w:iCs/>
+          <w:color w:val="auto"/>
+        </w:rPr>
+        <w:t xml:space="preserve">and </w:t>
+      </w:r>
+      <w:proofErr w:type="spellStart"/>
+      <w:r>
+        <w:rPr>
+          <w:i/>
+          <w:iCs/>
+          <w:color w:val="auto"/>
+        </w:rPr>
+        <w:t>DDoS</w:t>
+      </w:r>
+      <w:proofErr w:type="spellEnd"/>
+      <w:r>
+        <w:rPr>
+          <w:i/>
+          <w:iCs/>
+          <w:color w:val="auto"/>
+        </w:rPr>
+        <w:t xml:space="preserve"> Defense </w:t>
+      </w:r>
+      <w:proofErr w:type="spellStart"/>
+      <w:r>
+        <w:rPr>
+          <w:i/>
+          <w:iCs/>
+          <w:color w:val="auto"/>
+        </w:rPr>
+        <w:t>Mechanisms</w:t>
+      </w:r>
+      <w:proofErr w:type="spellEnd"/>
       <w:r>
         <w:rPr>
           <w:color w:val="auto"/>

</xml_diff>

<commit_message>
hs test NAT WAN
</commit_message>
<xml_diff>
--- a/~~Dlouhodobka~~/DOCX/protokol_smkal_202_18_1.docx
+++ b/~~Dlouhodobka~~/DOCX/protokol_smkal_202_18_1.docx
@@ -5612,6 +5612,9 @@
         <w:jc w:val="left"/>
       </w:pPr>
       <w:r>
+        <w:rPr>
+          <w:noProof/>
+        </w:rPr>
         <w:drawing>
           <wp:inline distT="0" distB="0" distL="0" distR="0" wp14:anchorId="1CF92070" wp14:editId="01A542BA">
             <wp:extent cx="4106111" cy="3182587"/>
@@ -5905,7 +5908,13 @@
     </w:p>
     <w:p>
       <w:r>
-        <w:t>U všech koncových zařízení se rozhraní konfigurovali podle úpravy souboru ve /</w:t>
+        <w:t xml:space="preserve">U všech koncových zařízení se rozhraní konfigurovali podle úpravy souboru ve </w:t>
+      </w:r>
+      <w:r>
+        <w:t>„</w:t>
+      </w:r>
+      <w:r>
+        <w:t>/</w:t>
       </w:r>
       <w:proofErr w:type="spellStart"/>
       <w:r>
@@ -5921,20 +5930,32 @@
       </w:r>
       <w:proofErr w:type="spellEnd"/>
       <w:r>
+        <w:t>“</w:t>
+      </w:r>
+      <w:r>
         <w:t xml:space="preserve">, nebo za pomocí nástroje </w:t>
       </w:r>
       <w:proofErr w:type="spellStart"/>
       <w:r>
-        <w:t>nmtui.</w:t>
-      </w:r>
-      <w:proofErr w:type="spellEnd"/>
+        <w:t>nmtui</w:t>
+      </w:r>
+      <w:proofErr w:type="spellEnd"/>
+      <w:r>
+        <w:t>.</w:t>
+      </w:r>
     </w:p>
     <w:p>
       <w:r>
         <w:t>Na serveru, který poskytuje webovou služb</w:t>
       </w:r>
       <w:r>
-        <w:t>u stačí nastavit kořenovou složku ve /</w:t>
+        <w:t xml:space="preserve">u stačí nastavit kořenovou složku ve </w:t>
+      </w:r>
+      <w:r>
+        <w:t>„</w:t>
+      </w:r>
+      <w:r>
+        <w:t>/</w:t>
       </w:r>
       <w:proofErr w:type="spellStart"/>
       <w:r>
@@ -5950,8 +5971,14 @@
       </w:r>
       <w:proofErr w:type="spellEnd"/>
       <w:r>
+        <w:t>“</w:t>
+      </w:r>
+      <w:r>
         <w:t xml:space="preserve"> a upravit index.html abychom si byli jistí, že se změny vážně propsali. Nakonec službu můžeme spustit pomocí </w:t>
       </w:r>
+      <w:r>
+        <w:t>„</w:t>
+      </w:r>
       <w:proofErr w:type="spellStart"/>
       <w:r>
         <w:t>sudo</w:t>
@@ -5976,7 +6003,13 @@
       <w:proofErr w:type="spellEnd"/>
       <w:proofErr w:type="gramEnd"/>
       <w:r>
-        <w:t xml:space="preserve">/apache2 start, </w:t>
+        <w:t>/apache2 start</w:t>
+      </w:r>
+      <w:r>
+        <w:t>“</w:t>
+      </w:r>
+      <w:r>
+        <w:t xml:space="preserve">, </w:t>
       </w:r>
       <w:r>
         <w:t>nebo</w:t>
@@ -5984,6 +6017,9 @@
       <w:r>
         <w:t xml:space="preserve"> </w:t>
       </w:r>
+      <w:r>
+        <w:t>„</w:t>
+      </w:r>
       <w:proofErr w:type="spellStart"/>
       <w:r>
         <w:t>sudo</w:t>
@@ -5993,6 +6029,9 @@
         <w:t xml:space="preserve"> systemctl start apache2.service</w:t>
       </w:r>
       <w:r>
+        <w:t>“</w:t>
+      </w:r>
+      <w:r>
         <w:t>, závisí jakou verzi operačního systému máme.</w:t>
       </w:r>
     </w:p>
@@ -6007,6 +6046,9 @@
         <w:t xml:space="preserve">složce </w:t>
       </w:r>
       <w:r>
+        <w:t>„</w:t>
+      </w:r>
+      <w:r>
         <w:t>/</w:t>
       </w:r>
       <w:proofErr w:type="spellStart"/>
@@ -6023,7 +6065,16 @@
       </w:r>
       <w:proofErr w:type="spellEnd"/>
       <w:r>
-        <w:t xml:space="preserve">/. Ve </w:t>
+        <w:t>/</w:t>
+      </w:r>
+      <w:r>
+        <w:t>“</w:t>
+      </w:r>
+      <w:r>
+        <w:t xml:space="preserve">. Ve </w:t>
+      </w:r>
+      <w:r>
+        <w:t>„</w:t>
       </w:r>
       <w:proofErr w:type="spellStart"/>
       <w:r>
@@ -6036,8 +6087,14 @@
       <w:proofErr w:type="spellEnd"/>
       <w:proofErr w:type="gramEnd"/>
       <w:r>
+        <w:t>“</w:t>
+      </w:r>
+      <w:r>
         <w:t xml:space="preserve"> stačí změnit na jaké IPv4 adrese budeme poslouchat a povolíme jakýkoliv provoz. V </w:t>
       </w:r>
+      <w:r>
+        <w:t>„</w:t>
+      </w:r>
       <w:proofErr w:type="spellStart"/>
       <w:r>
         <w:t>named.</w:t>
@@ -6049,6 +6106,9 @@
       <w:proofErr w:type="spellEnd"/>
       <w:proofErr w:type="gramEnd"/>
       <w:r>
+        <w:t>“</w:t>
+      </w:r>
+      <w:r>
         <w:t xml:space="preserve"> </w:t>
       </w:r>
       <w:r>
@@ -6060,11 +6120,17 @@
       <w:r>
         <w:t xml:space="preserve">pojmenování naší stránky (například victim.com). Pak v samotné </w:t>
       </w:r>
+      <w:r>
+        <w:t>„</w:t>
+      </w:r>
       <w:proofErr w:type="spellStart"/>
       <w:r>
         <w:t>named.conf</w:t>
       </w:r>
       <w:proofErr w:type="spellEnd"/>
+      <w:r>
+        <w:t>“</w:t>
+      </w:r>
       <w:r>
         <w:t xml:space="preserve"> ověřit, že oba soubory jsou zahrnuty.</w:t>
       </w:r>
@@ -6075,6 +6141,9 @@
         <w:spacing w:after="0"/>
       </w:pPr>
       <w:r>
+        <w:rPr>
+          <w:noProof/>
+        </w:rPr>
         <w:lastRenderedPageBreak/>
         <w:drawing>
           <wp:inline distT="0" distB="0" distL="0" distR="0" wp14:anchorId="7B889279" wp14:editId="134ED86D">
@@ -6143,12 +6212,24 @@
         <w:t xml:space="preserve">forward zónu </w:t>
       </w:r>
       <w:r>
-        <w:t xml:space="preserve">db.victim.com a </w:t>
+        <w:t>„</w:t>
+      </w:r>
+      <w:r>
+        <w:t>db.victim.com</w:t>
+      </w:r>
+      <w:r>
+        <w:t>“</w:t>
+      </w:r>
+      <w:r>
+        <w:t xml:space="preserve"> a </w:t>
       </w:r>
       <w:r>
         <w:t xml:space="preserve">reverse zónu </w:t>
       </w:r>
       <w:r>
+        <w:t>„db.</w:t>
+      </w:r>
+      <w:r>
         <w:t>1.16.176.in-</w:t>
       </w:r>
       <w:proofErr w:type="gramStart"/>
@@ -6156,6 +6237,9 @@
         <w:t>addr.arpa</w:t>
       </w:r>
       <w:proofErr w:type="gramEnd"/>
+      <w:r>
+        <w:t>“</w:t>
+      </w:r>
       <w:r>
         <w:t>. Pro rychlejší tvorbu se může využít i stránky jako yoyo.org na generování SOA a NS záznamu. Konečná konfigurace našich zón bude vypadat tedy takto – příloha 2 a 3.</w:t>
       </w:r>
@@ -6166,6 +6250,9 @@
         <w:spacing w:after="0"/>
       </w:pPr>
       <w:r>
+        <w:rPr>
+          <w:noProof/>
+        </w:rPr>
         <w:drawing>
           <wp:inline distT="0" distB="0" distL="0" distR="0" wp14:anchorId="6FE9B30A" wp14:editId="6E65B2B1">
             <wp:extent cx="3675413" cy="1753586"/>
@@ -6230,6 +6317,9 @@
         <w:spacing w:after="0"/>
       </w:pPr>
       <w:r>
+        <w:rPr>
+          <w:noProof/>
+        </w:rPr>
         <w:drawing>
           <wp:inline distT="0" distB="0" distL="0" distR="0" wp14:anchorId="203F4E3F" wp14:editId="13CF9A7F">
             <wp:extent cx="3675380" cy="1766261"/>
@@ -6304,7 +6394,22 @@
       </w:r>
       <w:proofErr w:type="spellEnd"/>
       <w:r>
-        <w:t xml:space="preserve"> přidáme s firewall-cmd –permanent –</w:t>
+        <w:t xml:space="preserve"> přidáme s </w:t>
+      </w:r>
+      <w:r>
+        <w:t>„</w:t>
+      </w:r>
+      <w:r>
+        <w:t xml:space="preserve">firewall-cmd </w:t>
+      </w:r>
+      <w:r>
+        <w:t>--</w:t>
+      </w:r>
+      <w:r>
+        <w:t xml:space="preserve">permanent </w:t>
+      </w:r>
+      <w:r>
+        <w:t>--</w:t>
       </w:r>
       <w:proofErr w:type="spellStart"/>
       <w:r>
@@ -6320,8 +6425,14 @@
       </w:r>
       <w:proofErr w:type="spellEnd"/>
       <w:r>
+        <w:t>“</w:t>
+      </w:r>
+      <w:r>
         <w:t xml:space="preserve"> a nakonec službu zapneme s </w:t>
       </w:r>
+      <w:r>
+        <w:t>„</w:t>
+      </w:r>
       <w:proofErr w:type="spellStart"/>
       <w:r>
         <w:t>sudo</w:t>
@@ -6354,7 +6465,16 @@
       </w:r>
       <w:proofErr w:type="spellEnd"/>
       <w:r>
-        <w:t xml:space="preserve"> start, nebo </w:t>
+        <w:t xml:space="preserve"> start</w:t>
+      </w:r>
+      <w:r>
+        <w:t>“</w:t>
+      </w:r>
+      <w:r>
+        <w:t xml:space="preserve">, nebo </w:t>
+      </w:r>
+      <w:r>
+        <w:t>„</w:t>
       </w:r>
       <w:proofErr w:type="spellStart"/>
       <w:r>
@@ -6370,6 +6490,9 @@
       </w:r>
       <w:proofErr w:type="spellEnd"/>
       <w:r>
+        <w:t>“</w:t>
+      </w:r>
+      <w:r>
         <w:t>.</w:t>
       </w:r>
     </w:p>
@@ -6379,7 +6502,11 @@
       </w:pPr>
       <w:bookmarkStart w:id="27" w:name="_Toc190766509"/>
       <w:r>
-        <w:t xml:space="preserve">Set-up </w:t>
+        <w:lastRenderedPageBreak/>
+        <w:t>Příprava</w:t>
+      </w:r>
+      <w:r>
+        <w:t xml:space="preserve"> </w:t>
       </w:r>
       <w:proofErr w:type="spellStart"/>
       <w:r>
@@ -6390,10 +6517,718 @@
     </w:p>
     <w:p>
       <w:pPr>
+        <w:pStyle w:val="Nadpis3"/>
         <w:rPr>
           <w:lang w:val="en-US"/>
         </w:rPr>
       </w:pPr>
+      <w:proofErr w:type="spellStart"/>
+      <w:r>
+        <w:rPr>
+          <w:lang w:val="en-US"/>
+        </w:rPr>
+        <w:t>Útočník</w:t>
+      </w:r>
+      <w:proofErr w:type="spellEnd"/>
+      <w:r>
+        <w:rPr>
+          <w:lang w:val="en-US"/>
+        </w:rPr>
+        <w:t xml:space="preserve"> - </w:t>
+      </w:r>
+      <w:proofErr w:type="spellStart"/>
+      <w:r>
+        <w:rPr>
+          <w:lang w:val="en-US"/>
+        </w:rPr>
+        <w:t>CnC</w:t>
+      </w:r>
+      <w:proofErr w:type="spellEnd"/>
+    </w:p>
+    <w:p>
+      <w:r>
+        <w:t xml:space="preserve">Na zařízení útočníka se budeme akorát připojovat na </w:t>
+      </w:r>
+      <w:proofErr w:type="spellStart"/>
+      <w:r>
+        <w:t>CnC</w:t>
+      </w:r>
+      <w:proofErr w:type="spellEnd"/>
+      <w:r>
+        <w:t xml:space="preserve"> server pomocí </w:t>
+      </w:r>
+      <w:proofErr w:type="spellStart"/>
+      <w:r>
+        <w:t>bind</w:t>
+      </w:r>
+      <w:proofErr w:type="spellEnd"/>
+      <w:r>
+        <w:t xml:space="preserve"> </w:t>
+      </w:r>
+      <w:proofErr w:type="spellStart"/>
+      <w:r>
+        <w:t>shell</w:t>
+      </w:r>
+      <w:proofErr w:type="spellEnd"/>
+      <w:r>
+        <w:t xml:space="preserve">, za cílem stáhnout potřebný </w:t>
+      </w:r>
+      <w:proofErr w:type="spellStart"/>
+      <w:r>
+        <w:t>payload</w:t>
+      </w:r>
+      <w:proofErr w:type="spellEnd"/>
+      <w:r>
+        <w:t xml:space="preserve"> a spustit script, který řekne všem zaznamenaným </w:t>
+      </w:r>
+      <w:proofErr w:type="spellStart"/>
+      <w:r>
+        <w:t>botům</w:t>
+      </w:r>
+      <w:proofErr w:type="spellEnd"/>
+      <w:r>
+        <w:t xml:space="preserve">, že si mají </w:t>
+      </w:r>
+      <w:r>
+        <w:t>st</w:t>
+      </w:r>
+      <w:r>
+        <w:t>á</w:t>
+      </w:r>
+      <w:r>
+        <w:t>hnout</w:t>
+      </w:r>
+      <w:r>
+        <w:t xml:space="preserve"> </w:t>
+      </w:r>
+      <w:proofErr w:type="spellStart"/>
+      <w:r>
+        <w:t>payload</w:t>
+      </w:r>
+      <w:proofErr w:type="spellEnd"/>
+      <w:r>
+        <w:t xml:space="preserve"> a spustit ho.</w:t>
+      </w:r>
+    </w:p>
+    <w:p>
+      <w:r>
+        <w:t xml:space="preserve"> </w:t>
+      </w:r>
+      <w:r>
+        <w:t xml:space="preserve">Pro tento účel nám </w:t>
+      </w:r>
+      <w:r>
+        <w:t>po</w:t>
+      </w:r>
+      <w:r>
+        <w:t xml:space="preserve">stačí </w:t>
+      </w:r>
+      <w:proofErr w:type="spellStart"/>
+      <w:r>
+        <w:t>one-liner</w:t>
+      </w:r>
+      <w:proofErr w:type="spellEnd"/>
+      <w:r>
+        <w:t xml:space="preserve"> </w:t>
+      </w:r>
+      <w:proofErr w:type="spellStart"/>
+      <w:r>
+        <w:t>bind</w:t>
+      </w:r>
+      <w:proofErr w:type="spellEnd"/>
+      <w:r>
+        <w:t xml:space="preserve"> </w:t>
+      </w:r>
+      <w:proofErr w:type="spellStart"/>
+      <w:r>
+        <w:t>shell</w:t>
+      </w:r>
+      <w:proofErr w:type="spellEnd"/>
+      <w:r>
+        <w:t xml:space="preserve"> script</w:t>
+      </w:r>
+      <w:r>
+        <w:t xml:space="preserve"> </w:t>
+      </w:r>
+      <w:r>
+        <w:t>(</w:t>
+      </w:r>
+      <w:r>
+        <w:t>například z</w:t>
+      </w:r>
+      <w:r>
+        <w:t> </w:t>
+      </w:r>
+      <w:proofErr w:type="spellStart"/>
+      <w:r>
+        <w:t>PayloadsAllTheThings</w:t>
+      </w:r>
+      <w:proofErr w:type="spellEnd"/>
+      <w:r>
+        <w:t>)</w:t>
+      </w:r>
+      <w:r>
+        <w:t xml:space="preserve"> </w:t>
+      </w:r>
+      <w:r>
+        <w:t>nastavit</w:t>
+      </w:r>
+      <w:r>
+        <w:t xml:space="preserve"> jako </w:t>
+      </w:r>
+      <w:proofErr w:type="gramStart"/>
+      <w:r>
+        <w:t>„.</w:t>
+      </w:r>
+      <w:proofErr w:type="spellStart"/>
+      <w:r>
+        <w:t>service</w:t>
+      </w:r>
+      <w:proofErr w:type="spellEnd"/>
+      <w:proofErr w:type="gramEnd"/>
+      <w:r>
+        <w:t>”</w:t>
+      </w:r>
+      <w:r>
+        <w:t xml:space="preserve"> na </w:t>
+      </w:r>
+      <w:proofErr w:type="spellStart"/>
+      <w:r>
+        <w:t>CnC</w:t>
+      </w:r>
+      <w:proofErr w:type="spellEnd"/>
+      <w:r>
+        <w:t xml:space="preserve"> serveru</w:t>
+      </w:r>
+      <w:r>
+        <w:t>, aby se spouštěl vždy při startu zařízení.</w:t>
+      </w:r>
+    </w:p>
+    <w:p>
+      <w:r>
+        <w:t xml:space="preserve">Vytvořit </w:t>
+      </w:r>
+      <w:r>
+        <w:t xml:space="preserve">a rovnou editovat </w:t>
+      </w:r>
+      <w:proofErr w:type="spellStart"/>
+      <w:r>
+        <w:t>service</w:t>
+      </w:r>
+      <w:proofErr w:type="spellEnd"/>
+      <w:r>
+        <w:t xml:space="preserve"> můžeme za pomocí „</w:t>
+      </w:r>
+      <w:proofErr w:type="spellStart"/>
+      <w:r>
+        <w:t>sudo</w:t>
+      </w:r>
+      <w:proofErr w:type="spellEnd"/>
+      <w:r>
+        <w:t xml:space="preserve"> systemctl </w:t>
+      </w:r>
+      <w:r>
+        <w:t>--</w:t>
+      </w:r>
+      <w:proofErr w:type="spellStart"/>
+      <w:r>
+        <w:t>force</w:t>
+      </w:r>
+      <w:proofErr w:type="spellEnd"/>
+      <w:r>
+        <w:t xml:space="preserve"> --full </w:t>
+      </w:r>
+      <w:proofErr w:type="spellStart"/>
+      <w:r>
+        <w:t>edit</w:t>
+      </w:r>
+      <w:proofErr w:type="spellEnd"/>
+      <w:r>
+        <w:t xml:space="preserve"> &lt;jméno</w:t>
+      </w:r>
+      <w:proofErr w:type="gramStart"/>
+      <w:r>
+        <w:t>&gt;.</w:t>
+      </w:r>
+      <w:proofErr w:type="spellStart"/>
+      <w:r>
+        <w:t>service</w:t>
+      </w:r>
+      <w:proofErr w:type="spellEnd"/>
+      <w:proofErr w:type="gramEnd"/>
+      <w:r>
+        <w:t>“</w:t>
+      </w:r>
+      <w:r>
+        <w:t>.</w:t>
+      </w:r>
+    </w:p>
+    <w:p>
+      <w:pPr>
+        <w:keepNext/>
+        <w:spacing w:after="0"/>
+      </w:pPr>
+      <w:r>
+        <w:rPr>
+          <w:noProof/>
+        </w:rPr>
+        <w:t xml:space="preserve"> </w:t>
+      </w:r>
+      <w:r>
+        <w:drawing>
+          <wp:inline distT="0" distB="0" distL="0" distR="0" wp14:anchorId="7B4BB685" wp14:editId="1E5AAE6D">
+            <wp:extent cx="2613547" cy="1222218"/>
+            <wp:effectExtent l="0" t="0" r="0" b="0"/>
+            <wp:docPr id="2134290088" name="Obrázek 1"/>
+            <wp:cNvGraphicFramePr>
+              <a:graphicFrameLocks xmlns:a="http://schemas.openxmlformats.org/drawingml/2006/main" noChangeAspect="1"/>
+            </wp:cNvGraphicFramePr>
+            <a:graphic xmlns:a="http://schemas.openxmlformats.org/drawingml/2006/main">
+              <a:graphicData uri="http://schemas.openxmlformats.org/drawingml/2006/picture">
+                <pic:pic xmlns:pic="http://schemas.openxmlformats.org/drawingml/2006/picture">
+                  <pic:nvPicPr>
+                    <pic:cNvPr id="2134290088" name=""/>
+                    <pic:cNvPicPr/>
+                  </pic:nvPicPr>
+                  <pic:blipFill>
+                    <a:blip r:embed="rId30"/>
+                    <a:stretch>
+                      <a:fillRect/>
+                    </a:stretch>
+                  </pic:blipFill>
+                  <pic:spPr>
+                    <a:xfrm>
+                      <a:off x="0" y="0"/>
+                      <a:ext cx="2630314" cy="1230059"/>
+                    </a:xfrm>
+                    <a:prstGeom prst="rect">
+                      <a:avLst/>
+                    </a:prstGeom>
+                  </pic:spPr>
+                </pic:pic>
+              </a:graphicData>
+            </a:graphic>
+          </wp:inline>
+        </w:drawing>
+      </w:r>
+    </w:p>
+    <w:p>
+      <w:pPr>
+        <w:pStyle w:val="Titulek"/>
+      </w:pPr>
+      <w:r>
+        <w:t xml:space="preserve">Příloha </w:t>
+      </w:r>
+      <w:fldSimple w:instr=" SEQ Příloha \* ARABIC ">
+        <w:r>
+          <w:rPr>
+            <w:noProof/>
+          </w:rPr>
+          <w:t>4</w:t>
+        </w:r>
+      </w:fldSimple>
+      <w:r>
+        <w:t xml:space="preserve"> Obsah </w:t>
+      </w:r>
+      <w:proofErr w:type="spellStart"/>
+      <w:proofErr w:type="gramStart"/>
+      <w:r>
+        <w:t>bind.service</w:t>
+      </w:r>
+      <w:proofErr w:type="spellEnd"/>
+      <w:proofErr w:type="gramEnd"/>
+    </w:p>
+    <w:p>
+      <w:r>
+        <w:t>Hlavní parametry ve</w:t>
+      </w:r>
+      <w:r>
+        <w:rPr>
+          <w:lang w:val="en-US"/>
+        </w:rPr>
+        <w:t xml:space="preserve"> </w:t>
+      </w:r>
+      <w:proofErr w:type="spellStart"/>
+      <w:proofErr w:type="gramStart"/>
+      <w:r>
+        <w:rPr>
+          <w:lang w:val="en-US"/>
+        </w:rPr>
+        <w:t>bind</w:t>
+      </w:r>
+      <w:r>
+        <w:rPr>
+          <w:lang w:val="en-US"/>
+        </w:rPr>
+        <w:t>.service</w:t>
+      </w:r>
+      <w:proofErr w:type="spellEnd"/>
+      <w:proofErr w:type="gramEnd"/>
+      <w:r>
+        <w:rPr>
+          <w:lang w:val="en-US"/>
+        </w:rPr>
+        <w:t xml:space="preserve"> </w:t>
+      </w:r>
+      <w:proofErr w:type="spellStart"/>
+      <w:r>
+        <w:rPr>
+          <w:lang w:val="en-US"/>
+        </w:rPr>
+        <w:t>tedy</w:t>
+      </w:r>
+      <w:proofErr w:type="spellEnd"/>
+      <w:r>
+        <w:rPr>
+          <w:lang w:val="en-US"/>
+        </w:rPr>
+        <w:t xml:space="preserve"> </w:t>
+      </w:r>
+      <w:proofErr w:type="spellStart"/>
+      <w:r>
+        <w:rPr>
+          <w:lang w:val="en-US"/>
+        </w:rPr>
+        <w:t>jsou</w:t>
+      </w:r>
+      <w:proofErr w:type="spellEnd"/>
+      <w:r>
+        <w:rPr>
+          <w:lang w:val="en-US"/>
+        </w:rPr>
+        <w:t xml:space="preserve"> </w:t>
+      </w:r>
+      <w:proofErr w:type="spellStart"/>
+      <w:r>
+        <w:rPr>
+          <w:lang w:val="en-US"/>
+        </w:rPr>
+        <w:t>doba</w:t>
+      </w:r>
+      <w:proofErr w:type="spellEnd"/>
+      <w:r>
+        <w:rPr>
+          <w:lang w:val="en-US"/>
+        </w:rPr>
+        <w:t xml:space="preserve"> </w:t>
+      </w:r>
+      <w:proofErr w:type="spellStart"/>
+      <w:r>
+        <w:rPr>
+          <w:lang w:val="en-US"/>
+        </w:rPr>
+        <w:t>spu</w:t>
+      </w:r>
+      <w:r>
+        <w:t>štění</w:t>
+      </w:r>
+      <w:proofErr w:type="spellEnd"/>
+      <w:r>
+        <w:t xml:space="preserve"> a umístění souboru pro spuštění. Čas nám tady udává </w:t>
+      </w:r>
+      <w:proofErr w:type="spellStart"/>
+      <w:r>
+        <w:t>WantedBy</w:t>
+      </w:r>
+      <w:proofErr w:type="spellEnd"/>
+      <w:r>
+        <w:t>=multi-</w:t>
+      </w:r>
+      <w:proofErr w:type="gramStart"/>
+      <w:r>
+        <w:t>user.target</w:t>
+      </w:r>
+      <w:proofErr w:type="gramEnd"/>
+      <w:r>
+        <w:t xml:space="preserve">, který se spustí na runlevelu 2,3,4 (tedy při spuštění </w:t>
+      </w:r>
+      <w:proofErr w:type="spellStart"/>
+      <w:r>
+        <w:t>zuřízení</w:t>
+      </w:r>
+      <w:proofErr w:type="spellEnd"/>
+      <w:r>
+        <w:t xml:space="preserve">). A do </w:t>
+      </w:r>
+      <w:proofErr w:type="spellStart"/>
+      <w:r>
+        <w:t>ExecStart</w:t>
+      </w:r>
+      <w:proofErr w:type="spellEnd"/>
+      <w:r>
+        <w:t xml:space="preserve"> dáme celý command s absolutní cestou ke scriptu.</w:t>
+      </w:r>
+    </w:p>
+    <w:p>
+      <w:r>
+        <w:t>Na závěr musíme povolit (</w:t>
+      </w:r>
+      <w:proofErr w:type="spellStart"/>
+      <w:r>
+        <w:t>enable</w:t>
+      </w:r>
+      <w:proofErr w:type="spellEnd"/>
+      <w:r>
+        <w:t xml:space="preserve">) náš vytvořený </w:t>
+      </w:r>
+      <w:proofErr w:type="spellStart"/>
+      <w:r>
+        <w:t>service</w:t>
+      </w:r>
+      <w:proofErr w:type="spellEnd"/>
+      <w:r>
+        <w:t>, a pomocí status se ujistit, že je spuštěn.</w:t>
+      </w:r>
+      <w:r>
+        <w:t xml:space="preserve"> Zpětné připojení na </w:t>
+      </w:r>
+      <w:proofErr w:type="spellStart"/>
+      <w:r>
+        <w:t>bind</w:t>
+      </w:r>
+      <w:proofErr w:type="spellEnd"/>
+      <w:r>
+        <w:t xml:space="preserve"> </w:t>
+      </w:r>
+      <w:proofErr w:type="spellStart"/>
+      <w:r>
+        <w:t>shell</w:t>
+      </w:r>
+      <w:proofErr w:type="spellEnd"/>
+      <w:r>
+        <w:t xml:space="preserve"> jde pomocí </w:t>
+      </w:r>
+      <w:proofErr w:type="spellStart"/>
+      <w:r>
+        <w:t>nc</w:t>
+      </w:r>
+      <w:proofErr w:type="spellEnd"/>
+      <w:r>
+        <w:t xml:space="preserve"> příkazu na IP adresu </w:t>
+      </w:r>
+      <w:proofErr w:type="spellStart"/>
+      <w:r>
+        <w:t>CnC</w:t>
+      </w:r>
+      <w:proofErr w:type="spellEnd"/>
+      <w:r>
+        <w:t xml:space="preserve"> serveru a portu na kterém poslouchá.</w:t>
+      </w:r>
+    </w:p>
+    <w:p>
+      <w:pPr>
+        <w:pStyle w:val="Nadpis3"/>
+      </w:pPr>
+      <w:proofErr w:type="spellStart"/>
+      <w:r>
+        <w:t>CnC</w:t>
+      </w:r>
+      <w:proofErr w:type="spellEnd"/>
+      <w:r>
+        <w:t xml:space="preserve"> – </w:t>
+      </w:r>
+      <w:proofErr w:type="spellStart"/>
+      <w:r>
+        <w:t>Botnet</w:t>
+      </w:r>
+      <w:proofErr w:type="spellEnd"/>
+    </w:p>
+    <w:p>
+      <w:proofErr w:type="spellStart"/>
+      <w:r>
+        <w:t>Dlaší</w:t>
+      </w:r>
+      <w:proofErr w:type="spellEnd"/>
+      <w:r>
+        <w:t xml:space="preserve"> script</w:t>
+      </w:r>
+      <w:r>
+        <w:t xml:space="preserve"> (viz Příloha 5)</w:t>
+      </w:r>
+      <w:r>
+        <w:t xml:space="preserve">, který </w:t>
+      </w:r>
+      <w:r>
+        <w:t xml:space="preserve">chceme, aby běžel neustále od začátku spuštění je ten, který nám bude logovat IP adresy </w:t>
+      </w:r>
+      <w:proofErr w:type="spellStart"/>
+      <w:r>
+        <w:t>botnetu</w:t>
+      </w:r>
+      <w:proofErr w:type="spellEnd"/>
+      <w:r>
+        <w:t xml:space="preserve"> a posílat </w:t>
+      </w:r>
+      <w:proofErr w:type="spellStart"/>
+      <w:r>
+        <w:t>payload</w:t>
+      </w:r>
+      <w:proofErr w:type="spellEnd"/>
+      <w:r>
+        <w:t xml:space="preserve"> zpět. Logování IP adres využijeme hlavně když útočník chce</w:t>
+      </w:r>
+      <w:r>
+        <w:t>,</w:t>
+      </w:r>
+      <w:r>
+        <w:t xml:space="preserve"> </w:t>
+      </w:r>
+      <w:r>
+        <w:t xml:space="preserve">aby </w:t>
+      </w:r>
+      <w:r>
+        <w:t>všechny zaznamenan</w:t>
+      </w:r>
+      <w:r>
+        <w:t>í</w:t>
+      </w:r>
+      <w:r>
+        <w:t xml:space="preserve"> </w:t>
+      </w:r>
+      <w:proofErr w:type="spellStart"/>
+      <w:r>
+        <w:t>bot</w:t>
+      </w:r>
+      <w:r>
+        <w:t>i</w:t>
+      </w:r>
+      <w:proofErr w:type="spellEnd"/>
+      <w:r>
+        <w:t xml:space="preserve"> začali útočit navzájem.</w:t>
+      </w:r>
+    </w:p>
+    <w:p>
+      <w:pPr>
+        <w:keepNext/>
+        <w:spacing w:after="0"/>
+      </w:pPr>
+      <w:r>
+        <w:lastRenderedPageBreak/>
+        <w:drawing>
+          <wp:inline distT="0" distB="0" distL="0" distR="0" wp14:anchorId="54BB40A0" wp14:editId="24C0CDC7">
+            <wp:extent cx="5581650" cy="4286885"/>
+            <wp:effectExtent l="0" t="0" r="0" b="0"/>
+            <wp:docPr id="1383061450" name="Obrázek 1"/>
+            <wp:cNvGraphicFramePr>
+              <a:graphicFrameLocks xmlns:a="http://schemas.openxmlformats.org/drawingml/2006/main" noChangeAspect="1"/>
+            </wp:cNvGraphicFramePr>
+            <a:graphic xmlns:a="http://schemas.openxmlformats.org/drawingml/2006/main">
+              <a:graphicData uri="http://schemas.openxmlformats.org/drawingml/2006/picture">
+                <pic:pic xmlns:pic="http://schemas.openxmlformats.org/drawingml/2006/picture">
+                  <pic:nvPicPr>
+                    <pic:cNvPr id="1383061450" name=""/>
+                    <pic:cNvPicPr/>
+                  </pic:nvPicPr>
+                  <pic:blipFill>
+                    <a:blip r:embed="rId31"/>
+                    <a:stretch>
+                      <a:fillRect/>
+                    </a:stretch>
+                  </pic:blipFill>
+                  <pic:spPr>
+                    <a:xfrm>
+                      <a:off x="0" y="0"/>
+                      <a:ext cx="5581650" cy="4286885"/>
+                    </a:xfrm>
+                    <a:prstGeom prst="rect">
+                      <a:avLst/>
+                    </a:prstGeom>
+                  </pic:spPr>
+                </pic:pic>
+              </a:graphicData>
+            </a:graphic>
+          </wp:inline>
+        </w:drawing>
+      </w:r>
+    </w:p>
+    <w:p>
+      <w:pPr>
+        <w:pStyle w:val="Titulek"/>
+      </w:pPr>
+      <w:r>
+        <w:t xml:space="preserve">Příloha </w:t>
+      </w:r>
+      <w:fldSimple w:instr=" SEQ Příloha \* ARABIC ">
+        <w:r>
+          <w:rPr>
+            <w:noProof/>
+          </w:rPr>
+          <w:t>5</w:t>
+        </w:r>
+      </w:fldSimple>
+      <w:r>
+        <w:t xml:space="preserve"> Hlavní script na </w:t>
+      </w:r>
+      <w:proofErr w:type="spellStart"/>
+      <w:r>
+        <w:t>CnC</w:t>
+      </w:r>
+      <w:proofErr w:type="spellEnd"/>
+      <w:r>
+        <w:t xml:space="preserve"> serveru</w:t>
+      </w:r>
+    </w:p>
+    <w:p>
+      <w:pPr>
+        <w:keepNext/>
+        <w:spacing w:after="0"/>
+      </w:pPr>
+      <w:r>
+        <w:drawing>
+          <wp:inline distT="0" distB="0" distL="0" distR="0" wp14:anchorId="1138C919" wp14:editId="134A6A0C">
+            <wp:extent cx="4838131" cy="2705280"/>
+            <wp:effectExtent l="0" t="0" r="635" b="0"/>
+            <wp:docPr id="678476624" name="Obrázek 1"/>
+            <wp:cNvGraphicFramePr>
+              <a:graphicFrameLocks xmlns:a="http://schemas.openxmlformats.org/drawingml/2006/main" noChangeAspect="1"/>
+            </wp:cNvGraphicFramePr>
+            <a:graphic xmlns:a="http://schemas.openxmlformats.org/drawingml/2006/main">
+              <a:graphicData uri="http://schemas.openxmlformats.org/drawingml/2006/picture">
+                <pic:pic xmlns:pic="http://schemas.openxmlformats.org/drawingml/2006/picture">
+                  <pic:nvPicPr>
+                    <pic:cNvPr id="678476624" name=""/>
+                    <pic:cNvPicPr/>
+                  </pic:nvPicPr>
+                  <pic:blipFill>
+                    <a:blip r:embed="rId32"/>
+                    <a:stretch>
+                      <a:fillRect/>
+                    </a:stretch>
+                  </pic:blipFill>
+                  <pic:spPr>
+                    <a:xfrm>
+                      <a:off x="0" y="0"/>
+                      <a:ext cx="4854762" cy="2714580"/>
+                    </a:xfrm>
+                    <a:prstGeom prst="rect">
+                      <a:avLst/>
+                    </a:prstGeom>
+                  </pic:spPr>
+                </pic:pic>
+              </a:graphicData>
+            </a:graphic>
+          </wp:inline>
+        </w:drawing>
+      </w:r>
+    </w:p>
+    <w:p>
+      <w:pPr>
+        <w:pStyle w:val="Titulek"/>
+      </w:pPr>
+      <w:r>
+        <w:t xml:space="preserve">Příloha </w:t>
+      </w:r>
+      <w:fldSimple w:instr=" SEQ Příloha \* ARABIC ">
+        <w:r>
+          <w:rPr>
+            <w:noProof/>
+          </w:rPr>
+          <w:t>6</w:t>
+        </w:r>
+      </w:fldSimple>
+      <w:r>
+        <w:t xml:space="preserve"> Script na manuální spuštění útoku</w:t>
+      </w:r>
     </w:p>
     <w:p>
       <w:pPr>
@@ -6401,23 +7236,26 @@
       </w:pPr>
       <w:bookmarkStart w:id="28" w:name="_Toc190766510"/>
       <w:r>
+        <w:t xml:space="preserve">Scénář – HTTP </w:t>
+      </w:r>
+      <w:proofErr w:type="spellStart"/>
+      <w:r>
+        <w:t>flood</w:t>
+      </w:r>
+      <w:bookmarkEnd w:id="28"/>
+      <w:proofErr w:type="spellEnd"/>
+      <w:r>
+        <w:t>,</w:t>
+      </w:r>
+    </w:p>
+    <w:p/>
+    <w:p>
+      <w:pPr>
+        <w:pStyle w:val="Nadpis2"/>
+      </w:pPr>
+      <w:bookmarkStart w:id="29" w:name="_Toc190766511"/>
+      <w:r>
         <w:lastRenderedPageBreak/>
-        <w:t xml:space="preserve">Scénář – HTTP </w:t>
-      </w:r>
-      <w:proofErr w:type="spellStart"/>
-      <w:r>
-        <w:t>flood</w:t>
-      </w:r>
-      <w:bookmarkEnd w:id="28"/>
-      <w:proofErr w:type="spellEnd"/>
-    </w:p>
-    <w:p/>
-    <w:p>
-      <w:pPr>
-        <w:pStyle w:val="Nadpis2"/>
-      </w:pPr>
-      <w:bookmarkStart w:id="29" w:name="_Toc190766511"/>
-      <w:r>
         <w:t xml:space="preserve">Scénář – </w:t>
       </w:r>
       <w:r>
@@ -6812,7 +7650,7 @@
       <w:r>
         <w:t xml:space="preserve"> </w:t>
       </w:r>
-      <w:hyperlink r:id="rId30" w:history="1">
+      <w:hyperlink r:id="rId33" w:history="1">
         <w:r>
           <w:rPr>
             <w:rStyle w:val="Hypertextovodkaz"/>
@@ -7135,7 +7973,7 @@
         </w:rPr>
         <w:t xml:space="preserve">. 2013 [cit. 2024-12-31]. Dostupné také z: </w:t>
       </w:r>
-      <w:hyperlink r:id="rId31" w:history="1">
+      <w:hyperlink r:id="rId34" w:history="1">
         <w:r>
           <w:rPr>
             <w:rStyle w:val="Hypertextovodkaz"/>
@@ -7288,21 +8126,7 @@
         <w:rPr>
           <w:color w:val="FFC000"/>
         </w:rPr>
-        <w:t xml:space="preserve"> </w:t>
-      </w:r>
-      <w:proofErr w:type="spellStart"/>
-      <w:r>
-        <w:rPr>
-          <w:color w:val="FFC000"/>
-        </w:rPr>
-        <w:t>of</w:t>
-      </w:r>
-      <w:proofErr w:type="spellEnd"/>
-      <w:r>
-        <w:rPr>
-          <w:color w:val="FFC000"/>
-        </w:rPr>
-        <w:t xml:space="preserve"> </w:t>
+        <w:t xml:space="preserve"> of </w:t>
       </w:r>
       <w:proofErr w:type="spellStart"/>
       <w:r>
@@ -7368,7 +8192,7 @@
         </w:rPr>
         <w:t xml:space="preserve"> </w:t>
       </w:r>
-      <w:hyperlink r:id="rId32" w:history="1">
+      <w:hyperlink r:id="rId35" w:history="1">
         <w:r>
           <w:rPr>
             <w:rStyle w:val="Hypertextovodkaz"/>
@@ -7863,7 +8687,7 @@
         </w:rPr>
         <w:t xml:space="preserve"> </w:t>
       </w:r>
-      <w:hyperlink r:id="rId33" w:history="1">
+      <w:hyperlink r:id="rId36" w:history="1">
         <w:r>
           <w:rPr>
             <w:rStyle w:val="Hypertextovodkaz"/>
@@ -8120,7 +8944,7 @@
         </w:rPr>
         <w:t xml:space="preserve">z: </w:t>
       </w:r>
-      <w:hyperlink r:id="rId34" w:history="1">
+      <w:hyperlink r:id="rId37" w:history="1">
         <w:r>
           <w:rPr>
             <w:rStyle w:val="Hypertextovodkaz"/>
@@ -8223,7 +9047,7 @@
         </w:rPr>
         <w:t xml:space="preserve">z: </w:t>
       </w:r>
-      <w:hyperlink r:id="rId35" w:history="1">
+      <w:hyperlink r:id="rId38" w:history="1">
         <w:r>
           <w:rPr>
             <w:rStyle w:val="Hypertextovodkaz"/>
@@ -8418,7 +9242,7 @@
         </w:rPr>
         <w:t xml:space="preserve">]. Dostupné z: </w:t>
       </w:r>
-      <w:hyperlink r:id="rId36" w:history="1">
+      <w:hyperlink r:id="rId39" w:history="1">
         <w:r>
           <w:rPr>
             <w:rStyle w:val="Hypertextovodkaz"/>
@@ -8587,7 +9411,7 @@
         </w:rPr>
         <w:t xml:space="preserve">z: </w:t>
       </w:r>
-      <w:hyperlink r:id="rId37" w:history="1">
+      <w:hyperlink r:id="rId40" w:history="1">
         <w:r>
           <w:rPr>
             <w:rStyle w:val="Hypertextovodkaz"/>
@@ -8810,7 +9634,7 @@
         </w:rPr>
         <w:t xml:space="preserve"> Dostupné také z: </w:t>
       </w:r>
-      <w:hyperlink r:id="rId38" w:history="1">
+      <w:hyperlink r:id="rId41" w:history="1">
         <w:r>
           <w:rPr>
             <w:rStyle w:val="Hypertextovodkaz"/>
@@ -8984,7 +9808,7 @@
         </w:rPr>
         <w:t xml:space="preserve">z: </w:t>
       </w:r>
-      <w:hyperlink r:id="rId39" w:history="1">
+      <w:hyperlink r:id="rId42" w:history="1">
         <w:r>
           <w:rPr>
             <w:rStyle w:val="Hypertextovodkaz"/>
@@ -9185,7 +10009,7 @@
         </w:rPr>
         <w:t xml:space="preserve"> Dostupné také z: </w:t>
       </w:r>
-      <w:hyperlink r:id="rId40" w:history="1">
+      <w:hyperlink r:id="rId43" w:history="1">
         <w:r>
           <w:rPr>
             <w:rStyle w:val="Hypertextovodkaz"/>
@@ -9340,7 +10164,7 @@
         <w:spacing w:after="188"/>
         <w:ind w:left="-5" w:right="0"/>
       </w:pPr>
-      <w:hyperlink r:id="rId41" w:history="1">
+      <w:hyperlink r:id="rId44" w:history="1">
         <w:r>
           <w:rPr>
             <w:rStyle w:val="Hypertextovodkaz"/>
@@ -9703,9 +10527,9 @@
       </w:r>
     </w:p>
     <w:sectPr>
-      <w:footerReference w:type="even" r:id="rId42"/>
-      <w:footerReference w:type="default" r:id="rId43"/>
-      <w:footerReference w:type="first" r:id="rId44"/>
+      <w:footerReference w:type="even" r:id="rId45"/>
+      <w:footerReference w:type="default" r:id="rId46"/>
+      <w:footerReference w:type="first" r:id="rId47"/>
       <w:pgSz w:w="11906" w:h="16838"/>
       <w:pgMar w:top="1463" w:right="1414" w:bottom="2029" w:left="1702" w:header="708" w:footer="709" w:gutter="0"/>
       <w:cols w:space="708"/>
@@ -11396,6 +12220,7 @@
   <w:style w:type="character" w:default="1" w:styleId="Standardnpsmoodstavce">
     <w:name w:val="Default Paragraph Font"/>
     <w:uiPriority w:val="1"/>
+    <w:semiHidden/>
     <w:unhideWhenUsed/>
   </w:style>
   <w:style w:type="table" w:default="1" w:styleId="Normlntabulka">

</xml_diff>

<commit_message>
http server check of delay
</commit_message>
<xml_diff>
--- a/~~Dlouhodobka~~/DOCX/protokol_smkal_202_18_1.docx
+++ b/~~Dlouhodobka~~/DOCX/protokol_smkal_202_18_1.docx
@@ -2965,15 +2965,7 @@
       </w:r>
       <w:proofErr w:type="spellEnd"/>
       <w:r>
-        <w:t xml:space="preserve"> </w:t>
-      </w:r>
-      <w:proofErr w:type="spellStart"/>
-      <w:r>
-        <w:t>Service</w:t>
-      </w:r>
-      <w:proofErr w:type="spellEnd"/>
-      <w:r>
-        <w:t>“</w:t>
+        <w:t xml:space="preserve"> Service“</w:t>
       </w:r>
       <w:r>
         <w:rPr>
@@ -3154,15 +3146,7 @@
       </w:r>
       <w:proofErr w:type="spellEnd"/>
       <w:r>
-        <w:t xml:space="preserve"> </w:t>
-      </w:r>
-      <w:proofErr w:type="spellStart"/>
-      <w:r>
-        <w:t>Service</w:t>
-      </w:r>
-      <w:proofErr w:type="spellEnd"/>
-      <w:r>
-        <w:t xml:space="preserve">) jsou zaměřeny na znepřístupnění online služeb prostřednictvím přetížení cílového systému nadměrným množstvím síťového provozu. Tento nápor vede k vyčerpání zdrojů, což způsobí, že systém </w:t>
+        <w:t xml:space="preserve"> Service) jsou zaměřeny na znepřístupnění online služeb prostřednictvím přetížení cílového systému nadměrným množstvím síťového provozu. Tento nápor vede k vyčerpání zdrojů, což způsobí, že systém </w:t>
       </w:r>
       <w:r>
         <w:t xml:space="preserve">pak </w:t>
@@ -3371,15 +3355,7 @@
       </w:r>
       <w:proofErr w:type="spellEnd"/>
       <w:r>
-        <w:t xml:space="preserve"> </w:t>
-      </w:r>
-      <w:proofErr w:type="spellStart"/>
-      <w:r>
-        <w:t>service</w:t>
-      </w:r>
-      <w:proofErr w:type="spellEnd"/>
-      <w:r>
-        <w:t>, se liší od normálních DoS útok</w:t>
+        <w:t xml:space="preserve"> service, se liší od normálních DoS útok</w:t>
       </w:r>
       <w:r>
         <w:t>ů</w:t>
@@ -3543,15 +3519,7 @@
         <w:t>použití</w:t>
       </w:r>
       <w:r>
-        <w:t xml:space="preserve"> strategie </w:t>
-      </w:r>
-      <w:proofErr w:type="spellStart"/>
-      <w:r>
-        <w:t>botnetu</w:t>
-      </w:r>
-      <w:proofErr w:type="spellEnd"/>
-      <w:r>
-        <w:t xml:space="preserve">, což je kolekce </w:t>
+        <w:t xml:space="preserve"> strategie botnetu, což je kolekce </w:t>
       </w:r>
       <w:proofErr w:type="spellStart"/>
       <w:r>
@@ -3559,23 +3527,7 @@
       </w:r>
       <w:proofErr w:type="spellEnd"/>
       <w:r>
-        <w:t xml:space="preserve"> (infikovaných počítačů), kteří jsou většinou pod hierarchickou kontrolou. Na konci této kontroly se většinou vyskytuje také Command-and-</w:t>
-      </w:r>
-      <w:proofErr w:type="spellStart"/>
-      <w:r>
-        <w:t>Control</w:t>
-      </w:r>
-      <w:proofErr w:type="spellEnd"/>
-      <w:r>
-        <w:t xml:space="preserve"> (</w:t>
-      </w:r>
-      <w:proofErr w:type="spellStart"/>
-      <w:r>
-        <w:t>CnC</w:t>
-      </w:r>
-      <w:proofErr w:type="spellEnd"/>
-      <w:r>
-        <w:t xml:space="preserve">) Server, který rozesílá útočníkovi instrukce svým </w:t>
+        <w:t xml:space="preserve"> (infikovaných počítačů), kteří jsou většinou pod hierarchickou kontrolou. Na konci této kontroly se většinou vyskytuje také Command-and-Control (CnC) Server, který rozesílá útočníkovi instrukce svým </w:t>
       </w:r>
       <w:proofErr w:type="spellStart"/>
       <w:r>
@@ -4867,15 +4819,7 @@
       </w:r>
       <w:proofErr w:type="spellEnd"/>
       <w:r>
-        <w:t xml:space="preserve">) prostřednictvím IRC chatovacích kanálů. Účastníci tak můžou tvrdit, že jejich zařízení byla oběťmi </w:t>
-      </w:r>
-      <w:proofErr w:type="spellStart"/>
-      <w:r>
-        <w:t>botnetu</w:t>
-      </w:r>
-      <w:proofErr w:type="spellEnd"/>
-      <w:r>
-        <w:t>.</w:t>
+        <w:t>) prostřednictvím IRC chatovacích kanálů. Účastníci tak můžou tvrdit, že jejich zařízení byla oběťmi botnetu.</w:t>
       </w:r>
     </w:p>
     <w:p>
@@ -4996,15 +4940,7 @@
         <w:t xml:space="preserve">. </w:t>
       </w:r>
       <w:r>
-        <w:t>(</w:t>
-      </w:r>
-      <w:proofErr w:type="spellStart"/>
-      <w:r>
-        <w:t>Kali</w:t>
-      </w:r>
-      <w:proofErr w:type="spellEnd"/>
-      <w:r>
-        <w:t xml:space="preserve"> Hping3, 2024)</w:t>
+        <w:t>(Kali Hping3, 2024)</w:t>
       </w:r>
     </w:p>
     <w:p>
@@ -5027,15 +4963,7 @@
       </w:r>
       <w:proofErr w:type="spellEnd"/>
       <w:r>
-        <w:t xml:space="preserve"> </w:t>
-      </w:r>
-      <w:proofErr w:type="spellStart"/>
-      <w:r>
-        <w:t>Load</w:t>
-      </w:r>
-      <w:proofErr w:type="spellEnd"/>
-      <w:r>
-        <w:t xml:space="preserve"> King) byl p</w:t>
+        <w:t xml:space="preserve"> Load King) byl p</w:t>
       </w:r>
       <w:r>
         <w:t xml:space="preserve">rimárně navržen pro výzkumné účely a </w:t>
@@ -5311,13 +5239,8 @@
         <w:pStyle w:val="Nadpis3"/>
       </w:pPr>
       <w:bookmarkStart w:id="21" w:name="_Toc190766503"/>
-      <w:proofErr w:type="spellStart"/>
-      <w:r>
-        <w:t>Load</w:t>
-      </w:r>
-      <w:proofErr w:type="spellEnd"/>
-      <w:r>
-        <w:t xml:space="preserve"> </w:t>
+      <w:r>
+        <w:t xml:space="preserve">Load </w:t>
       </w:r>
       <w:proofErr w:type="spellStart"/>
       <w:r>
@@ -5327,13 +5250,8 @@
       <w:proofErr w:type="spellEnd"/>
     </w:p>
     <w:p>
-      <w:proofErr w:type="spellStart"/>
-      <w:r>
-        <w:t>Load</w:t>
-      </w:r>
-      <w:proofErr w:type="spellEnd"/>
-      <w:r>
-        <w:t xml:space="preserve"> </w:t>
+      <w:r>
+        <w:t xml:space="preserve">Load </w:t>
       </w:r>
       <w:proofErr w:type="spellStart"/>
       <w:r>
@@ -5349,15 +5267,7 @@
       </w:r>
       <w:proofErr w:type="spellEnd"/>
       <w:r>
-        <w:t xml:space="preserve"> útokům. V případě útoku může </w:t>
-      </w:r>
-      <w:proofErr w:type="spellStart"/>
-      <w:r>
-        <w:t>load</w:t>
-      </w:r>
-      <w:proofErr w:type="spellEnd"/>
-      <w:r>
-        <w:t xml:space="preserve"> </w:t>
+        <w:t xml:space="preserve"> útokům. V případě útoku může load </w:t>
       </w:r>
       <w:proofErr w:type="spellStart"/>
       <w:r>
@@ -5373,15 +5283,7 @@
       </w:r>
       <w:proofErr w:type="spellEnd"/>
       <w:r>
-        <w:t xml:space="preserve"> útoků. Moderní </w:t>
-      </w:r>
-      <w:proofErr w:type="spellStart"/>
-      <w:r>
-        <w:t>load</w:t>
-      </w:r>
-      <w:proofErr w:type="spellEnd"/>
-      <w:r>
-        <w:t xml:space="preserve"> </w:t>
+        <w:t xml:space="preserve"> útoků. Moderní load </w:t>
       </w:r>
       <w:proofErr w:type="spellStart"/>
       <w:r>
@@ -5537,11 +5439,11 @@
       </w:r>
       <w:proofErr w:type="spellEnd"/>
       <w:r>
-        <w:t xml:space="preserve">“, ale i ochranné systémy jako </w:t>
-      </w:r>
-      <w:proofErr w:type="spellStart"/>
-      <w:r>
-        <w:t>Next-Generation</w:t>
+        <w:t>“, ale i ochranné systémy jako Next-</w:t>
+      </w:r>
+      <w:proofErr w:type="spellStart"/>
+      <w:r>
+        <w:t>Generation</w:t>
       </w:r>
       <w:proofErr w:type="spellEnd"/>
       <w:r>
@@ -5664,15 +5566,7 @@
     <w:p>
       <w:r>
         <w:lastRenderedPageBreak/>
-        <w:t xml:space="preserve">Na Obrázku 5 je celá topologie praktické části i s přiřazenými IP adresami. V tomto zapojení tedy bude komponovat Útočník, na kterém běží distribuce </w:t>
-      </w:r>
-      <w:proofErr w:type="spellStart"/>
-      <w:r>
-        <w:t>Kali</w:t>
-      </w:r>
-      <w:proofErr w:type="spellEnd"/>
-      <w:r>
-        <w:t xml:space="preserve"> (dostupná z</w:t>
+        <w:t>Na Obrázku 5 je celá topologie praktické části i s přiřazenými IP adresami. V tomto zapojení tedy bude komponovat Útočník, na kterém běží distribuce Kali (dostupná z</w:t>
       </w:r>
       <w:r>
         <w:t>:</w:t>
@@ -5694,403 +5588,353 @@
       <w:r>
         <w:t xml:space="preserve">Centralizovaný </w:t>
       </w:r>
-      <w:proofErr w:type="spellStart"/>
-      <w:r>
-        <w:t>CnC</w:t>
-      </w:r>
-      <w:proofErr w:type="spellEnd"/>
-      <w:r>
-        <w:t xml:space="preserve"> (Command and </w:t>
-      </w:r>
-      <w:proofErr w:type="spellStart"/>
-      <w:r>
-        <w:t>Control</w:t>
-      </w:r>
-      <w:proofErr w:type="spellEnd"/>
-      <w:r>
-        <w:t>) server, ke kterému Útočník má root přístup</w:t>
-      </w:r>
-      <w:r>
-        <w:t xml:space="preserve"> a ze kterého se budou přeposílat útoky </w:t>
-      </w:r>
-      <w:proofErr w:type="spellStart"/>
-      <w:r>
-        <w:t>botnetu</w:t>
+      <w:r>
+        <w:t>CnC (Command and Control) server, ke kterému Útočník má root přístup</w:t>
+      </w:r>
+      <w:r>
+        <w:t xml:space="preserve"> a ze kterého se budou přeposílat útoky botnetu. Boti, kteří reprezentují infikované zařízení s přístupem na internet a jsou tedy spouštěči škodlivého kódu. Tři routery s operačním</w:t>
+      </w:r>
+      <w:r>
+        <w:t>i</w:t>
+      </w:r>
+      <w:r>
+        <w:t xml:space="preserve"> systém</w:t>
+      </w:r>
+      <w:r>
+        <w:t>y</w:t>
+      </w:r>
+      <w:r>
+        <w:t xml:space="preserve"> RouterOS</w:t>
+      </w:r>
+      <w:r>
+        <w:t xml:space="preserve"> a Ubuntu</w:t>
+      </w:r>
+      <w:r>
+        <w:t xml:space="preserve"> (dostupný z: </w:t>
+      </w:r>
+      <w:hyperlink r:id="rId25" w:history="1">
+        <w:r>
+          <w:rPr>
+            <w:rStyle w:val="Hypertextovodkaz"/>
+          </w:rPr>
+          <w:t>https://mikrotik.com/download</w:t>
+        </w:r>
+      </w:hyperlink>
+      <w:r>
+        <w:t xml:space="preserve">), mají simulovat internet a umožnit load </w:t>
+      </w:r>
+      <w:r>
+        <w:t>balancing,</w:t>
+      </w:r>
+      <w:r>
+        <w:t xml:space="preserve"> pokud je potřeba. A samotné servery oběti, na kterých běží HTTP služba Apache a DNS služba Bind na překlad adresy z druhého serveru.</w:t>
+      </w:r>
+      <w:r>
+        <w:t xml:space="preserve"> Jak </w:t>
+      </w:r>
+      <w:r>
+        <w:t>Boti,</w:t>
+      </w:r>
+      <w:r>
+        <w:t xml:space="preserve"> tak servery běží </w:t>
+      </w:r>
+      <w:r>
+        <w:t xml:space="preserve">převážně </w:t>
+      </w:r>
+      <w:r>
+        <w:t xml:space="preserve">také </w:t>
+      </w:r>
+      <w:r>
+        <w:t xml:space="preserve">na ubuntu (dostupný z: </w:t>
+      </w:r>
+      <w:hyperlink r:id="rId26" w:history="1">
+        <w:r>
+          <w:rPr>
+            <w:rStyle w:val="Hypertextovodkaz"/>
+          </w:rPr>
+          <w:t>https://ubuntu.com/download/server</w:t>
+        </w:r>
+      </w:hyperlink>
+      <w:r>
+        <w:t>).</w:t>
+      </w:r>
+    </w:p>
+    <w:p>
+      <w:pPr>
+        <w:pStyle w:val="Nadpis2"/>
+      </w:pPr>
+      <w:bookmarkStart w:id="26" w:name="_Toc190766508"/>
+      <w:r>
+        <w:t>Konfigurace prvků služeb</w:t>
+      </w:r>
+      <w:bookmarkEnd w:id="26"/>
+    </w:p>
+    <w:p>
+      <w:r>
+        <w:t xml:space="preserve">Vše běží virtualizovaně v programu VirtualBox a komunikace je řešena přes interní sítě a komunikace do vzdálených sítí je řešena </w:t>
+      </w:r>
+      <w:r>
+        <w:t xml:space="preserve">statickým </w:t>
+      </w:r>
+      <w:proofErr w:type="spellStart"/>
+      <w:r>
+        <w:t>routingem</w:t>
+      </w:r>
+      <w:proofErr w:type="spellEnd"/>
+      <w:r>
+        <w:t>.</w:t>
+      </w:r>
+    </w:p>
+    <w:p>
+      <w:r>
+        <w:t>Router R1 s RouterOS</w:t>
+      </w:r>
+      <w:r>
+        <w:t xml:space="preserve"> m</w:t>
+      </w:r>
+      <w:r>
+        <w:t>á</w:t>
+      </w:r>
+      <w:r>
+        <w:t xml:space="preserve"> nastavený </w:t>
+      </w:r>
+      <w:proofErr w:type="spellStart"/>
+      <w:r>
+        <w:t>bridge</w:t>
+      </w:r>
+      <w:proofErr w:type="spellEnd"/>
+      <w:r>
+        <w:t xml:space="preserve"> pro rychlejší konfiguraci a setupování a j</w:t>
+      </w:r>
+      <w:r>
+        <w:t>e</w:t>
+      </w:r>
+      <w:r>
+        <w:t xml:space="preserve"> spravován pomocí programu </w:t>
+      </w:r>
+      <w:proofErr w:type="spellStart"/>
+      <w:r>
+        <w:t>WinBox</w:t>
       </w:r>
       <w:proofErr w:type="spellEnd"/>
       <w:r>
         <w:t xml:space="preserve">. </w:t>
       </w:r>
-      <w:proofErr w:type="spellStart"/>
-      <w:r>
-        <w:t>Boti</w:t>
-      </w:r>
-      <w:proofErr w:type="spellEnd"/>
-      <w:r>
-        <w:t xml:space="preserve">, kteří reprezentují infikované zařízení s přístupem na internet a jsou tedy spouštěči škodlivého kódu. Tři routery s operačním systémem </w:t>
-      </w:r>
-      <w:proofErr w:type="spellStart"/>
-      <w:r>
-        <w:t>RouterOS</w:t>
-      </w:r>
-      <w:proofErr w:type="spellEnd"/>
-      <w:r>
-        <w:t xml:space="preserve"> (dostupný z: </w:t>
-      </w:r>
-      <w:hyperlink r:id="rId25" w:history="1">
-        <w:r>
-          <w:rPr>
-            <w:rStyle w:val="Hypertextovodkaz"/>
-          </w:rPr>
-          <w:t>https://mikrotik.com/download</w:t>
-        </w:r>
-      </w:hyperlink>
-      <w:r>
-        <w:t xml:space="preserve">), které mají simulovat internet a umožnit </w:t>
-      </w:r>
-      <w:proofErr w:type="spellStart"/>
-      <w:r>
-        <w:t>load</w:t>
-      </w:r>
-      <w:proofErr w:type="spellEnd"/>
+      <w:r>
+        <w:t>N</w:t>
+      </w:r>
+      <w:r>
+        <w:t xml:space="preserve">a R1 je </w:t>
+      </w:r>
+      <w:r>
+        <w:t xml:space="preserve">také </w:t>
+      </w:r>
+      <w:r>
+        <w:t xml:space="preserve">nastavená </w:t>
+      </w:r>
+      <w:proofErr w:type="spellStart"/>
+      <w:r>
+        <w:t>src-nat</w:t>
+      </w:r>
+      <w:proofErr w:type="spellEnd"/>
+      <w:r>
+        <w:t xml:space="preserve"> NAT a DHCP </w:t>
+      </w:r>
+      <w:proofErr w:type="spellStart"/>
+      <w:r>
+        <w:t>client</w:t>
+      </w:r>
+      <w:proofErr w:type="spellEnd"/>
+      <w:r>
+        <w:t>, což poskytuje komunikaci do internetu pro celou topologii.</w:t>
+      </w:r>
+    </w:p>
+    <w:p>
+      <w:r>
+        <w:t>Pro R2 a R3 se používá Ubuntu a pro konfiguraci jejich síťových parametrů se používá nástroj nmtui.</w:t>
+      </w:r>
+    </w:p>
+    <w:p>
+      <w:r>
+        <w:t xml:space="preserve">U všech koncových zařízení se rozhraní konfigurovali podle úpravy souboru ve </w:t>
+      </w:r>
+      <w:r>
+        <w:t>„</w:t>
+      </w:r>
+      <w:r>
+        <w:t>/</w:t>
+      </w:r>
+      <w:proofErr w:type="spellStart"/>
+      <w:r>
+        <w:t>etc</w:t>
+      </w:r>
+      <w:proofErr w:type="spellEnd"/>
+      <w:r>
+        <w:t>/network/</w:t>
+      </w:r>
+      <w:proofErr w:type="spellStart"/>
+      <w:r>
+        <w:t>interfaces</w:t>
+      </w:r>
+      <w:proofErr w:type="spellEnd"/>
+      <w:r>
+        <w:t>“</w:t>
+      </w:r>
+      <w:r>
+        <w:t>, nebo za pomocí nástroje nmtui.</w:t>
+      </w:r>
+    </w:p>
+    <w:p>
+      <w:r>
+        <w:t>Na serveru, který poskytuje webovou služb</w:t>
+      </w:r>
+      <w:r>
+        <w:t xml:space="preserve">u stačí nastavit kořenovou složku ve </w:t>
+      </w:r>
+      <w:r>
+        <w:t>„</w:t>
+      </w:r>
+      <w:r>
+        <w:t>/</w:t>
+      </w:r>
+      <w:proofErr w:type="spellStart"/>
+      <w:r>
+        <w:t>etc</w:t>
+      </w:r>
+      <w:proofErr w:type="spellEnd"/>
+      <w:r>
+        <w:t>/apache2/</w:t>
+      </w:r>
+      <w:proofErr w:type="spellStart"/>
+      <w:r>
+        <w:t>http.conf</w:t>
+      </w:r>
+      <w:proofErr w:type="spellEnd"/>
+      <w:r>
+        <w:t>“</w:t>
+      </w:r>
+      <w:r>
+        <w:t xml:space="preserve"> a upravit index.html abychom si byli jistí, že se změny vážně propsali. Nakonec službu můžeme spustit pomocí </w:t>
+      </w:r>
+      <w:r>
+        <w:t>„</w:t>
+      </w:r>
+      <w:proofErr w:type="spellStart"/>
+      <w:r>
+        <w:t>sudo</w:t>
+      </w:r>
+      <w:proofErr w:type="spellEnd"/>
+      <w:r>
+        <w:t xml:space="preserve"> /</w:t>
+      </w:r>
+      <w:proofErr w:type="spellStart"/>
+      <w:r>
+        <w:t>etc</w:t>
+      </w:r>
+      <w:proofErr w:type="spellEnd"/>
+      <w:r>
+        <w:t>/</w:t>
+      </w:r>
+      <w:proofErr w:type="spellStart"/>
+      <w:proofErr w:type="gramStart"/>
+      <w:r>
+        <w:t>init.d</w:t>
+      </w:r>
+      <w:proofErr w:type="spellEnd"/>
+      <w:proofErr w:type="gramEnd"/>
+      <w:r>
+        <w:t>/apache2 start</w:t>
+      </w:r>
+      <w:r>
+        <w:t>“</w:t>
+      </w:r>
+      <w:r>
+        <w:t xml:space="preserve">, </w:t>
+      </w:r>
+      <w:r>
+        <w:t>nebo</w:t>
+      </w:r>
       <w:r>
         <w:t xml:space="preserve"> </w:t>
       </w:r>
-      <w:proofErr w:type="spellStart"/>
+      <w:r>
+        <w:t>„</w:t>
+      </w:r>
+      <w:proofErr w:type="spellStart"/>
+      <w:r>
+        <w:t>sudo</w:t>
+      </w:r>
+      <w:proofErr w:type="spellEnd"/>
+      <w:r>
+        <w:t xml:space="preserve"> systemctl start apache2.service</w:t>
+      </w:r>
+      <w:r>
+        <w:t>“</w:t>
+      </w:r>
+      <w:r>
+        <w:t>, závisí jakou verzi operačního systému máme.</w:t>
+      </w:r>
+    </w:p>
+    <w:p>
+      <w:r>
+        <w:t xml:space="preserve">Konfigurace pro DNS server </w:t>
+      </w:r>
+      <w:r>
+        <w:t xml:space="preserve">je tedy zprovozněna podle služby bind9, takže hlavní soubory k úpravě jsou ve </w:t>
+      </w:r>
+      <w:r>
+        <w:t xml:space="preserve">složce </w:t>
+      </w:r>
+      <w:r>
+        <w:t>„</w:t>
+      </w:r>
+      <w:r>
+        <w:t>/</w:t>
+      </w:r>
+      <w:proofErr w:type="spellStart"/>
+      <w:r>
+        <w:t>etc</w:t>
+      </w:r>
+      <w:proofErr w:type="spellEnd"/>
+      <w:r>
+        <w:t>/</w:t>
+      </w:r>
+      <w:proofErr w:type="spellStart"/>
+      <w:r>
+        <w:t>bind</w:t>
+      </w:r>
+      <w:proofErr w:type="spellEnd"/>
+      <w:r>
+        <w:t>/</w:t>
+      </w:r>
+      <w:r>
+        <w:t>“</w:t>
+      </w:r>
+      <w:r>
+        <w:t xml:space="preserve">. Ve </w:t>
+      </w:r>
+      <w:r>
+        <w:t>„</w:t>
+      </w:r>
+      <w:proofErr w:type="spellStart"/>
+      <w:r>
+        <w:t>named.</w:t>
+      </w:r>
       <w:proofErr w:type="gramStart"/>
       <w:r>
-        <w:t>balancing</w:t>
+        <w:t>conf.options</w:t>
       </w:r>
       <w:proofErr w:type="spellEnd"/>
       <w:proofErr w:type="gramEnd"/>
       <w:r>
-        <w:t xml:space="preserve"> pokud je potřeba. A samotné servery oběti, na kterých běží HTTP služba </w:t>
-      </w:r>
-      <w:proofErr w:type="spellStart"/>
-      <w:r>
-        <w:t>Apache</w:t>
-      </w:r>
-      <w:proofErr w:type="spellEnd"/>
-      <w:r>
-        <w:t xml:space="preserve"> a DNS služba </w:t>
-      </w:r>
-      <w:proofErr w:type="spellStart"/>
-      <w:r>
-        <w:t>Bind</w:t>
-      </w:r>
-      <w:proofErr w:type="spellEnd"/>
-      <w:r>
-        <w:t xml:space="preserve"> na překlad adresy z druhého serveru.</w:t>
-      </w:r>
-      <w:r>
-        <w:t xml:space="preserve"> Jak </w:t>
-      </w:r>
-      <w:proofErr w:type="spellStart"/>
-      <w:proofErr w:type="gramStart"/>
-      <w:r>
-        <w:t>Boti</w:t>
-      </w:r>
-      <w:proofErr w:type="spellEnd"/>
-      <w:proofErr w:type="gramEnd"/>
-      <w:r>
-        <w:t xml:space="preserve"> tak servery běží </w:t>
-      </w:r>
-      <w:r>
-        <w:t xml:space="preserve">převážně </w:t>
-      </w:r>
-      <w:r>
-        <w:t xml:space="preserve">na </w:t>
-      </w:r>
-      <w:proofErr w:type="spellStart"/>
-      <w:r>
-        <w:t>ubuntu</w:t>
-      </w:r>
-      <w:proofErr w:type="spellEnd"/>
-      <w:r>
-        <w:t xml:space="preserve"> (dostupný z: </w:t>
-      </w:r>
-      <w:hyperlink r:id="rId26" w:history="1">
-        <w:r>
-          <w:rPr>
-            <w:rStyle w:val="Hypertextovodkaz"/>
-          </w:rPr>
-          <w:t>https://ubuntu.com/download/server</w:t>
-        </w:r>
-      </w:hyperlink>
-      <w:r>
-        <w:t>).</w:t>
-      </w:r>
-    </w:p>
-    <w:p>
-      <w:pPr>
-        <w:pStyle w:val="Nadpis2"/>
-      </w:pPr>
-      <w:bookmarkStart w:id="26" w:name="_Toc190766508"/>
-      <w:r>
-        <w:t>Konfigurace prvků služeb</w:t>
-      </w:r>
-      <w:bookmarkEnd w:id="26"/>
-    </w:p>
-    <w:p>
-      <w:r>
-        <w:t xml:space="preserve">Vše běží virtualizovaně v programu </w:t>
-      </w:r>
-      <w:proofErr w:type="spellStart"/>
-      <w:r>
-        <w:t>VirtualBox</w:t>
-      </w:r>
-      <w:proofErr w:type="spellEnd"/>
-      <w:r>
-        <w:t xml:space="preserve"> a komunikace je řešena přes interní sítě a komunikace do vzdálených sítí je řešena </w:t>
-      </w:r>
-      <w:r>
-        <w:rPr>
-          <w:highlight w:val="magenta"/>
-        </w:rPr>
-        <w:t xml:space="preserve">statickým </w:t>
-      </w:r>
-      <w:proofErr w:type="spellStart"/>
-      <w:r>
-        <w:rPr>
-          <w:highlight w:val="magenta"/>
-        </w:rPr>
-        <w:t>routingem</w:t>
-      </w:r>
-      <w:proofErr w:type="spellEnd"/>
-      <w:r>
-        <w:t xml:space="preserve"> ve </w:t>
-      </w:r>
-      <w:proofErr w:type="spellStart"/>
-      <w:r>
-        <w:t>RouterOS</w:t>
-      </w:r>
-      <w:proofErr w:type="spellEnd"/>
-      <w:r>
-        <w:t>.</w:t>
-      </w:r>
-    </w:p>
-    <w:p>
-      <w:r>
-        <w:t xml:space="preserve">Všechny routery mají nastavený </w:t>
-      </w:r>
-      <w:proofErr w:type="spellStart"/>
-      <w:r>
-        <w:t>bridge</w:t>
-      </w:r>
-      <w:proofErr w:type="spellEnd"/>
-      <w:r>
-        <w:t xml:space="preserve"> pro rychlejší konfiguraci a setupování a jsou spravovány pomocí programu </w:t>
-      </w:r>
-      <w:proofErr w:type="spellStart"/>
-      <w:r>
-        <w:t>WinBox</w:t>
-      </w:r>
-      <w:proofErr w:type="spellEnd"/>
-      <w:r>
-        <w:t xml:space="preserve">. Specificky na R1 je nastavená </w:t>
-      </w:r>
-      <w:proofErr w:type="spellStart"/>
-      <w:r>
-        <w:t>src-nat</w:t>
-      </w:r>
-      <w:proofErr w:type="spellEnd"/>
-      <w:r>
-        <w:t xml:space="preserve"> NAT a DHCP </w:t>
-      </w:r>
-      <w:proofErr w:type="spellStart"/>
-      <w:r>
-        <w:t>client</w:t>
-      </w:r>
-      <w:proofErr w:type="spellEnd"/>
-      <w:r>
-        <w:t>, což poskytuje komunikaci do internetu pro celou topologii.</w:t>
-      </w:r>
-    </w:p>
-    <w:p>
-      <w:r>
-        <w:t xml:space="preserve">U všech koncových zařízení se rozhraní konfigurovali podle úpravy souboru ve </w:t>
-      </w:r>
-      <w:r>
-        <w:t>„</w:t>
-      </w:r>
-      <w:r>
-        <w:t>/</w:t>
-      </w:r>
-      <w:proofErr w:type="spellStart"/>
-      <w:r>
-        <w:t>etc</w:t>
-      </w:r>
-      <w:proofErr w:type="spellEnd"/>
-      <w:r>
-        <w:t>/network/</w:t>
-      </w:r>
-      <w:proofErr w:type="spellStart"/>
-      <w:r>
-        <w:t>interfaces</w:t>
-      </w:r>
-      <w:proofErr w:type="spellEnd"/>
-      <w:r>
         <w:t>“</w:t>
       </w:r>
       <w:r>
-        <w:t xml:space="preserve">, nebo za pomocí nástroje </w:t>
-      </w:r>
-      <w:proofErr w:type="spellStart"/>
-      <w:r>
-        <w:t>nmtui</w:t>
-      </w:r>
-      <w:proofErr w:type="spellEnd"/>
-      <w:r>
-        <w:t>.</w:t>
-      </w:r>
-    </w:p>
-    <w:p>
-      <w:r>
-        <w:t>Na serveru, který poskytuje webovou služb</w:t>
-      </w:r>
-      <w:r>
-        <w:t xml:space="preserve">u stačí nastavit kořenovou složku ve </w:t>
-      </w:r>
-      <w:r>
-        <w:t>„</w:t>
-      </w:r>
-      <w:r>
-        <w:t>/</w:t>
-      </w:r>
-      <w:proofErr w:type="spellStart"/>
-      <w:r>
-        <w:t>etc</w:t>
-      </w:r>
-      <w:proofErr w:type="spellEnd"/>
-      <w:r>
-        <w:t>/apache2/</w:t>
-      </w:r>
-      <w:proofErr w:type="spellStart"/>
-      <w:r>
-        <w:t>http.conf</w:t>
-      </w:r>
-      <w:proofErr w:type="spellEnd"/>
-      <w:r>
-        <w:t>“</w:t>
-      </w:r>
-      <w:r>
-        <w:t xml:space="preserve"> a upravit index.html abychom si byli jistí, že se změny vážně propsali. Nakonec službu můžeme spustit pomocí </w:t>
-      </w:r>
-      <w:r>
-        <w:t>„</w:t>
-      </w:r>
-      <w:proofErr w:type="spellStart"/>
-      <w:r>
-        <w:t>sudo</w:t>
-      </w:r>
-      <w:proofErr w:type="spellEnd"/>
-      <w:r>
-        <w:t xml:space="preserve"> /</w:t>
-      </w:r>
-      <w:proofErr w:type="spellStart"/>
-      <w:r>
-        <w:t>etc</w:t>
-      </w:r>
-      <w:proofErr w:type="spellEnd"/>
-      <w:r>
-        <w:t>/</w:t>
-      </w:r>
-      <w:proofErr w:type="spellStart"/>
-      <w:proofErr w:type="gramStart"/>
-      <w:r>
-        <w:t>init.d</w:t>
-      </w:r>
-      <w:proofErr w:type="spellEnd"/>
-      <w:proofErr w:type="gramEnd"/>
-      <w:r>
-        <w:t>/apache2 start</w:t>
-      </w:r>
-      <w:r>
-        <w:t>“</w:t>
-      </w:r>
-      <w:r>
-        <w:t xml:space="preserve">, </w:t>
-      </w:r>
-      <w:r>
-        <w:t>nebo</w:t>
-      </w:r>
-      <w:r>
-        <w:t xml:space="preserve"> </w:t>
-      </w:r>
-      <w:r>
-        <w:t>„</w:t>
-      </w:r>
-      <w:proofErr w:type="spellStart"/>
-      <w:r>
-        <w:t>sudo</w:t>
-      </w:r>
-      <w:proofErr w:type="spellEnd"/>
-      <w:r>
-        <w:t xml:space="preserve"> systemctl start apache2.service</w:t>
-      </w:r>
-      <w:r>
-        <w:t>“</w:t>
-      </w:r>
-      <w:r>
-        <w:t>, závisí jakou verzi operačního systému máme.</w:t>
-      </w:r>
-    </w:p>
-    <w:p>
-      <w:r>
-        <w:t xml:space="preserve">Konfigurace pro DNS server </w:t>
-      </w:r>
-      <w:r>
-        <w:t xml:space="preserve">je tedy zprovozněna podle služby bind9, takže hlavní soubory k úpravě jsou ve </w:t>
-      </w:r>
-      <w:r>
-        <w:t xml:space="preserve">složce </w:t>
-      </w:r>
-      <w:r>
-        <w:t>„</w:t>
-      </w:r>
-      <w:r>
-        <w:t>/</w:t>
-      </w:r>
-      <w:proofErr w:type="spellStart"/>
-      <w:r>
-        <w:t>etc</w:t>
-      </w:r>
-      <w:proofErr w:type="spellEnd"/>
-      <w:r>
-        <w:t>/</w:t>
-      </w:r>
-      <w:proofErr w:type="spellStart"/>
-      <w:r>
-        <w:t>bind</w:t>
-      </w:r>
-      <w:proofErr w:type="spellEnd"/>
-      <w:r>
-        <w:t>/</w:t>
-      </w:r>
-      <w:r>
-        <w:t>“</w:t>
-      </w:r>
-      <w:r>
-        <w:t xml:space="preserve">. Ve </w:t>
-      </w:r>
-      <w:r>
-        <w:t>„</w:t>
-      </w:r>
-      <w:proofErr w:type="spellStart"/>
-      <w:r>
-        <w:t>named.</w:t>
-      </w:r>
-      <w:proofErr w:type="gramStart"/>
-      <w:r>
-        <w:t>conf.options</w:t>
-      </w:r>
-      <w:proofErr w:type="spellEnd"/>
-      <w:proofErr w:type="gramEnd"/>
-      <w:r>
-        <w:t>“</w:t>
-      </w:r>
-      <w:r>
-        <w:t xml:space="preserve"> stačí změnit na jaké IPv4 adrese budeme poslouchat a povolíme jakýkoliv provoz. V </w:t>
+        <w:t xml:space="preserve"> stačí změnit na jaké IPv4 </w:t>
+      </w:r>
+      <w:r>
+        <w:lastRenderedPageBreak/>
+        <w:t>adrese budeme poslouchat a povolíme jakýkoliv provoz. V </w:t>
       </w:r>
       <w:r>
         <w:t>„</w:t>
@@ -6144,7 +5988,6 @@
         <w:rPr>
           <w:noProof/>
         </w:rPr>
-        <w:lastRenderedPageBreak/>
         <w:drawing>
           <wp:inline distT="0" distB="0" distL="0" distR="0" wp14:anchorId="7B889279" wp14:editId="134ED86D">
             <wp:extent cx="3271651" cy="1148643"/>
@@ -6186,6 +6029,7 @@
       <w:pPr>
         <w:pStyle w:val="Titulek"/>
       </w:pPr>
+      <w:bookmarkStart w:id="27" w:name="_Toc192017249"/>
       <w:r>
         <w:t xml:space="preserve">Příloha </w:t>
       </w:r>
@@ -6201,8 +6045,21 @@
         <w:rPr>
           <w:noProof/>
         </w:rPr>
-        <w:t xml:space="preserve"> obsah named.conf.local</w:t>
-      </w:r>
+        <w:t xml:space="preserve"> </w:t>
+      </w:r>
+      <w:r>
+        <w:rPr>
+          <w:noProof/>
+        </w:rPr>
+        <w:t>O</w:t>
+      </w:r>
+      <w:r>
+        <w:rPr>
+          <w:noProof/>
+        </w:rPr>
+        <w:t>bsah named.conf.local</w:t>
+      </w:r>
+      <w:bookmarkEnd w:id="27"/>
     </w:p>
     <w:p>
       <w:r>
@@ -6230,13 +6087,8 @@
         <w:t>„db.</w:t>
       </w:r>
       <w:r>
-        <w:t>1.16.176.in-</w:t>
-      </w:r>
-      <w:proofErr w:type="gramStart"/>
-      <w:r>
-        <w:t>addr.arpa</w:t>
-      </w:r>
-      <w:proofErr w:type="gramEnd"/>
+        <w:t>1.16.176.in-addr.arpa</w:t>
+      </w:r>
       <w:r>
         <w:t>“</w:t>
       </w:r>
@@ -6254,9 +6106,9 @@
           <w:noProof/>
         </w:rPr>
         <w:drawing>
-          <wp:inline distT="0" distB="0" distL="0" distR="0" wp14:anchorId="6FE9B30A" wp14:editId="6E65B2B1">
-            <wp:extent cx="3675413" cy="1753586"/>
-            <wp:effectExtent l="0" t="0" r="1270" b="0"/>
+          <wp:inline distT="0" distB="0" distL="0" distR="0" wp14:anchorId="6FE9B30A" wp14:editId="28674704">
+            <wp:extent cx="3949065" cy="1884149"/>
+            <wp:effectExtent l="0" t="0" r="0" b="1905"/>
             <wp:docPr id="223379622" name="Obrázek 1"/>
             <wp:cNvGraphicFramePr>
               <a:graphicFrameLocks xmlns:a="http://schemas.openxmlformats.org/drawingml/2006/main" noChangeAspect="1"/>
@@ -6277,7 +6129,7 @@
                   <pic:spPr>
                     <a:xfrm>
                       <a:off x="0" y="0"/>
-                      <a:ext cx="3696831" cy="1763805"/>
+                      <a:ext cx="3988517" cy="1902972"/>
                     </a:xfrm>
                     <a:prstGeom prst="rect">
                       <a:avLst/>
@@ -6296,6 +6148,7 @@
         <w:spacing w:after="360"/>
         <w:ind w:left="11" w:right="0" w:hanging="11"/>
       </w:pPr>
+      <w:bookmarkStart w:id="28" w:name="_Toc192017250"/>
       <w:r>
         <w:t xml:space="preserve">Příloha </w:t>
       </w:r>
@@ -6308,8 +6161,15 @@
         </w:r>
       </w:fldSimple>
       <w:r>
-        <w:t xml:space="preserve"> obsah db.victim.com</w:t>
-      </w:r>
+        <w:t xml:space="preserve"> </w:t>
+      </w:r>
+      <w:r>
+        <w:t>O</w:t>
+      </w:r>
+      <w:r>
+        <w:t>bsah db.victim.com</w:t>
+      </w:r>
+      <w:bookmarkEnd w:id="28"/>
     </w:p>
     <w:p>
       <w:pPr>
@@ -6321,9 +6181,9 @@
           <w:noProof/>
         </w:rPr>
         <w:drawing>
-          <wp:inline distT="0" distB="0" distL="0" distR="0" wp14:anchorId="203F4E3F" wp14:editId="13CF9A7F">
-            <wp:extent cx="3675380" cy="1766261"/>
-            <wp:effectExtent l="0" t="0" r="1270" b="5715"/>
+          <wp:inline distT="0" distB="0" distL="0" distR="0" wp14:anchorId="203F4E3F" wp14:editId="2EAD847F">
+            <wp:extent cx="3949120" cy="1897812"/>
+            <wp:effectExtent l="0" t="0" r="0" b="7620"/>
             <wp:docPr id="598718587" name="Obrázek 1"/>
             <wp:cNvGraphicFramePr>
               <a:graphicFrameLocks xmlns:a="http://schemas.openxmlformats.org/drawingml/2006/main" noChangeAspect="1"/>
@@ -6344,7 +6204,7 @@
                   <pic:spPr>
                     <a:xfrm>
                       <a:off x="0" y="0"/>
-                      <a:ext cx="3692313" cy="1774399"/>
+                      <a:ext cx="3972057" cy="1908835"/>
                     </a:xfrm>
                     <a:prstGeom prst="rect">
                       <a:avLst/>
@@ -6361,6 +6221,7 @@
       <w:pPr>
         <w:pStyle w:val="Titulek"/>
       </w:pPr>
+      <w:bookmarkStart w:id="29" w:name="_Toc192017251"/>
       <w:r>
         <w:t xml:space="preserve">Příloha </w:t>
       </w:r>
@@ -6373,16 +6234,24 @@
         </w:r>
       </w:fldSimple>
       <w:r>
-        <w:t xml:space="preserve"> obsah db.1.16.176.in-</w:t>
+        <w:t xml:space="preserve"> </w:t>
+      </w:r>
+      <w:r>
+        <w:t>O</w:t>
+      </w:r>
+      <w:r>
+        <w:t>bsah db.1.16.176.in-</w:t>
       </w:r>
       <w:proofErr w:type="gramStart"/>
       <w:r>
         <w:t>addr.arpa</w:t>
       </w:r>
+      <w:bookmarkEnd w:id="29"/>
       <w:proofErr w:type="gramEnd"/>
     </w:p>
     <w:p>
       <w:r>
+        <w:lastRenderedPageBreak/>
         <w:t xml:space="preserve"> </w:t>
       </w:r>
       <w:r>
@@ -6413,11 +6282,11 @@
       </w:r>
       <w:proofErr w:type="spellStart"/>
       <w:r>
-        <w:t>add-service</w:t>
-      </w:r>
-      <w:proofErr w:type="spellEnd"/>
-      <w:r>
-        <w:t>=</w:t>
+        <w:t>add</w:t>
+      </w:r>
+      <w:proofErr w:type="spellEnd"/>
+      <w:r>
+        <w:t>-service=</w:t>
       </w:r>
       <w:proofErr w:type="spellStart"/>
       <w:r>
@@ -6500,9 +6369,8 @@
       <w:pPr>
         <w:pStyle w:val="Nadpis2"/>
       </w:pPr>
-      <w:bookmarkStart w:id="27" w:name="_Toc190766509"/>
-      <w:r>
-        <w:lastRenderedPageBreak/>
+      <w:bookmarkStart w:id="30" w:name="_Toc190766509"/>
+      <w:r>
         <w:t>Příprava</w:t>
       </w:r>
       <w:r>
@@ -6512,7 +6380,7 @@
       <w:r>
         <w:t>scénůřů</w:t>
       </w:r>
-      <w:bookmarkEnd w:id="27"/>
+      <w:bookmarkEnd w:id="30"/>
       <w:proofErr w:type="spellEnd"/>
     </w:p>
     <w:p>
@@ -6534,28 +6402,15 @@
         <w:rPr>
           <w:lang w:val="en-US"/>
         </w:rPr>
-        <w:t xml:space="preserve"> - </w:t>
-      </w:r>
-      <w:proofErr w:type="spellStart"/>
-      <w:r>
-        <w:rPr>
-          <w:lang w:val="en-US"/>
-        </w:rPr>
-        <w:t>CnC</w:t>
-      </w:r>
-      <w:proofErr w:type="spellEnd"/>
-    </w:p>
-    <w:p>
-      <w:r>
-        <w:t xml:space="preserve">Na zařízení útočníka se budeme akorát připojovat na </w:t>
-      </w:r>
-      <w:proofErr w:type="spellStart"/>
-      <w:r>
-        <w:t>CnC</w:t>
-      </w:r>
-      <w:proofErr w:type="spellEnd"/>
-      <w:r>
-        <w:t xml:space="preserve"> server pomocí </w:t>
+        <w:t xml:space="preserve"> - CnC</w:t>
+      </w:r>
+    </w:p>
+    <w:p>
+      <w:r>
+        <w:t>Ze</w:t>
+      </w:r>
+      <w:r>
+        <w:t xml:space="preserve"> zařízení útočníka se budeme akorát připojovat na CnC server pomocí </w:t>
       </w:r>
       <w:proofErr w:type="spellStart"/>
       <w:r>
@@ -6571,15 +6426,7 @@
       </w:r>
       <w:proofErr w:type="spellEnd"/>
       <w:r>
-        <w:t xml:space="preserve">, za cílem stáhnout potřebný </w:t>
-      </w:r>
-      <w:proofErr w:type="spellStart"/>
-      <w:r>
-        <w:t>payload</w:t>
-      </w:r>
-      <w:proofErr w:type="spellEnd"/>
-      <w:r>
-        <w:t xml:space="preserve"> a spustit script, který řekne všem zaznamenaným </w:t>
+        <w:t xml:space="preserve">, za cílem stáhnout potřebný payload a spustit script, který řekne všem zaznamenaným </w:t>
       </w:r>
       <w:proofErr w:type="spellStart"/>
       <w:r>
@@ -6599,33 +6446,33 @@
         <w:t>hnout</w:t>
       </w:r>
       <w:r>
+        <w:t xml:space="preserve"> payload a spustit ho.</w:t>
+      </w:r>
+    </w:p>
+    <w:p>
+      <w:r>
         <w:t xml:space="preserve"> </w:t>
       </w:r>
-      <w:proofErr w:type="spellStart"/>
-      <w:r>
-        <w:t>payload</w:t>
-      </w:r>
-      <w:proofErr w:type="spellEnd"/>
-      <w:r>
-        <w:t xml:space="preserve"> a spustit ho.</w:t>
-      </w:r>
-    </w:p>
-    <w:p>
+      <w:r>
+        <w:t xml:space="preserve">Pro tento účel nám </w:t>
+      </w:r>
+      <w:r>
+        <w:t>po</w:t>
+      </w:r>
+      <w:r>
+        <w:t xml:space="preserve">stačí </w:t>
+      </w:r>
+      <w:proofErr w:type="spellStart"/>
+      <w:r>
+        <w:t>one-liner</w:t>
+      </w:r>
+      <w:proofErr w:type="spellEnd"/>
       <w:r>
         <w:t xml:space="preserve"> </w:t>
       </w:r>
-      <w:r>
-        <w:t xml:space="preserve">Pro tento účel nám </w:t>
-      </w:r>
-      <w:r>
-        <w:t>po</w:t>
-      </w:r>
-      <w:r>
-        <w:t xml:space="preserve">stačí </w:t>
-      </w:r>
-      <w:proofErr w:type="spellStart"/>
-      <w:r>
-        <w:t>one-liner</w:t>
+      <w:proofErr w:type="spellStart"/>
+      <w:r>
+        <w:t>bind</w:t>
       </w:r>
       <w:proofErr w:type="spellEnd"/>
       <w:r>
@@ -6633,134 +6480,60 @@
       </w:r>
       <w:proofErr w:type="spellStart"/>
       <w:r>
-        <w:t>bind</w:t>
-      </w:r>
-      <w:proofErr w:type="spellEnd"/>
+        <w:t>shell</w:t>
+      </w:r>
+      <w:proofErr w:type="spellEnd"/>
+      <w:r>
+        <w:t xml:space="preserve"> script</w:t>
+      </w:r>
       <w:r>
         <w:t xml:space="preserve"> </w:t>
       </w:r>
-      <w:proofErr w:type="spellStart"/>
-      <w:r>
-        <w:t>shell</w:t>
-      </w:r>
-      <w:proofErr w:type="spellEnd"/>
-      <w:r>
-        <w:t xml:space="preserve"> script</w:t>
+      <w:r>
+        <w:t>(</w:t>
+      </w:r>
+      <w:r>
+        <w:t>například z</w:t>
+      </w:r>
+      <w:r>
+        <w:t> </w:t>
+      </w:r>
+      <w:proofErr w:type="spellStart"/>
+      <w:r>
+        <w:t>PayloadsAllTheThings</w:t>
+      </w:r>
+      <w:proofErr w:type="spellEnd"/>
+      <w:r>
+        <w:t>)</w:t>
       </w:r>
       <w:r>
         <w:t xml:space="preserve"> </w:t>
       </w:r>
       <w:r>
-        <w:t>(</w:t>
-      </w:r>
-      <w:r>
-        <w:t>například z</w:t>
-      </w:r>
-      <w:r>
-        <w:t> </w:t>
-      </w:r>
-      <w:proofErr w:type="spellStart"/>
-      <w:r>
-        <w:t>PayloadsAllTheThings</w:t>
-      </w:r>
-      <w:proofErr w:type="spellEnd"/>
-      <w:r>
-        <w:t>)</w:t>
+        <w:t>nastavit</w:t>
+      </w:r>
+      <w:r>
+        <w:t xml:space="preserve"> jako </w:t>
+      </w:r>
+      <w:proofErr w:type="gramStart"/>
+      <w:r>
+        <w:t>„</w:t>
       </w:r>
       <w:r>
         <w:t xml:space="preserve"> </w:t>
       </w:r>
       <w:r>
-        <w:t>nastavit</w:t>
-      </w:r>
-      <w:r>
-        <w:t xml:space="preserve"> jako </w:t>
-      </w:r>
-      <w:proofErr w:type="gramStart"/>
-      <w:r>
-        <w:t>„.</w:t>
-      </w:r>
-      <w:proofErr w:type="spellStart"/>
-      <w:r>
-        <w:t>service</w:t>
-      </w:r>
-      <w:proofErr w:type="spellEnd"/>
+        <w:t>.service</w:t>
+      </w:r>
       <w:proofErr w:type="gramEnd"/>
       <w:r>
         <w:t>”</w:t>
       </w:r>
       <w:r>
-        <w:t xml:space="preserve"> na </w:t>
-      </w:r>
-      <w:proofErr w:type="spellStart"/>
-      <w:r>
-        <w:t>CnC</w:t>
-      </w:r>
-      <w:proofErr w:type="spellEnd"/>
-      <w:r>
-        <w:t xml:space="preserve"> serveru</w:t>
+        <w:t xml:space="preserve"> na CnC serveru</w:t>
       </w:r>
       <w:r>
         <w:t>, aby se spouštěl vždy při startu zařízení.</w:t>
-      </w:r>
-    </w:p>
-    <w:p>
-      <w:r>
-        <w:t xml:space="preserve">Vytvořit </w:t>
-      </w:r>
-      <w:r>
-        <w:t xml:space="preserve">a rovnou editovat </w:t>
-      </w:r>
-      <w:proofErr w:type="spellStart"/>
-      <w:r>
-        <w:t>service</w:t>
-      </w:r>
-      <w:proofErr w:type="spellEnd"/>
-      <w:r>
-        <w:t xml:space="preserve"> můžeme za pomocí „</w:t>
-      </w:r>
-      <w:proofErr w:type="spellStart"/>
-      <w:r>
-        <w:t>sudo</w:t>
-      </w:r>
-      <w:proofErr w:type="spellEnd"/>
-      <w:r>
-        <w:t xml:space="preserve"> systemctl </w:t>
-      </w:r>
-      <w:r>
-        <w:t>--</w:t>
-      </w:r>
-      <w:proofErr w:type="spellStart"/>
-      <w:r>
-        <w:t>force</w:t>
-      </w:r>
-      <w:proofErr w:type="spellEnd"/>
-      <w:r>
-        <w:t xml:space="preserve"> --full </w:t>
-      </w:r>
-      <w:proofErr w:type="spellStart"/>
-      <w:r>
-        <w:t>edit</w:t>
-      </w:r>
-      <w:proofErr w:type="spellEnd"/>
-      <w:r>
-        <w:t xml:space="preserve"> &lt;jméno</w:t>
-      </w:r>
-      <w:proofErr w:type="gramStart"/>
-      <w:r>
-        <w:t>&gt;.</w:t>
-      </w:r>
-      <w:proofErr w:type="spellStart"/>
-      <w:r>
-        <w:t>service</w:t>
-      </w:r>
-      <w:proofErr w:type="spellEnd"/>
-      <w:proofErr w:type="gramEnd"/>
-      <w:r>
-        <w:t>“</w:t>
-      </w:r>
-      <w:r>
-        <w:t>.</w:t>
       </w:r>
     </w:p>
     <w:p>
@@ -6769,12 +6542,136 @@
         <w:spacing w:after="0"/>
       </w:pPr>
       <w:r>
+        <w:drawing>
+          <wp:inline distT="0" distB="0" distL="0" distR="0" wp14:anchorId="2EB8E850" wp14:editId="0060BF5A">
+            <wp:extent cx="5115257" cy="146649"/>
+            <wp:effectExtent l="0" t="0" r="0" b="6350"/>
+            <wp:docPr id="1663653067" name="Obrázek 1"/>
+            <wp:cNvGraphicFramePr>
+              <a:graphicFrameLocks xmlns:a="http://schemas.openxmlformats.org/drawingml/2006/main" noChangeAspect="1"/>
+            </wp:cNvGraphicFramePr>
+            <a:graphic xmlns:a="http://schemas.openxmlformats.org/drawingml/2006/main">
+              <a:graphicData uri="http://schemas.openxmlformats.org/drawingml/2006/picture">
+                <pic:pic xmlns:pic="http://schemas.openxmlformats.org/drawingml/2006/picture">
+                  <pic:nvPicPr>
+                    <pic:cNvPr id="1663653067" name=""/>
+                    <pic:cNvPicPr/>
+                  </pic:nvPicPr>
+                  <pic:blipFill>
+                    <a:blip r:embed="rId30"/>
+                    <a:stretch>
+                      <a:fillRect/>
+                    </a:stretch>
+                  </pic:blipFill>
+                  <pic:spPr>
+                    <a:xfrm>
+                      <a:off x="0" y="0"/>
+                      <a:ext cx="5976813" cy="171349"/>
+                    </a:xfrm>
+                    <a:prstGeom prst="rect">
+                      <a:avLst/>
+                    </a:prstGeom>
+                  </pic:spPr>
+                </pic:pic>
+              </a:graphicData>
+            </a:graphic>
+          </wp:inline>
+        </w:drawing>
+      </w:r>
+    </w:p>
+    <w:p>
+      <w:pPr>
+        <w:pStyle w:val="Titulek"/>
+      </w:pPr>
+      <w:bookmarkStart w:id="31" w:name="_Toc192017252"/>
+      <w:r>
+        <w:t xml:space="preserve">Příloha </w:t>
+      </w:r>
+      <w:fldSimple w:instr=" SEQ Příloha \* ARABIC ">
+        <w:r>
+          <w:rPr>
+            <w:noProof/>
+          </w:rPr>
+          <w:t>4</w:t>
+        </w:r>
+      </w:fldSimple>
+      <w:r>
+        <w:t xml:space="preserve"> Bind </w:t>
+      </w:r>
+      <w:proofErr w:type="spellStart"/>
+      <w:r>
+        <w:t>shell</w:t>
+      </w:r>
+      <w:proofErr w:type="spellEnd"/>
+      <w:r>
+        <w:t xml:space="preserve"> script</w:t>
+      </w:r>
+      <w:bookmarkEnd w:id="31"/>
+    </w:p>
+    <w:p>
+      <w:r>
+        <w:t xml:space="preserve">Vytvořit </w:t>
+      </w:r>
+      <w:r>
+        <w:t xml:space="preserve">a rovnou editovat </w:t>
+      </w:r>
+      <w:r>
+        <w:t>service můžeme za pomocí „</w:t>
+      </w:r>
+      <w:proofErr w:type="spellStart"/>
+      <w:r>
+        <w:t>sudo</w:t>
+      </w:r>
+      <w:proofErr w:type="spellEnd"/>
+      <w:r>
+        <w:t xml:space="preserve"> systemctl </w:t>
+      </w:r>
+      <w:r>
+        <w:t>--</w:t>
+      </w:r>
+      <w:proofErr w:type="spellStart"/>
+      <w:r>
+        <w:t>force</w:t>
+      </w:r>
+      <w:proofErr w:type="spellEnd"/>
+      <w:r>
+        <w:t xml:space="preserve"> --full </w:t>
+      </w:r>
+      <w:proofErr w:type="spellStart"/>
+      <w:r>
+        <w:t>edit</w:t>
+      </w:r>
+      <w:proofErr w:type="spellEnd"/>
+      <w:r>
+        <w:t xml:space="preserve"> &lt;jméno</w:t>
+      </w:r>
+      <w:proofErr w:type="gramStart"/>
+      <w:r>
+        <w:t>&gt;.service</w:t>
+      </w:r>
+      <w:proofErr w:type="gramEnd"/>
+      <w:r>
+        <w:t>“</w:t>
+      </w:r>
+      <w:r>
+        <w:t>.</w:t>
+      </w:r>
+    </w:p>
+    <w:p>
+      <w:pPr>
+        <w:keepNext/>
+        <w:spacing w:after="0"/>
+      </w:pPr>
+      <w:r>
         <w:rPr>
           <w:noProof/>
         </w:rPr>
         <w:t xml:space="preserve"> </w:t>
       </w:r>
       <w:r>
+        <w:rPr>
+          <w:noProof/>
+        </w:rPr>
         <w:drawing>
           <wp:inline distT="0" distB="0" distL="0" distR="0" wp14:anchorId="7B4BB685" wp14:editId="1E5AAE6D">
             <wp:extent cx="2613547" cy="1222218"/>
@@ -6791,7 +6688,7 @@
                     <pic:cNvPicPr/>
                   </pic:nvPicPr>
                   <pic:blipFill>
-                    <a:blip r:embed="rId30"/>
+                    <a:blip r:embed="rId31"/>
                     <a:stretch>
                       <a:fillRect/>
                     </a:stretch>
@@ -6816,6 +6713,7 @@
       <w:pPr>
         <w:pStyle w:val="Titulek"/>
       </w:pPr>
+      <w:bookmarkStart w:id="32" w:name="_Toc192017253"/>
       <w:r>
         <w:t xml:space="preserve">Příloha </w:t>
       </w:r>
@@ -6824,7 +6722,7 @@
           <w:rPr>
             <w:noProof/>
           </w:rPr>
-          <w:t>4</w:t>
+          <w:t>5</w:t>
         </w:r>
       </w:fldSimple>
       <w:r>
@@ -6835,6 +6733,7 @@
       <w:r>
         <w:t>bind.service</w:t>
       </w:r>
+      <w:bookmarkEnd w:id="32"/>
       <w:proofErr w:type="spellEnd"/>
       <w:proofErr w:type="gramEnd"/>
     </w:p>
@@ -6896,6 +6795,12 @@
         <w:rPr>
           <w:lang w:val="en-US"/>
         </w:rPr>
+        <w:t>:</w:t>
+      </w:r>
+      <w:r>
+        <w:rPr>
+          <w:lang w:val="en-US"/>
+        </w:rPr>
         <w:t xml:space="preserve"> </w:t>
       </w:r>
       <w:proofErr w:type="spellStart"/>
@@ -6940,15 +6845,13 @@
       </w:r>
       <w:proofErr w:type="gramEnd"/>
       <w:r>
-        <w:t xml:space="preserve">, který se spustí na runlevelu 2,3,4 (tedy při spuštění </w:t>
-      </w:r>
-      <w:proofErr w:type="spellStart"/>
-      <w:r>
-        <w:t>zuřízení</w:t>
-      </w:r>
-      <w:proofErr w:type="spellEnd"/>
-      <w:r>
-        <w:t xml:space="preserve">). A do </w:t>
+        <w:t>, který se spustí na runlevelu 2,3,4 (tedy při spuštění z</w:t>
+      </w:r>
+      <w:r>
+        <w:t>a</w:t>
+      </w:r>
+      <w:r>
+        <w:t xml:space="preserve">řízení). A do </w:t>
       </w:r>
       <w:proofErr w:type="spellStart"/>
       <w:r>
@@ -6969,15 +6872,7 @@
       </w:r>
       <w:proofErr w:type="spellEnd"/>
       <w:r>
-        <w:t xml:space="preserve">) náš vytvořený </w:t>
-      </w:r>
-      <w:proofErr w:type="spellStart"/>
-      <w:r>
-        <w:t>service</w:t>
-      </w:r>
-      <w:proofErr w:type="spellEnd"/>
-      <w:r>
-        <w:t>, a pomocí status se ujistit, že je spuštěn.</w:t>
+        <w:t>) náš vytvořený service, a pomocí status se ujistit, že je spuštěn.</w:t>
       </w:r>
       <w:r>
         <w:t xml:space="preserve"> Zpětné připojení na </w:t>
@@ -7004,34 +6899,17 @@
       </w:r>
       <w:proofErr w:type="spellEnd"/>
       <w:r>
-        <w:t xml:space="preserve"> příkazu na IP adresu </w:t>
-      </w:r>
-      <w:proofErr w:type="spellStart"/>
-      <w:r>
-        <w:t>CnC</w:t>
-      </w:r>
-      <w:proofErr w:type="spellEnd"/>
-      <w:r>
-        <w:t xml:space="preserve"> serveru a portu na kterém poslouchá.</w:t>
+        <w:t xml:space="preserve"> příkazu na IP adresu CnC serveru a portu na kterém poslouchá.</w:t>
       </w:r>
     </w:p>
     <w:p>
       <w:pPr>
         <w:pStyle w:val="Nadpis3"/>
       </w:pPr>
-      <w:proofErr w:type="spellStart"/>
-      <w:r>
-        <w:t>CnC</w:t>
-      </w:r>
-      <w:proofErr w:type="spellEnd"/>
-      <w:r>
-        <w:t xml:space="preserve"> – </w:t>
-      </w:r>
-      <w:proofErr w:type="spellStart"/>
-      <w:r>
-        <w:t>Botnet</w:t>
-      </w:r>
-      <w:proofErr w:type="spellEnd"/>
+      <w:r>
+        <w:lastRenderedPageBreak/>
+        <w:t>CnC – Botnet</w:t>
+      </w:r>
     </w:p>
     <w:p>
       <w:proofErr w:type="spellStart"/>
@@ -7043,29 +6921,19 @@
         <w:t xml:space="preserve"> script</w:t>
       </w:r>
       <w:r>
-        <w:t xml:space="preserve"> (viz Příloha 5)</w:t>
+        <w:t xml:space="preserve"> (viz Příloha </w:t>
+      </w:r>
+      <w:r>
+        <w:t>6</w:t>
+      </w:r>
+      <w:r>
+        <w:t>)</w:t>
       </w:r>
       <w:r>
         <w:t xml:space="preserve">, který </w:t>
       </w:r>
       <w:r>
-        <w:t xml:space="preserve">chceme, aby běžel neustále od začátku spuštění je ten, který nám bude logovat IP adresy </w:t>
-      </w:r>
-      <w:proofErr w:type="spellStart"/>
-      <w:r>
-        <w:t>botnetu</w:t>
-      </w:r>
-      <w:proofErr w:type="spellEnd"/>
-      <w:r>
-        <w:t xml:space="preserve"> a posílat </w:t>
-      </w:r>
-      <w:proofErr w:type="spellStart"/>
-      <w:r>
-        <w:t>payload</w:t>
-      </w:r>
-      <w:proofErr w:type="spellEnd"/>
-      <w:r>
-        <w:t xml:space="preserve"> zpět. Logování IP adres využijeme hlavně když útočník chce</w:t>
+        <w:t>chceme, aby běžel neustále od začátku spuštění je ten, který nám bude logovat IP adresy botnetu a posílat payload zpět. Logování IP adres využijeme hlavně když útočník chce</w:t>
       </w:r>
       <w:r>
         <w:t>,</w:t>
@@ -7103,7 +6971,9 @@
         <w:spacing w:after="0"/>
       </w:pPr>
       <w:r>
-        <w:lastRenderedPageBreak/>
+        <w:rPr>
+          <w:noProof/>
+        </w:rPr>
         <w:drawing>
           <wp:inline distT="0" distB="0" distL="0" distR="0" wp14:anchorId="54BB40A0" wp14:editId="24C0CDC7">
             <wp:extent cx="5581650" cy="4286885"/>
@@ -7120,7 +6990,7 @@
                     <pic:cNvPicPr/>
                   </pic:nvPicPr>
                   <pic:blipFill>
-                    <a:blip r:embed="rId31"/>
+                    <a:blip r:embed="rId32"/>
                     <a:stretch>
                       <a:fillRect/>
                     </a:stretch>
@@ -7145,6 +7015,7 @@
       <w:pPr>
         <w:pStyle w:val="Titulek"/>
       </w:pPr>
+      <w:bookmarkStart w:id="33" w:name="_Toc192017254"/>
       <w:r>
         <w:t xml:space="preserve">Příloha </w:t>
       </w:r>
@@ -7153,19 +7024,68 @@
           <w:rPr>
             <w:noProof/>
           </w:rPr>
-          <w:t>5</w:t>
+          <w:t>6</w:t>
         </w:r>
       </w:fldSimple>
       <w:r>
-        <w:t xml:space="preserve"> Hlavní script na </w:t>
-      </w:r>
-      <w:proofErr w:type="spellStart"/>
-      <w:r>
-        <w:t>CnC</w:t>
-      </w:r>
-      <w:proofErr w:type="spellEnd"/>
-      <w:r>
-        <w:t xml:space="preserve"> serveru</w:t>
+        <w:t xml:space="preserve"> Hlavní script na CnC serveru</w:t>
+      </w:r>
+      <w:bookmarkEnd w:id="33"/>
+    </w:p>
+    <w:p>
+      <w:r>
+        <w:t xml:space="preserve">Pro posílání </w:t>
+      </w:r>
+      <w:proofErr w:type="spellStart"/>
+      <w:r>
+        <w:t>pakatů</w:t>
+      </w:r>
+      <w:proofErr w:type="spellEnd"/>
+      <w:r>
+        <w:t xml:space="preserve"> se využívá </w:t>
+      </w:r>
+      <w:proofErr w:type="spellStart"/>
+      <w:r>
+        <w:t>package</w:t>
+      </w:r>
+      <w:proofErr w:type="spellEnd"/>
+      <w:r>
+        <w:t xml:space="preserve"> </w:t>
+      </w:r>
+      <w:proofErr w:type="spellStart"/>
+      <w:r>
+        <w:t>scapy</w:t>
+      </w:r>
+      <w:proofErr w:type="spellEnd"/>
+      <w:r>
+        <w:t xml:space="preserve">, kvůli dokumentaci a jeho nastavení. Celý script tedy </w:t>
+      </w:r>
+      <w:r>
+        <w:t>porovná,</w:t>
+      </w:r>
+      <w:r>
+        <w:t xml:space="preserve"> jestli je packet celý a porovná </w:t>
+      </w:r>
+      <w:r>
+        <w:t xml:space="preserve">cílový </w:t>
+      </w:r>
+      <w:r>
+        <w:t xml:space="preserve">port </w:t>
+      </w:r>
+      <w:r>
+        <w:t xml:space="preserve">s tím </w:t>
+      </w:r>
+      <w:r>
+        <w:t xml:space="preserve">na kterém </w:t>
+      </w:r>
+      <w:r>
+        <w:t xml:space="preserve">poslouchá. Log-ne jeho IP adresu a dále si uloží jeho obsah. Pokud je packet GET a zaznamená jeho IP adresu do .log souboru, pokud tam ještě není a načte obsah payload souboru. Dále na stejnou IP adresu a port pošle packet, ve kterém je obsažen náš škodlivý kód. Tento script běží neustále </w:t>
+      </w:r>
+      <w:r>
+        <w:t xml:space="preserve">(také běží jako .service (viz Příloha 7)) </w:t>
+      </w:r>
+      <w:r>
+        <w:t>a vlastně slouží jako „odchytáváč“ žádostí z botnetu.</w:t>
       </w:r>
     </w:p>
     <w:p>
@@ -7174,6 +7094,102 @@
         <w:spacing w:after="0"/>
       </w:pPr>
       <w:r>
+        <w:lastRenderedPageBreak/>
+        <w:drawing>
+          <wp:inline distT="0" distB="0" distL="0" distR="0" wp14:anchorId="4A727DA0" wp14:editId="01C9D268">
+            <wp:extent cx="3191773" cy="1238967"/>
+            <wp:effectExtent l="0" t="0" r="8890" b="0"/>
+            <wp:docPr id="1927088862" name="Obrázek 1"/>
+            <wp:cNvGraphicFramePr>
+              <a:graphicFrameLocks xmlns:a="http://schemas.openxmlformats.org/drawingml/2006/main" noChangeAspect="1"/>
+            </wp:cNvGraphicFramePr>
+            <a:graphic xmlns:a="http://schemas.openxmlformats.org/drawingml/2006/main">
+              <a:graphicData uri="http://schemas.openxmlformats.org/drawingml/2006/picture">
+                <pic:pic xmlns:pic="http://schemas.openxmlformats.org/drawingml/2006/picture">
+                  <pic:nvPicPr>
+                    <pic:cNvPr id="1927088862" name=""/>
+                    <pic:cNvPicPr/>
+                  </pic:nvPicPr>
+                  <pic:blipFill>
+                    <a:blip r:embed="rId33"/>
+                    <a:stretch>
+                      <a:fillRect/>
+                    </a:stretch>
+                  </pic:blipFill>
+                  <pic:spPr>
+                    <a:xfrm>
+                      <a:off x="0" y="0"/>
+                      <a:ext cx="3203366" cy="1243467"/>
+                    </a:xfrm>
+                    <a:prstGeom prst="rect">
+                      <a:avLst/>
+                    </a:prstGeom>
+                  </pic:spPr>
+                </pic:pic>
+              </a:graphicData>
+            </a:graphic>
+          </wp:inline>
+        </w:drawing>
+      </w:r>
+    </w:p>
+    <w:p>
+      <w:pPr>
+        <w:pStyle w:val="Titulek"/>
+      </w:pPr>
+      <w:bookmarkStart w:id="34" w:name="_Toc192017255"/>
+      <w:r>
+        <w:t xml:space="preserve">Příloha </w:t>
+      </w:r>
+      <w:fldSimple w:instr=" SEQ Příloha \* ARABIC ">
+        <w:r>
+          <w:rPr>
+            <w:noProof/>
+          </w:rPr>
+          <w:t>7</w:t>
+        </w:r>
+      </w:fldSimple>
+      <w:r>
+        <w:t xml:space="preserve"> Service </w:t>
+      </w:r>
+      <w:proofErr w:type="spellStart"/>
+      <w:r>
+        <w:t>sniff</w:t>
+      </w:r>
+      <w:proofErr w:type="spellEnd"/>
+      <w:r>
+        <w:t xml:space="preserve"> scriptu na CnC serveru</w:t>
+      </w:r>
+      <w:bookmarkEnd w:id="34"/>
+    </w:p>
+    <w:p>
+      <w:r>
+        <w:t xml:space="preserve">Poslední script, který je uložen na CnC serveru je manuální „ping“ botnetu (viz Příloha </w:t>
+      </w:r>
+      <w:r>
+        <w:t>8</w:t>
+      </w:r>
+      <w:r>
+        <w:t>) neboli našich zaznamenaných IP adres. Script projede každou adresu v našem .log souboru a pro každou vytvoří specifický packet s</w:t>
+      </w:r>
+      <w:r>
+        <w:t> </w:t>
+      </w:r>
+      <w:r>
+        <w:t>kódem</w:t>
+      </w:r>
+      <w:r>
+        <w:t>, který pak pošle. Tím útočník může manuálně začít globální útok, který jde lehce škálovat.</w:t>
+      </w:r>
+    </w:p>
+    <w:p>
+      <w:pPr>
+        <w:keepNext/>
+        <w:spacing w:after="0"/>
+      </w:pPr>
+      <w:r>
+        <w:rPr>
+          <w:noProof/>
+        </w:rPr>
         <w:drawing>
           <wp:inline distT="0" distB="0" distL="0" distR="0" wp14:anchorId="1138C919" wp14:editId="134A6A0C">
             <wp:extent cx="4838131" cy="2705280"/>
@@ -7190,7 +7206,7 @@
                     <pic:cNvPicPr/>
                   </pic:nvPicPr>
                   <pic:blipFill>
-                    <a:blip r:embed="rId32"/>
+                    <a:blip r:embed="rId34"/>
                     <a:stretch>
                       <a:fillRect/>
                     </a:stretch>
@@ -7215,6 +7231,7 @@
       <w:pPr>
         <w:pStyle w:val="Titulek"/>
       </w:pPr>
+      <w:bookmarkStart w:id="35" w:name="_Toc192017256"/>
       <w:r>
         <w:t xml:space="preserve">Příloha </w:t>
       </w:r>
@@ -7223,18 +7240,194 @@
           <w:rPr>
             <w:noProof/>
           </w:rPr>
-          <w:t>6</w:t>
+          <w:t>8</w:t>
         </w:r>
       </w:fldSimple>
       <w:r>
         <w:t xml:space="preserve"> Script na manuální spuštění útoku</w:t>
       </w:r>
+      <w:bookmarkEnd w:id="35"/>
+    </w:p>
+    <w:p>
+      <w:pPr>
+        <w:pStyle w:val="Nadpis3"/>
+      </w:pPr>
+      <w:r>
+        <w:lastRenderedPageBreak/>
+        <w:t>Botnet – Servery se službami</w:t>
+      </w:r>
+    </w:p>
+    <w:p>
+      <w:pPr>
+        <w:keepNext/>
+        <w:spacing w:after="0"/>
+      </w:pPr>
+      <w:r>
+        <w:drawing>
+          <wp:inline distT="0" distB="0" distL="0" distR="0" wp14:anchorId="41559E92" wp14:editId="14EDDEC3">
+            <wp:extent cx="5348377" cy="2887759"/>
+            <wp:effectExtent l="0" t="0" r="5080" b="8255"/>
+            <wp:docPr id="1215575784" name="Obrázek 1"/>
+            <wp:cNvGraphicFramePr>
+              <a:graphicFrameLocks xmlns:a="http://schemas.openxmlformats.org/drawingml/2006/main" noChangeAspect="1"/>
+            </wp:cNvGraphicFramePr>
+            <a:graphic xmlns:a="http://schemas.openxmlformats.org/drawingml/2006/main">
+              <a:graphicData uri="http://schemas.openxmlformats.org/drawingml/2006/picture">
+                <pic:pic xmlns:pic="http://schemas.openxmlformats.org/drawingml/2006/picture">
+                  <pic:nvPicPr>
+                    <pic:cNvPr id="1215575784" name=""/>
+                    <pic:cNvPicPr/>
+                  </pic:nvPicPr>
+                  <pic:blipFill>
+                    <a:blip r:embed="rId35"/>
+                    <a:stretch>
+                      <a:fillRect/>
+                    </a:stretch>
+                  </pic:blipFill>
+                  <pic:spPr>
+                    <a:xfrm>
+                      <a:off x="0" y="0"/>
+                      <a:ext cx="5353371" cy="2890455"/>
+                    </a:xfrm>
+                    <a:prstGeom prst="rect">
+                      <a:avLst/>
+                    </a:prstGeom>
+                  </pic:spPr>
+                </pic:pic>
+              </a:graphicData>
+            </a:graphic>
+          </wp:inline>
+        </w:drawing>
+      </w:r>
+    </w:p>
+    <w:p>
+      <w:pPr>
+        <w:pStyle w:val="Titulek"/>
+      </w:pPr>
+      <w:bookmarkStart w:id="36" w:name="_Toc192017257"/>
+      <w:r>
+        <w:t xml:space="preserve">Příloha </w:t>
+      </w:r>
+      <w:fldSimple w:instr=" SEQ Příloha \* ARABIC ">
+        <w:r>
+          <w:rPr>
+            <w:noProof/>
+          </w:rPr>
+          <w:t>9</w:t>
+        </w:r>
+      </w:fldSimple>
+      <w:r>
+        <w:t xml:space="preserve"> Script – žádost o payload</w:t>
+      </w:r>
+      <w:bookmarkEnd w:id="36"/>
+    </w:p>
+    <w:p>
+      <w:r>
+        <w:t>Základní script (viz Příloha 9), který běží na každém botu je tedy naše žádost o payload k CnC serveru. Spustí se jak při startu zařízení (</w:t>
+      </w:r>
+      <w:proofErr w:type="gramStart"/>
+      <w:r>
+        <w:t>využití .service</w:t>
+      </w:r>
+      <w:proofErr w:type="gramEnd"/>
+      <w:r>
+        <w:t>), tak i pokud útočník použije script na vyžádání žádosti z Přílohy 8, což je postaráno skrze sniffer script (viz příloha 10).</w:t>
+      </w:r>
+    </w:p>
+    <w:p>
+      <w:r>
+        <w:t>Funguje tak, že pošle žádost na CnC server, u kterého už musí vědět IP adresu, který mu odpoví payload souborem. Hned po poslání žádosti začne čekat na odpověď a pokud ji dostane tak si ji uloží do payload.py a spustí.</w:t>
+      </w:r>
+      <w:r>
+        <w:t xml:space="preserve"> Tím prakticky může spustit jakýkoliv script.</w:t>
+      </w:r>
+    </w:p>
+    <w:p>
+      <w:r>
+        <w:t xml:space="preserve">Dále musíme mít script na odposlech „pingu“ botnetu od CnC serveru, který nám akorát dá koloběh do procesu spuštěním našeho hlavního scriptu. Aby se náhodou nestalo, že by se tento útok mohl provést z ničeho nic, tak jednoduchou podmínkou zjistíme jestli „ping“ paket obsahuje náš </w:t>
+      </w:r>
+      <w:proofErr w:type="spellStart"/>
+      <w:r>
+        <w:t>string</w:t>
+      </w:r>
+      <w:proofErr w:type="spellEnd"/>
+      <w:r>
+        <w:t xml:space="preserve"> a pokud ano, t</w:t>
+      </w:r>
+      <w:r>
+        <w:t>ak až teď spustí hlavní kód.</w:t>
+      </w:r>
+    </w:p>
+    <w:p>
+      <w:pPr>
+        <w:keepNext/>
+        <w:spacing w:after="0"/>
+      </w:pPr>
+      <w:r>
+        <w:lastRenderedPageBreak/>
+        <w:drawing>
+          <wp:inline distT="0" distB="0" distL="0" distR="0" wp14:anchorId="4635CFDC" wp14:editId="45D70FD4">
+            <wp:extent cx="5218981" cy="2440868"/>
+            <wp:effectExtent l="0" t="0" r="1270" b="0"/>
+            <wp:docPr id="1748325916" name="Obrázek 1"/>
+            <wp:cNvGraphicFramePr>
+              <a:graphicFrameLocks xmlns:a="http://schemas.openxmlformats.org/drawingml/2006/main" noChangeAspect="1"/>
+            </wp:cNvGraphicFramePr>
+            <a:graphic xmlns:a="http://schemas.openxmlformats.org/drawingml/2006/main">
+              <a:graphicData uri="http://schemas.openxmlformats.org/drawingml/2006/picture">
+                <pic:pic xmlns:pic="http://schemas.openxmlformats.org/drawingml/2006/picture">
+                  <pic:nvPicPr>
+                    <pic:cNvPr id="1748325916" name=""/>
+                    <pic:cNvPicPr/>
+                  </pic:nvPicPr>
+                  <pic:blipFill>
+                    <a:blip r:embed="rId36"/>
+                    <a:stretch>
+                      <a:fillRect/>
+                    </a:stretch>
+                  </pic:blipFill>
+                  <pic:spPr>
+                    <a:xfrm>
+                      <a:off x="0" y="0"/>
+                      <a:ext cx="5228143" cy="2445153"/>
+                    </a:xfrm>
+                    <a:prstGeom prst="rect">
+                      <a:avLst/>
+                    </a:prstGeom>
+                  </pic:spPr>
+                </pic:pic>
+              </a:graphicData>
+            </a:graphic>
+          </wp:inline>
+        </w:drawing>
+      </w:r>
+    </w:p>
+    <w:p>
+      <w:pPr>
+        <w:pStyle w:val="Titulek"/>
+      </w:pPr>
+      <w:bookmarkStart w:id="37" w:name="_Toc192017258"/>
+      <w:r>
+        <w:t xml:space="preserve">Příloha </w:t>
+      </w:r>
+      <w:fldSimple w:instr=" SEQ Příloha \* ARABIC ">
+        <w:r>
+          <w:rPr>
+            <w:noProof/>
+          </w:rPr>
+          <w:t>10</w:t>
+        </w:r>
+      </w:fldSimple>
+      <w:r>
+        <w:t xml:space="preserve"> Sniffer script na spuštění žádosti</w:t>
+      </w:r>
+      <w:bookmarkEnd w:id="37"/>
     </w:p>
     <w:p>
       <w:pPr>
         <w:pStyle w:val="Nadpis2"/>
       </w:pPr>
-      <w:bookmarkStart w:id="28" w:name="_Toc190766510"/>
+      <w:bookmarkStart w:id="38" w:name="_Toc190766510"/>
       <w:r>
         <w:t xml:space="preserve">Scénář – HTTP </w:t>
       </w:r>
@@ -7242,7 +7435,7 @@
       <w:r>
         <w:t>flood</w:t>
       </w:r>
-      <w:bookmarkEnd w:id="28"/>
+      <w:bookmarkEnd w:id="38"/>
       <w:proofErr w:type="spellEnd"/>
       <w:r>
         <w:t>,</w:t>
@@ -7253,9 +7446,8 @@
       <w:pPr>
         <w:pStyle w:val="Nadpis2"/>
       </w:pPr>
-      <w:bookmarkStart w:id="29" w:name="_Toc190766511"/>
-      <w:r>
-        <w:lastRenderedPageBreak/>
+      <w:bookmarkStart w:id="39" w:name="_Toc190766511"/>
+      <w:r>
         <w:t xml:space="preserve">Scénář – </w:t>
       </w:r>
       <w:r>
@@ -7268,7 +7460,7 @@
       <w:r>
         <w:t>flood</w:t>
       </w:r>
-      <w:bookmarkEnd w:id="29"/>
+      <w:bookmarkEnd w:id="39"/>
       <w:proofErr w:type="spellEnd"/>
     </w:p>
     <w:p/>
@@ -7285,12 +7477,12 @@
       <w:pPr>
         <w:pStyle w:val="Nadpis1"/>
       </w:pPr>
-      <w:bookmarkStart w:id="30" w:name="_Toc190766512"/>
+      <w:bookmarkStart w:id="40" w:name="_Toc190766512"/>
       <w:r>
         <w:lastRenderedPageBreak/>
         <w:t>Závěr</w:t>
       </w:r>
-      <w:bookmarkEnd w:id="30"/>
+      <w:bookmarkEnd w:id="40"/>
       <w:r>
         <w:t xml:space="preserve"> </w:t>
       </w:r>
@@ -7550,27 +7742,35 @@
       </w:r>
       <w:proofErr w:type="spellEnd"/>
       <w:r>
+        <w:t xml:space="preserve"> Service (</w:t>
+      </w:r>
+      <w:proofErr w:type="spellStart"/>
+      <w:r>
+        <w:t>DDoS</w:t>
+      </w:r>
+      <w:proofErr w:type="spellEnd"/>
+      <w:r>
+        <w:t xml:space="preserve">) </w:t>
+      </w:r>
+      <w:proofErr w:type="spellStart"/>
+      <w:r>
+        <w:t>attack</w:t>
+      </w:r>
+      <w:proofErr w:type="spellEnd"/>
+      <w:r>
         <w:t xml:space="preserve"> </w:t>
       </w:r>
       <w:proofErr w:type="spellStart"/>
       <w:r>
-        <w:t>Service</w:t>
-      </w:r>
-      <w:proofErr w:type="spellEnd"/>
-      <w:r>
-        <w:t xml:space="preserve"> (</w:t>
-      </w:r>
-      <w:proofErr w:type="spellStart"/>
-      <w:r>
-        <w:t>DDoS</w:t>
-      </w:r>
-      <w:proofErr w:type="spellEnd"/>
-      <w:r>
-        <w:t xml:space="preserve">) </w:t>
-      </w:r>
-      <w:proofErr w:type="spellStart"/>
-      <w:r>
-        <w:t>attack</w:t>
+        <w:t>types</w:t>
+      </w:r>
+      <w:proofErr w:type="spellEnd"/>
+      <w:r>
+        <w:t xml:space="preserve"> and </w:t>
+      </w:r>
+      <w:proofErr w:type="spellStart"/>
+      <w:r>
+        <w:t>mitigation</w:t>
       </w:r>
       <w:proofErr w:type="spellEnd"/>
       <w:r>
@@ -7578,79 +7778,63 @@
       </w:r>
       <w:proofErr w:type="spellStart"/>
       <w:r>
-        <w:t>types</w:t>
-      </w:r>
-      <w:proofErr w:type="spellEnd"/>
-      <w:r>
-        <w:t xml:space="preserve"> and </w:t>
-      </w:r>
-      <w:proofErr w:type="spellStart"/>
-      <w:r>
-        <w:t>mitigation</w:t>
-      </w:r>
-      <w:proofErr w:type="spellEnd"/>
+        <w:t>methods</w:t>
+      </w:r>
+      <w:proofErr w:type="spellEnd"/>
+      <w:r>
+        <w:t xml:space="preserve">. </w:t>
+      </w:r>
+      <w:proofErr w:type="spellStart"/>
+      <w:r>
+        <w:t>InterConf</w:t>
+      </w:r>
+      <w:proofErr w:type="spellEnd"/>
+      <w:r>
+        <w:t xml:space="preserve">. </w:t>
+      </w:r>
+      <w:r>
+        <w:rPr>
+          <w:color w:val="FFC000"/>
+        </w:rPr>
+        <w:t>10.51582/interconf.19-20.03.2024.048.</w:t>
+      </w:r>
+      <w:r>
+        <w:t xml:space="preserve"> 2024</w:t>
+      </w:r>
       <w:r>
         <w:t xml:space="preserve"> </w:t>
       </w:r>
-      <w:proofErr w:type="spellStart"/>
-      <w:r>
-        <w:t>methods</w:t>
-      </w:r>
-      <w:proofErr w:type="spellEnd"/>
-      <w:r>
-        <w:t xml:space="preserve">. </w:t>
-      </w:r>
-      <w:proofErr w:type="spellStart"/>
-      <w:r>
-        <w:t>InterConf</w:t>
-      </w:r>
-      <w:proofErr w:type="spellEnd"/>
-      <w:r>
-        <w:t xml:space="preserve">. </w:t>
-      </w:r>
-      <w:r>
-        <w:rPr>
-          <w:color w:val="FFC000"/>
-        </w:rPr>
-        <w:t>10.51582/interconf.19-20.03.2024.048.</w:t>
-      </w:r>
-      <w:r>
-        <w:t xml:space="preserve"> 2024</w:t>
+      <w:r>
+        <w:rPr>
+          <w:color w:val="FFC000"/>
+        </w:rPr>
+        <w:t>[cit. 2024-12-</w:t>
+      </w:r>
+      <w:r>
+        <w:rPr>
+          <w:color w:val="FFC000"/>
+        </w:rPr>
+        <w:t>14</w:t>
+      </w:r>
+      <w:r>
+        <w:rPr>
+          <w:color w:val="FFC000"/>
+        </w:rPr>
+        <w:t>]</w:t>
+      </w:r>
+      <w:r>
+        <w:t>.</w:t>
       </w:r>
       <w:r>
         <w:t xml:space="preserve"> </w:t>
       </w:r>
       <w:r>
-        <w:rPr>
-          <w:color w:val="FFC000"/>
-        </w:rPr>
-        <w:t>[cit. 2024-12-</w:t>
-      </w:r>
-      <w:r>
-        <w:rPr>
-          <w:color w:val="FFC000"/>
-        </w:rPr>
-        <w:t>14</w:t>
-      </w:r>
-      <w:r>
-        <w:rPr>
-          <w:color w:val="FFC000"/>
-        </w:rPr>
-        <w:t>]</w:t>
-      </w:r>
-      <w:r>
-        <w:t>.</w:t>
+        <w:t>Dostupné také z:</w:t>
       </w:r>
       <w:r>
         <w:t xml:space="preserve"> </w:t>
       </w:r>
-      <w:r>
-        <w:t>Dostupné také z:</w:t>
-      </w:r>
-      <w:r>
-        <w:t xml:space="preserve"> </w:t>
-      </w:r>
-      <w:hyperlink r:id="rId33" w:history="1">
+      <w:hyperlink r:id="rId37" w:history="1">
         <w:r>
           <w:rPr>
             <w:rStyle w:val="Hypertextovodkaz"/>
@@ -7875,6 +8059,20 @@
         <w:rPr>
           <w:color w:val="FFC000"/>
         </w:rPr>
+        <w:t xml:space="preserve"> service (DDOS) </w:t>
+      </w:r>
+      <w:proofErr w:type="spellStart"/>
+      <w:r>
+        <w:rPr>
+          <w:color w:val="FFC000"/>
+        </w:rPr>
+        <w:t>flooding</w:t>
+      </w:r>
+      <w:proofErr w:type="spellEnd"/>
+      <w:r>
+        <w:rPr>
+          <w:color w:val="FFC000"/>
+        </w:rPr>
         <w:t xml:space="preserve"> </w:t>
       </w:r>
       <w:proofErr w:type="spellStart"/>
@@ -7882,34 +8080,6 @@
         <w:rPr>
           <w:color w:val="FFC000"/>
         </w:rPr>
-        <w:t>service</w:t>
-      </w:r>
-      <w:proofErr w:type="spellEnd"/>
-      <w:r>
-        <w:rPr>
-          <w:color w:val="FFC000"/>
-        </w:rPr>
-        <w:t xml:space="preserve"> (DDOS) </w:t>
-      </w:r>
-      <w:proofErr w:type="spellStart"/>
-      <w:r>
-        <w:rPr>
-          <w:color w:val="FFC000"/>
-        </w:rPr>
-        <w:t>flooding</w:t>
-      </w:r>
-      <w:proofErr w:type="spellEnd"/>
-      <w:r>
-        <w:rPr>
-          <w:color w:val="FFC000"/>
-        </w:rPr>
-        <w:t xml:space="preserve"> </w:t>
-      </w:r>
-      <w:proofErr w:type="spellStart"/>
-      <w:r>
-        <w:rPr>
-          <w:color w:val="FFC000"/>
-        </w:rPr>
         <w:t>attacks</w:t>
       </w:r>
       <w:proofErr w:type="spellEnd"/>
@@ -7973,7 +8143,7 @@
         </w:rPr>
         <w:t xml:space="preserve">. 2013 [cit. 2024-12-31]. Dostupné také z: </w:t>
       </w:r>
-      <w:hyperlink r:id="rId34" w:history="1">
+      <w:hyperlink r:id="rId38" w:history="1">
         <w:r>
           <w:rPr>
             <w:rStyle w:val="Hypertextovodkaz"/>
@@ -8056,6 +8226,88 @@
         <w:rPr>
           <w:color w:val="FFC000"/>
         </w:rPr>
+        <w:t xml:space="preserve"> Service </w:t>
+      </w:r>
+      <w:proofErr w:type="spellStart"/>
+      <w:r>
+        <w:rPr>
+          <w:color w:val="FFC000"/>
+        </w:rPr>
+        <w:t>Attacks</w:t>
+      </w:r>
+      <w:proofErr w:type="spellEnd"/>
+      <w:r>
+        <w:rPr>
+          <w:color w:val="FFC000"/>
+        </w:rPr>
+        <w:t xml:space="preserve">: </w:t>
+      </w:r>
+      <w:proofErr w:type="spellStart"/>
+      <w:r>
+        <w:rPr>
+          <w:color w:val="FFC000"/>
+        </w:rPr>
+        <w:t>Tools</w:t>
+      </w:r>
+      <w:proofErr w:type="spellEnd"/>
+      <w:r>
+        <w:rPr>
+          <w:color w:val="FFC000"/>
+        </w:rPr>
+        <w:t xml:space="preserve"> and </w:t>
+      </w:r>
+      <w:proofErr w:type="spellStart"/>
+      <w:r>
+        <w:rPr>
+          <w:color w:val="FFC000"/>
+        </w:rPr>
+        <w:t>Categories</w:t>
+      </w:r>
+      <w:proofErr w:type="spellEnd"/>
+      <w:r>
+        <w:rPr>
+          <w:color w:val="FFC000"/>
+        </w:rPr>
+        <w:t xml:space="preserve">. International </w:t>
+      </w:r>
+      <w:proofErr w:type="spellStart"/>
+      <w:r>
+        <w:rPr>
+          <w:color w:val="FFC000"/>
+        </w:rPr>
+        <w:t>Journal</w:t>
+      </w:r>
+      <w:proofErr w:type="spellEnd"/>
+      <w:r>
+        <w:rPr>
+          <w:color w:val="FFC000"/>
+        </w:rPr>
+        <w:t xml:space="preserve"> of </w:t>
+      </w:r>
+      <w:proofErr w:type="spellStart"/>
+      <w:r>
+        <w:rPr>
+          <w:color w:val="FFC000"/>
+        </w:rPr>
+        <w:t>En</w:t>
+      </w:r>
+      <w:r>
+        <w:rPr>
+          <w:color w:val="FFC000"/>
+        </w:rPr>
+        <w:softHyphen/>
+      </w:r>
+      <w:r>
+        <w:rPr>
+          <w:color w:val="FFC000"/>
+        </w:rPr>
+        <w:t>gineering</w:t>
+      </w:r>
+      <w:proofErr w:type="spellEnd"/>
+      <w:r>
+        <w:rPr>
+          <w:color w:val="FFC000"/>
+        </w:rPr>
         <w:t xml:space="preserve"> </w:t>
       </w:r>
       <w:proofErr w:type="spellStart"/>
@@ -8063,136 +8315,40 @@
         <w:rPr>
           <w:color w:val="FFC000"/>
         </w:rPr>
-        <w:t>Service</w:t>
-      </w:r>
-      <w:proofErr w:type="spellEnd"/>
+        <w:t>Research</w:t>
+      </w:r>
+      <w:proofErr w:type="spellEnd"/>
+      <w:r>
+        <w:rPr>
+          <w:color w:val="FFC000"/>
+        </w:rPr>
+        <w:t xml:space="preserve"> and. </w:t>
+      </w:r>
+      <w:r>
+        <w:rPr>
+          <w:color w:val="F4B083" w:themeColor="accent2" w:themeTint="99"/>
+        </w:rPr>
+        <w:t>V9. 10.17577/IJERTV9IS030289.</w:t>
+      </w:r>
       <w:r>
         <w:rPr>
           <w:color w:val="FFC000"/>
         </w:rPr>
         <w:t xml:space="preserve"> </w:t>
       </w:r>
-      <w:proofErr w:type="spellStart"/>
-      <w:r>
-        <w:rPr>
-          <w:color w:val="FFC000"/>
-        </w:rPr>
-        <w:t>Attacks</w:t>
-      </w:r>
-      <w:proofErr w:type="spellEnd"/>
-      <w:r>
-        <w:rPr>
-          <w:color w:val="FFC000"/>
-        </w:rPr>
-        <w:t xml:space="preserve">: </w:t>
-      </w:r>
-      <w:proofErr w:type="spellStart"/>
-      <w:r>
-        <w:rPr>
-          <w:color w:val="FFC000"/>
-        </w:rPr>
-        <w:t>Tools</w:t>
-      </w:r>
-      <w:proofErr w:type="spellEnd"/>
-      <w:r>
-        <w:rPr>
-          <w:color w:val="FFC000"/>
-        </w:rPr>
-        <w:t xml:space="preserve"> and </w:t>
-      </w:r>
-      <w:proofErr w:type="spellStart"/>
-      <w:r>
-        <w:rPr>
-          <w:color w:val="FFC000"/>
-        </w:rPr>
-        <w:t>Categories</w:t>
-      </w:r>
-      <w:proofErr w:type="spellEnd"/>
-      <w:r>
-        <w:rPr>
-          <w:color w:val="FFC000"/>
-        </w:rPr>
-        <w:t xml:space="preserve">. International </w:t>
-      </w:r>
-      <w:proofErr w:type="spellStart"/>
-      <w:r>
-        <w:rPr>
-          <w:color w:val="FFC000"/>
-        </w:rPr>
-        <w:t>Journal</w:t>
-      </w:r>
-      <w:proofErr w:type="spellEnd"/>
-      <w:r>
-        <w:rPr>
-          <w:color w:val="FFC000"/>
-        </w:rPr>
-        <w:t xml:space="preserve"> of </w:t>
-      </w:r>
-      <w:proofErr w:type="spellStart"/>
-      <w:r>
-        <w:rPr>
-          <w:color w:val="FFC000"/>
-        </w:rPr>
-        <w:t>En</w:t>
-      </w:r>
-      <w:r>
-        <w:rPr>
-          <w:color w:val="FFC000"/>
-        </w:rPr>
-        <w:softHyphen/>
-      </w:r>
-      <w:r>
-        <w:rPr>
-          <w:color w:val="FFC000"/>
-        </w:rPr>
-        <w:t>gineering</w:t>
-      </w:r>
-      <w:proofErr w:type="spellEnd"/>
+      <w:r>
+        <w:rPr>
+          <w:color w:val="auto"/>
+        </w:rPr>
+        <w:t>(2020). Dostupné také z:</w:t>
+      </w:r>
       <w:r>
         <w:rPr>
           <w:color w:val="FFC000"/>
         </w:rPr>
         <w:t xml:space="preserve"> </w:t>
       </w:r>
-      <w:proofErr w:type="spellStart"/>
-      <w:r>
-        <w:rPr>
-          <w:color w:val="FFC000"/>
-        </w:rPr>
-        <w:t>Research</w:t>
-      </w:r>
-      <w:proofErr w:type="spellEnd"/>
-      <w:r>
-        <w:rPr>
-          <w:color w:val="FFC000"/>
-        </w:rPr>
-        <w:t xml:space="preserve"> and. </w:t>
-      </w:r>
-      <w:r>
-        <w:rPr>
-          <w:color w:val="F4B083" w:themeColor="accent2" w:themeTint="99"/>
-        </w:rPr>
-        <w:t>V9. 10.17577/IJERTV9IS030289.</w:t>
-      </w:r>
-      <w:r>
-        <w:rPr>
-          <w:color w:val="FFC000"/>
-        </w:rPr>
-        <w:t xml:space="preserve"> </w:t>
-      </w:r>
-      <w:r>
-        <w:rPr>
-          <w:color w:val="auto"/>
-        </w:rPr>
-        <w:t>(2020). Dostupné také z:</w:t>
-      </w:r>
-      <w:r>
-        <w:rPr>
-          <w:color w:val="FFC000"/>
-        </w:rPr>
-        <w:t xml:space="preserve"> </w:t>
-      </w:r>
-      <w:hyperlink r:id="rId35" w:history="1">
+      <w:hyperlink r:id="rId39" w:history="1">
         <w:r>
           <w:rPr>
             <w:rStyle w:val="Hypertextovodkaz"/>
@@ -8687,7 +8843,7 @@
         </w:rPr>
         <w:t xml:space="preserve"> </w:t>
       </w:r>
-      <w:hyperlink r:id="rId36" w:history="1">
+      <w:hyperlink r:id="rId40" w:history="1">
         <w:r>
           <w:rPr>
             <w:rStyle w:val="Hypertextovodkaz"/>
@@ -8944,7 +9100,7 @@
         </w:rPr>
         <w:t xml:space="preserve">z: </w:t>
       </w:r>
-      <w:hyperlink r:id="rId37" w:history="1">
+      <w:hyperlink r:id="rId41" w:history="1">
         <w:r>
           <w:rPr>
             <w:rStyle w:val="Hypertextovodkaz"/>
@@ -8973,14 +9129,12 @@
         </w:rPr>
         <w:t xml:space="preserve"> </w:t>
       </w:r>
-      <w:proofErr w:type="spellStart"/>
       <w:r>
         <w:rPr>
           <w:color w:val="auto"/>
         </w:rPr>
         <w:t>Kali</w:t>
       </w:r>
-      <w:proofErr w:type="spellEnd"/>
       <w:r>
         <w:rPr>
           <w:color w:val="auto"/>
@@ -9047,7 +9201,7 @@
         </w:rPr>
         <w:t xml:space="preserve">z: </w:t>
       </w:r>
-      <w:hyperlink r:id="rId38" w:history="1">
+      <w:hyperlink r:id="rId42" w:history="1">
         <w:r>
           <w:rPr>
             <w:rStyle w:val="Hypertextovodkaz"/>
@@ -9150,6 +9304,20 @@
         <w:rPr>
           <w:color w:val="auto"/>
         </w:rPr>
+        <w:t xml:space="preserve"> Load </w:t>
+      </w:r>
+      <w:proofErr w:type="gramStart"/>
+      <w:r>
+        <w:rPr>
+          <w:color w:val="auto"/>
+        </w:rPr>
+        <w:t>King?,</w:t>
+      </w:r>
+      <w:proofErr w:type="gramEnd"/>
+      <w:r>
+        <w:rPr>
+          <w:color w:val="auto"/>
+        </w:rPr>
         <w:t xml:space="preserve"> </w:t>
       </w:r>
       <w:proofErr w:type="spellStart"/>
@@ -9157,34 +9325,6 @@
         <w:rPr>
           <w:color w:val="auto"/>
         </w:rPr>
-        <w:t>Load</w:t>
-      </w:r>
-      <w:proofErr w:type="spellEnd"/>
-      <w:r>
-        <w:rPr>
-          <w:color w:val="auto"/>
-        </w:rPr>
-        <w:t xml:space="preserve"> </w:t>
-      </w:r>
-      <w:proofErr w:type="gramStart"/>
-      <w:r>
-        <w:rPr>
-          <w:color w:val="auto"/>
-        </w:rPr>
-        <w:t>King?,</w:t>
-      </w:r>
-      <w:proofErr w:type="gramEnd"/>
-      <w:r>
-        <w:rPr>
-          <w:color w:val="auto"/>
-        </w:rPr>
-        <w:t xml:space="preserve"> </w:t>
-      </w:r>
-      <w:proofErr w:type="spellStart"/>
-      <w:r>
-        <w:rPr>
-          <w:color w:val="auto"/>
-        </w:rPr>
         <w:t>wallarm</w:t>
       </w:r>
       <w:proofErr w:type="spellEnd"/>
@@ -9242,7 +9382,7 @@
         </w:rPr>
         <w:t xml:space="preserve">]. Dostupné z: </w:t>
       </w:r>
-      <w:hyperlink r:id="rId39" w:history="1">
+      <w:hyperlink r:id="rId43" w:history="1">
         <w:r>
           <w:rPr>
             <w:rStyle w:val="Hypertextovodkaz"/>
@@ -9411,7 +9551,7 @@
         </w:rPr>
         <w:t xml:space="preserve">z: </w:t>
       </w:r>
-      <w:hyperlink r:id="rId40" w:history="1">
+      <w:hyperlink r:id="rId44" w:history="1">
         <w:r>
           <w:rPr>
             <w:rStyle w:val="Hypertextovodkaz"/>
@@ -9634,7 +9774,7 @@
         </w:rPr>
         <w:t xml:space="preserve"> Dostupné také z: </w:t>
       </w:r>
-      <w:hyperlink r:id="rId41" w:history="1">
+      <w:hyperlink r:id="rId45" w:history="1">
         <w:r>
           <w:rPr>
             <w:rStyle w:val="Hypertextovodkaz"/>
@@ -9692,56 +9832,42 @@
         <w:rPr>
           <w:color w:val="auto"/>
         </w:rPr>
-        <w:t xml:space="preserve"> a </w:t>
-      </w:r>
-      <w:proofErr w:type="spellStart"/>
-      <w:r>
-        <w:rPr>
-          <w:color w:val="auto"/>
-        </w:rPr>
-        <w:t>Load</w:t>
-      </w:r>
-      <w:proofErr w:type="spellEnd"/>
+        <w:t xml:space="preserve"> a Load </w:t>
+      </w:r>
+      <w:proofErr w:type="spellStart"/>
+      <w:proofErr w:type="gramStart"/>
+      <w:r>
+        <w:rPr>
+          <w:color w:val="auto"/>
+        </w:rPr>
+        <w:t>Balancer</w:t>
+      </w:r>
+      <w:proofErr w:type="spellEnd"/>
+      <w:r>
+        <w:rPr>
+          <w:color w:val="auto"/>
+        </w:rPr>
+        <w:t>?</w:t>
+      </w:r>
+      <w:r>
+        <w:rPr>
+          <w:color w:val="auto"/>
+        </w:rPr>
+        <w:t>.</w:t>
+      </w:r>
+      <w:proofErr w:type="gramEnd"/>
+      <w:r>
+        <w:rPr>
+          <w:color w:val="auto"/>
+        </w:rPr>
+        <w:t xml:space="preserve"> [online]</w:t>
+      </w:r>
       <w:r>
         <w:rPr>
           <w:color w:val="auto"/>
         </w:rPr>
         <w:t xml:space="preserve"> </w:t>
       </w:r>
-      <w:proofErr w:type="spellStart"/>
-      <w:proofErr w:type="gramStart"/>
-      <w:r>
-        <w:rPr>
-          <w:color w:val="auto"/>
-        </w:rPr>
-        <w:t>Balancer</w:t>
-      </w:r>
-      <w:proofErr w:type="spellEnd"/>
-      <w:r>
-        <w:rPr>
-          <w:color w:val="auto"/>
-        </w:rPr>
-        <w:t>?</w:t>
-      </w:r>
-      <w:r>
-        <w:rPr>
-          <w:color w:val="auto"/>
-        </w:rPr>
-        <w:t>.</w:t>
-      </w:r>
-      <w:proofErr w:type="gramEnd"/>
-      <w:r>
-        <w:rPr>
-          <w:color w:val="auto"/>
-        </w:rPr>
-        <w:t xml:space="preserve"> [online]</w:t>
-      </w:r>
-      <w:r>
-        <w:rPr>
-          <w:color w:val="auto"/>
-        </w:rPr>
-        <w:t xml:space="preserve"> </w:t>
-      </w:r>
       <w:r>
         <w:rPr>
           <w:color w:val="auto"/>
@@ -9808,7 +9934,7 @@
         </w:rPr>
         <w:t xml:space="preserve">z: </w:t>
       </w:r>
-      <w:hyperlink r:id="rId42" w:history="1">
+      <w:hyperlink r:id="rId46" w:history="1">
         <w:r>
           <w:rPr>
             <w:rStyle w:val="Hypertextovodkaz"/>
@@ -10009,7 +10135,7 @@
         </w:rPr>
         <w:t xml:space="preserve"> Dostupné také z: </w:t>
       </w:r>
-      <w:hyperlink r:id="rId43" w:history="1">
+      <w:hyperlink r:id="rId47" w:history="1">
         <w:r>
           <w:rPr>
             <w:rStyle w:val="Hypertextovodkaz"/>
@@ -10116,38 +10242,11 @@
         <w:spacing w:after="176" w:line="259" w:lineRule="auto"/>
         <w:ind w:left="-5" w:right="0"/>
         <w:jc w:val="left"/>
-      </w:pPr>
-      <w:r>
         <w:rPr>
           <w:rFonts w:ascii="Arial" w:eastAsia="Arial" w:hAnsi="Arial" w:cs="Arial"/>
           <w:b/>
           <w:sz w:val="22"/>
         </w:rPr>
-        <w:t xml:space="preserve">Příloha č. 2: Název přílohy </w:t>
-      </w:r>
-    </w:p>
-    <w:p>
-      <w:pPr>
-        <w:spacing w:after="0" w:line="259" w:lineRule="auto"/>
-        <w:ind w:left="0" w:right="0" w:firstLine="0"/>
-        <w:jc w:val="left"/>
-      </w:pPr>
-      <w:r>
-        <w:t xml:space="preserve"> </w:t>
-      </w:r>
-      <w:r>
-        <w:tab/>
-        <w:t xml:space="preserve"> </w:t>
-      </w:r>
-      <w:r>
-        <w:br w:type="page"/>
-      </w:r>
-    </w:p>
-    <w:p>
-      <w:pPr>
-        <w:spacing w:after="218" w:line="259" w:lineRule="auto"/>
-        <w:ind w:left="-5" w:right="0"/>
-        <w:jc w:val="left"/>
       </w:pPr>
       <w:r>
         <w:rPr>
@@ -10155,24 +10254,8 @@
           <w:b/>
           <w:sz w:val="22"/>
         </w:rPr>
-        <w:lastRenderedPageBreak/>
-        <w:t xml:space="preserve">Seznam obrázků </w:t>
-      </w:r>
-    </w:p>
-    <w:p>
-      <w:pPr>
-        <w:spacing w:after="188"/>
-        <w:ind w:left="-5" w:right="0"/>
-      </w:pPr>
-      <w:hyperlink r:id="rId44" w:history="1">
-        <w:r>
-          <w:rPr>
-            <w:rStyle w:val="Hypertextovodkaz"/>
-            <w:highlight w:val="magenta"/>
-          </w:rPr>
-          <w:t>https://www.svgrepo.com/collection/servers-isometric-icons/</w:t>
-        </w:r>
-      </w:hyperlink>
+        <w:t xml:space="preserve">Příloha č. 2: Název přílohy </w:t>
+      </w:r>
     </w:p>
     <w:p>
       <w:pPr>
@@ -10191,19 +10274,19 @@
         <w:fldChar w:fldCharType="begin"/>
       </w:r>
       <w:r>
-        <w:instrText xml:space="preserve"> TOC \h \z \c "Figura" </w:instrText>
+        <w:instrText xml:space="preserve"> TOC \h \z \c "Příloha" </w:instrText>
       </w:r>
       <w:r>
         <w:fldChar w:fldCharType="separate"/>
       </w:r>
-      <w:hyperlink w:anchor="_Toc190713169" w:history="1">
+      <w:hyperlink w:anchor="_Toc192017249" w:history="1">
         <w:r>
           <w:rPr>
             <w:rStyle w:val="Hypertextovodkaz"/>
             <w:rFonts w:eastAsia="Arial"/>
             <w:noProof/>
           </w:rPr>
-          <w:t>Obrázek 1 Schéma základního DDoS útoku</w:t>
+          <w:t>Příloha 1 Obsah named.conf.local</w:t>
         </w:r>
         <w:r>
           <w:rPr>
@@ -10224,7 +10307,7 @@
             <w:noProof/>
             <w:webHidden/>
           </w:rPr>
-          <w:instrText xml:space="preserve"> PAGEREF _Toc190713169 \h </w:instrText>
+          <w:instrText xml:space="preserve"> PAGEREF _Toc192017249 \h </w:instrText>
         </w:r>
         <w:r>
           <w:rPr>
@@ -10244,7 +10327,7 @@
             <w:noProof/>
             <w:webHidden/>
           </w:rPr>
-          <w:t>5</w:t>
+          <w:t>13</w:t>
         </w:r>
         <w:r>
           <w:rPr>
@@ -10268,14 +10351,14 @@
           <w:szCs w:val="24"/>
         </w:rPr>
       </w:pPr>
-      <w:hyperlink w:anchor="_Toc190713170" w:history="1">
+      <w:hyperlink w:anchor="_Toc192017250" w:history="1">
         <w:r>
           <w:rPr>
             <w:rStyle w:val="Hypertextovodkaz"/>
             <w:rFonts w:eastAsia="Arial"/>
             <w:noProof/>
           </w:rPr>
-          <w:t>Obrázek 2 Schéma ICMP flood útoku</w:t>
+          <w:t>Příloha 2 Obsah db.victim.com</w:t>
         </w:r>
         <w:r>
           <w:rPr>
@@ -10296,7 +10379,7 @@
             <w:noProof/>
             <w:webHidden/>
           </w:rPr>
-          <w:instrText xml:space="preserve"> PAGEREF _Toc190713170 \h </w:instrText>
+          <w:instrText xml:space="preserve"> PAGEREF _Toc192017250 \h </w:instrText>
         </w:r>
         <w:r>
           <w:rPr>
@@ -10316,7 +10399,7 @@
             <w:noProof/>
             <w:webHidden/>
           </w:rPr>
-          <w:t>6</w:t>
+          <w:t>13</w:t>
         </w:r>
         <w:r>
           <w:rPr>
@@ -10340,14 +10423,14 @@
           <w:szCs w:val="24"/>
         </w:rPr>
       </w:pPr>
-      <w:hyperlink w:anchor="_Toc190713171" w:history="1">
+      <w:hyperlink w:anchor="_Toc192017251" w:history="1">
         <w:r>
           <w:rPr>
             <w:rStyle w:val="Hypertextovodkaz"/>
             <w:rFonts w:eastAsia="Arial"/>
             <w:noProof/>
           </w:rPr>
-          <w:t>Obrázek 3 Schéma TCP SYN flood útoku</w:t>
+          <w:t>Příloha 3 Obsah db.1.16.176.in-addr.arpa</w:t>
         </w:r>
         <w:r>
           <w:rPr>
@@ -10368,7 +10451,7 @@
             <w:noProof/>
             <w:webHidden/>
           </w:rPr>
-          <w:instrText xml:space="preserve"> PAGEREF _Toc190713171 \h </w:instrText>
+          <w:instrText xml:space="preserve"> PAGEREF _Toc192017251 \h </w:instrText>
         </w:r>
         <w:r>
           <w:rPr>
@@ -10388,7 +10471,7 @@
             <w:noProof/>
             <w:webHidden/>
           </w:rPr>
-          <w:t>7</w:t>
+          <w:t>13</w:t>
         </w:r>
         <w:r>
           <w:rPr>
@@ -10412,6 +10495,793 @@
           <w:szCs w:val="24"/>
         </w:rPr>
       </w:pPr>
+      <w:hyperlink w:anchor="_Toc192017252" w:history="1">
+        <w:r>
+          <w:rPr>
+            <w:rStyle w:val="Hypertextovodkaz"/>
+            <w:rFonts w:eastAsia="Arial"/>
+            <w:noProof/>
+          </w:rPr>
+          <w:t>Příloha 4 Bind shell script</w:t>
+        </w:r>
+        <w:r>
+          <w:rPr>
+            <w:noProof/>
+            <w:webHidden/>
+          </w:rPr>
+          <w:tab/>
+        </w:r>
+        <w:r>
+          <w:rPr>
+            <w:noProof/>
+            <w:webHidden/>
+          </w:rPr>
+          <w:fldChar w:fldCharType="begin"/>
+        </w:r>
+        <w:r>
+          <w:rPr>
+            <w:noProof/>
+            <w:webHidden/>
+          </w:rPr>
+          <w:instrText xml:space="preserve"> PAGEREF _Toc192017252 \h </w:instrText>
+        </w:r>
+        <w:r>
+          <w:rPr>
+            <w:noProof/>
+            <w:webHidden/>
+          </w:rPr>
+        </w:r>
+        <w:r>
+          <w:rPr>
+            <w:noProof/>
+            <w:webHidden/>
+          </w:rPr>
+          <w:fldChar w:fldCharType="separate"/>
+        </w:r>
+        <w:r>
+          <w:rPr>
+            <w:noProof/>
+            <w:webHidden/>
+          </w:rPr>
+          <w:t>14</w:t>
+        </w:r>
+        <w:r>
+          <w:rPr>
+            <w:noProof/>
+            <w:webHidden/>
+          </w:rPr>
+          <w:fldChar w:fldCharType="end"/>
+        </w:r>
+      </w:hyperlink>
+    </w:p>
+    <w:p>
+      <w:pPr>
+        <w:pStyle w:val="Seznamobrzk"/>
+        <w:tabs>
+          <w:tab w:val="right" w:leader="dot" w:pos="8780"/>
+        </w:tabs>
+        <w:rPr>
+          <w:rFonts w:asciiTheme="minorHAnsi" w:eastAsiaTheme="minorEastAsia" w:hAnsiTheme="minorHAnsi" w:cstheme="minorBidi"/>
+          <w:noProof/>
+          <w:color w:val="auto"/>
+          <w:szCs w:val="24"/>
+        </w:rPr>
+      </w:pPr>
+      <w:hyperlink w:anchor="_Toc192017253" w:history="1">
+        <w:r>
+          <w:rPr>
+            <w:rStyle w:val="Hypertextovodkaz"/>
+            <w:rFonts w:eastAsia="Arial"/>
+            <w:noProof/>
+          </w:rPr>
+          <w:t>Příloha 5 Obsah bind.service</w:t>
+        </w:r>
+        <w:r>
+          <w:rPr>
+            <w:noProof/>
+            <w:webHidden/>
+          </w:rPr>
+          <w:tab/>
+        </w:r>
+        <w:r>
+          <w:rPr>
+            <w:noProof/>
+            <w:webHidden/>
+          </w:rPr>
+          <w:fldChar w:fldCharType="begin"/>
+        </w:r>
+        <w:r>
+          <w:rPr>
+            <w:noProof/>
+            <w:webHidden/>
+          </w:rPr>
+          <w:instrText xml:space="preserve"> PAGEREF _Toc192017253 \h </w:instrText>
+        </w:r>
+        <w:r>
+          <w:rPr>
+            <w:noProof/>
+            <w:webHidden/>
+          </w:rPr>
+        </w:r>
+        <w:r>
+          <w:rPr>
+            <w:noProof/>
+            <w:webHidden/>
+          </w:rPr>
+          <w:fldChar w:fldCharType="separate"/>
+        </w:r>
+        <w:r>
+          <w:rPr>
+            <w:noProof/>
+            <w:webHidden/>
+          </w:rPr>
+          <w:t>14</w:t>
+        </w:r>
+        <w:r>
+          <w:rPr>
+            <w:noProof/>
+            <w:webHidden/>
+          </w:rPr>
+          <w:fldChar w:fldCharType="end"/>
+        </w:r>
+      </w:hyperlink>
+    </w:p>
+    <w:p>
+      <w:pPr>
+        <w:pStyle w:val="Seznamobrzk"/>
+        <w:tabs>
+          <w:tab w:val="right" w:leader="dot" w:pos="8780"/>
+        </w:tabs>
+        <w:rPr>
+          <w:rFonts w:asciiTheme="minorHAnsi" w:eastAsiaTheme="minorEastAsia" w:hAnsiTheme="minorHAnsi" w:cstheme="minorBidi"/>
+          <w:noProof/>
+          <w:color w:val="auto"/>
+          <w:szCs w:val="24"/>
+        </w:rPr>
+      </w:pPr>
+      <w:hyperlink w:anchor="_Toc192017254" w:history="1">
+        <w:r>
+          <w:rPr>
+            <w:rStyle w:val="Hypertextovodkaz"/>
+            <w:rFonts w:eastAsia="Arial"/>
+            <w:noProof/>
+          </w:rPr>
+          <w:t>Příloha 6 Hlavní script na CnC serveru</w:t>
+        </w:r>
+        <w:r>
+          <w:rPr>
+            <w:noProof/>
+            <w:webHidden/>
+          </w:rPr>
+          <w:tab/>
+        </w:r>
+        <w:r>
+          <w:rPr>
+            <w:noProof/>
+            <w:webHidden/>
+          </w:rPr>
+          <w:fldChar w:fldCharType="begin"/>
+        </w:r>
+        <w:r>
+          <w:rPr>
+            <w:noProof/>
+            <w:webHidden/>
+          </w:rPr>
+          <w:instrText xml:space="preserve"> PAGEREF _Toc192017254 \h </w:instrText>
+        </w:r>
+        <w:r>
+          <w:rPr>
+            <w:noProof/>
+            <w:webHidden/>
+          </w:rPr>
+        </w:r>
+        <w:r>
+          <w:rPr>
+            <w:noProof/>
+            <w:webHidden/>
+          </w:rPr>
+          <w:fldChar w:fldCharType="separate"/>
+        </w:r>
+        <w:r>
+          <w:rPr>
+            <w:noProof/>
+            <w:webHidden/>
+          </w:rPr>
+          <w:t>15</w:t>
+        </w:r>
+        <w:r>
+          <w:rPr>
+            <w:noProof/>
+            <w:webHidden/>
+          </w:rPr>
+          <w:fldChar w:fldCharType="end"/>
+        </w:r>
+      </w:hyperlink>
+    </w:p>
+    <w:p>
+      <w:pPr>
+        <w:pStyle w:val="Seznamobrzk"/>
+        <w:tabs>
+          <w:tab w:val="right" w:leader="dot" w:pos="8780"/>
+        </w:tabs>
+        <w:rPr>
+          <w:rFonts w:asciiTheme="minorHAnsi" w:eastAsiaTheme="minorEastAsia" w:hAnsiTheme="minorHAnsi" w:cstheme="minorBidi"/>
+          <w:noProof/>
+          <w:color w:val="auto"/>
+          <w:szCs w:val="24"/>
+        </w:rPr>
+      </w:pPr>
+      <w:hyperlink w:anchor="_Toc192017255" w:history="1">
+        <w:r>
+          <w:rPr>
+            <w:rStyle w:val="Hypertextovodkaz"/>
+            <w:rFonts w:eastAsia="Arial"/>
+            <w:noProof/>
+          </w:rPr>
+          <w:t>Příloha 7 Service sniff scriptu na CnC serveru</w:t>
+        </w:r>
+        <w:r>
+          <w:rPr>
+            <w:noProof/>
+            <w:webHidden/>
+          </w:rPr>
+          <w:tab/>
+        </w:r>
+        <w:r>
+          <w:rPr>
+            <w:noProof/>
+            <w:webHidden/>
+          </w:rPr>
+          <w:fldChar w:fldCharType="begin"/>
+        </w:r>
+        <w:r>
+          <w:rPr>
+            <w:noProof/>
+            <w:webHidden/>
+          </w:rPr>
+          <w:instrText xml:space="preserve"> PAGEREF _Toc192017255 \h </w:instrText>
+        </w:r>
+        <w:r>
+          <w:rPr>
+            <w:noProof/>
+            <w:webHidden/>
+          </w:rPr>
+        </w:r>
+        <w:r>
+          <w:rPr>
+            <w:noProof/>
+            <w:webHidden/>
+          </w:rPr>
+          <w:fldChar w:fldCharType="separate"/>
+        </w:r>
+        <w:r>
+          <w:rPr>
+            <w:noProof/>
+            <w:webHidden/>
+          </w:rPr>
+          <w:t>16</w:t>
+        </w:r>
+        <w:r>
+          <w:rPr>
+            <w:noProof/>
+            <w:webHidden/>
+          </w:rPr>
+          <w:fldChar w:fldCharType="end"/>
+        </w:r>
+      </w:hyperlink>
+    </w:p>
+    <w:p>
+      <w:pPr>
+        <w:pStyle w:val="Seznamobrzk"/>
+        <w:tabs>
+          <w:tab w:val="right" w:leader="dot" w:pos="8780"/>
+        </w:tabs>
+        <w:rPr>
+          <w:rFonts w:asciiTheme="minorHAnsi" w:eastAsiaTheme="minorEastAsia" w:hAnsiTheme="minorHAnsi" w:cstheme="minorBidi"/>
+          <w:noProof/>
+          <w:color w:val="auto"/>
+          <w:szCs w:val="24"/>
+        </w:rPr>
+      </w:pPr>
+      <w:hyperlink w:anchor="_Toc192017256" w:history="1">
+        <w:r>
+          <w:rPr>
+            <w:rStyle w:val="Hypertextovodkaz"/>
+            <w:rFonts w:eastAsia="Arial"/>
+            <w:noProof/>
+          </w:rPr>
+          <w:t>Příloha 8 Script na manuální spuštění útoku</w:t>
+        </w:r>
+        <w:r>
+          <w:rPr>
+            <w:noProof/>
+            <w:webHidden/>
+          </w:rPr>
+          <w:tab/>
+        </w:r>
+        <w:r>
+          <w:rPr>
+            <w:noProof/>
+            <w:webHidden/>
+          </w:rPr>
+          <w:fldChar w:fldCharType="begin"/>
+        </w:r>
+        <w:r>
+          <w:rPr>
+            <w:noProof/>
+            <w:webHidden/>
+          </w:rPr>
+          <w:instrText xml:space="preserve"> PAGEREF _Toc192017256 \h </w:instrText>
+        </w:r>
+        <w:r>
+          <w:rPr>
+            <w:noProof/>
+            <w:webHidden/>
+          </w:rPr>
+        </w:r>
+        <w:r>
+          <w:rPr>
+            <w:noProof/>
+            <w:webHidden/>
+          </w:rPr>
+          <w:fldChar w:fldCharType="separate"/>
+        </w:r>
+        <w:r>
+          <w:rPr>
+            <w:noProof/>
+            <w:webHidden/>
+          </w:rPr>
+          <w:t>16</w:t>
+        </w:r>
+        <w:r>
+          <w:rPr>
+            <w:noProof/>
+            <w:webHidden/>
+          </w:rPr>
+          <w:fldChar w:fldCharType="end"/>
+        </w:r>
+      </w:hyperlink>
+    </w:p>
+    <w:p>
+      <w:pPr>
+        <w:pStyle w:val="Seznamobrzk"/>
+        <w:tabs>
+          <w:tab w:val="right" w:leader="dot" w:pos="8780"/>
+        </w:tabs>
+        <w:rPr>
+          <w:rFonts w:asciiTheme="minorHAnsi" w:eastAsiaTheme="minorEastAsia" w:hAnsiTheme="minorHAnsi" w:cstheme="minorBidi"/>
+          <w:noProof/>
+          <w:color w:val="auto"/>
+          <w:szCs w:val="24"/>
+        </w:rPr>
+      </w:pPr>
+      <w:hyperlink w:anchor="_Toc192017257" w:history="1">
+        <w:r>
+          <w:rPr>
+            <w:rStyle w:val="Hypertextovodkaz"/>
+            <w:rFonts w:eastAsia="Arial"/>
+            <w:noProof/>
+          </w:rPr>
+          <w:t>Příloha 9 Script – žádost o payload</w:t>
+        </w:r>
+        <w:r>
+          <w:rPr>
+            <w:noProof/>
+            <w:webHidden/>
+          </w:rPr>
+          <w:tab/>
+        </w:r>
+        <w:r>
+          <w:rPr>
+            <w:noProof/>
+            <w:webHidden/>
+          </w:rPr>
+          <w:fldChar w:fldCharType="begin"/>
+        </w:r>
+        <w:r>
+          <w:rPr>
+            <w:noProof/>
+            <w:webHidden/>
+          </w:rPr>
+          <w:instrText xml:space="preserve"> PAGEREF _Toc192017257 \h </w:instrText>
+        </w:r>
+        <w:r>
+          <w:rPr>
+            <w:noProof/>
+            <w:webHidden/>
+          </w:rPr>
+        </w:r>
+        <w:r>
+          <w:rPr>
+            <w:noProof/>
+            <w:webHidden/>
+          </w:rPr>
+          <w:fldChar w:fldCharType="separate"/>
+        </w:r>
+        <w:r>
+          <w:rPr>
+            <w:noProof/>
+            <w:webHidden/>
+          </w:rPr>
+          <w:t>17</w:t>
+        </w:r>
+        <w:r>
+          <w:rPr>
+            <w:noProof/>
+            <w:webHidden/>
+          </w:rPr>
+          <w:fldChar w:fldCharType="end"/>
+        </w:r>
+      </w:hyperlink>
+    </w:p>
+    <w:p>
+      <w:pPr>
+        <w:pStyle w:val="Seznamobrzk"/>
+        <w:tabs>
+          <w:tab w:val="right" w:leader="dot" w:pos="8780"/>
+        </w:tabs>
+        <w:rPr>
+          <w:rFonts w:asciiTheme="minorHAnsi" w:eastAsiaTheme="minorEastAsia" w:hAnsiTheme="minorHAnsi" w:cstheme="minorBidi"/>
+          <w:noProof/>
+          <w:color w:val="auto"/>
+          <w:szCs w:val="24"/>
+        </w:rPr>
+      </w:pPr>
+      <w:hyperlink w:anchor="_Toc192017258" w:history="1">
+        <w:r>
+          <w:rPr>
+            <w:rStyle w:val="Hypertextovodkaz"/>
+            <w:rFonts w:eastAsia="Arial"/>
+            <w:noProof/>
+          </w:rPr>
+          <w:t>Příloha 10 Sniffer script na spuštění žádosti</w:t>
+        </w:r>
+        <w:r>
+          <w:rPr>
+            <w:noProof/>
+            <w:webHidden/>
+          </w:rPr>
+          <w:tab/>
+        </w:r>
+        <w:r>
+          <w:rPr>
+            <w:noProof/>
+            <w:webHidden/>
+          </w:rPr>
+          <w:fldChar w:fldCharType="begin"/>
+        </w:r>
+        <w:r>
+          <w:rPr>
+            <w:noProof/>
+            <w:webHidden/>
+          </w:rPr>
+          <w:instrText xml:space="preserve"> PAGEREF _Toc192017258 \h </w:instrText>
+        </w:r>
+        <w:r>
+          <w:rPr>
+            <w:noProof/>
+            <w:webHidden/>
+          </w:rPr>
+        </w:r>
+        <w:r>
+          <w:rPr>
+            <w:noProof/>
+            <w:webHidden/>
+          </w:rPr>
+          <w:fldChar w:fldCharType="separate"/>
+        </w:r>
+        <w:r>
+          <w:rPr>
+            <w:noProof/>
+            <w:webHidden/>
+          </w:rPr>
+          <w:t>18</w:t>
+        </w:r>
+        <w:r>
+          <w:rPr>
+            <w:noProof/>
+            <w:webHidden/>
+          </w:rPr>
+          <w:fldChar w:fldCharType="end"/>
+        </w:r>
+      </w:hyperlink>
+    </w:p>
+    <w:p>
+      <w:pPr>
+        <w:spacing w:after="176" w:line="259" w:lineRule="auto"/>
+        <w:ind w:left="-5" w:right="0"/>
+        <w:jc w:val="left"/>
+      </w:pPr>
+      <w:r>
+        <w:fldChar w:fldCharType="end"/>
+      </w:r>
+    </w:p>
+    <w:p>
+      <w:pPr>
+        <w:spacing w:after="0" w:line="259" w:lineRule="auto"/>
+        <w:ind w:left="0" w:right="0" w:firstLine="0"/>
+        <w:jc w:val="left"/>
+      </w:pPr>
+      <w:r>
+        <w:t xml:space="preserve"> </w:t>
+      </w:r>
+      <w:r>
+        <w:tab/>
+        <w:t xml:space="preserve"> </w:t>
+      </w:r>
+      <w:r>
+        <w:br w:type="page"/>
+      </w:r>
+    </w:p>
+    <w:p>
+      <w:pPr>
+        <w:spacing w:after="218" w:line="259" w:lineRule="auto"/>
+        <w:ind w:left="-5" w:right="0"/>
+        <w:jc w:val="left"/>
+      </w:pPr>
+      <w:r>
+        <w:rPr>
+          <w:rFonts w:ascii="Arial" w:eastAsia="Arial" w:hAnsi="Arial" w:cs="Arial"/>
+          <w:b/>
+          <w:sz w:val="22"/>
+        </w:rPr>
+        <w:lastRenderedPageBreak/>
+        <w:t xml:space="preserve">Seznam obrázků </w:t>
+      </w:r>
+    </w:p>
+    <w:p>
+      <w:pPr>
+        <w:spacing w:after="188"/>
+        <w:ind w:left="-5" w:right="0"/>
+      </w:pPr>
+      <w:hyperlink r:id="rId48" w:history="1">
+        <w:r>
+          <w:rPr>
+            <w:rStyle w:val="Hypertextovodkaz"/>
+            <w:highlight w:val="magenta"/>
+          </w:rPr>
+          <w:t>https://www.svgrepo.com/collection/servers-isometric-icons/</w:t>
+        </w:r>
+      </w:hyperlink>
+    </w:p>
+    <w:p>
+      <w:pPr>
+        <w:pStyle w:val="Seznamobrzk"/>
+        <w:tabs>
+          <w:tab w:val="right" w:leader="dot" w:pos="8780"/>
+        </w:tabs>
+        <w:rPr>
+          <w:rFonts w:asciiTheme="minorHAnsi" w:eastAsiaTheme="minorEastAsia" w:hAnsiTheme="minorHAnsi" w:cstheme="minorBidi"/>
+          <w:noProof/>
+          <w:color w:val="auto"/>
+          <w:szCs w:val="24"/>
+        </w:rPr>
+      </w:pPr>
+      <w:r>
+        <w:fldChar w:fldCharType="begin"/>
+      </w:r>
+      <w:r>
+        <w:instrText xml:space="preserve"> TOC \h \z \c "Figura" </w:instrText>
+      </w:r>
+      <w:r>
+        <w:fldChar w:fldCharType="separate"/>
+      </w:r>
+      <w:hyperlink w:anchor="_Toc190713169" w:history="1">
+        <w:r>
+          <w:rPr>
+            <w:rStyle w:val="Hypertextovodkaz"/>
+            <w:rFonts w:eastAsia="Arial"/>
+            <w:noProof/>
+          </w:rPr>
+          <w:t>Obrázek 1 Schéma základního DDoS útoku</w:t>
+        </w:r>
+        <w:r>
+          <w:rPr>
+            <w:noProof/>
+            <w:webHidden/>
+          </w:rPr>
+          <w:tab/>
+        </w:r>
+        <w:r>
+          <w:rPr>
+            <w:noProof/>
+            <w:webHidden/>
+          </w:rPr>
+          <w:fldChar w:fldCharType="begin"/>
+        </w:r>
+        <w:r>
+          <w:rPr>
+            <w:noProof/>
+            <w:webHidden/>
+          </w:rPr>
+          <w:instrText xml:space="preserve"> PAGEREF _Toc190713169 \h </w:instrText>
+        </w:r>
+        <w:r>
+          <w:rPr>
+            <w:noProof/>
+            <w:webHidden/>
+          </w:rPr>
+        </w:r>
+        <w:r>
+          <w:rPr>
+            <w:noProof/>
+            <w:webHidden/>
+          </w:rPr>
+          <w:fldChar w:fldCharType="separate"/>
+        </w:r>
+        <w:r>
+          <w:rPr>
+            <w:noProof/>
+            <w:webHidden/>
+          </w:rPr>
+          <w:t>5</w:t>
+        </w:r>
+        <w:r>
+          <w:rPr>
+            <w:noProof/>
+            <w:webHidden/>
+          </w:rPr>
+          <w:fldChar w:fldCharType="end"/>
+        </w:r>
+      </w:hyperlink>
+    </w:p>
+    <w:p>
+      <w:pPr>
+        <w:pStyle w:val="Seznamobrzk"/>
+        <w:tabs>
+          <w:tab w:val="right" w:leader="dot" w:pos="8780"/>
+        </w:tabs>
+        <w:rPr>
+          <w:rFonts w:asciiTheme="minorHAnsi" w:eastAsiaTheme="minorEastAsia" w:hAnsiTheme="minorHAnsi" w:cstheme="minorBidi"/>
+          <w:noProof/>
+          <w:color w:val="auto"/>
+          <w:szCs w:val="24"/>
+        </w:rPr>
+      </w:pPr>
+      <w:hyperlink w:anchor="_Toc190713170" w:history="1">
+        <w:r>
+          <w:rPr>
+            <w:rStyle w:val="Hypertextovodkaz"/>
+            <w:rFonts w:eastAsia="Arial"/>
+            <w:noProof/>
+          </w:rPr>
+          <w:t>Obrázek 2 Schéma ICMP flood útoku</w:t>
+        </w:r>
+        <w:r>
+          <w:rPr>
+            <w:noProof/>
+            <w:webHidden/>
+          </w:rPr>
+          <w:tab/>
+        </w:r>
+        <w:r>
+          <w:rPr>
+            <w:noProof/>
+            <w:webHidden/>
+          </w:rPr>
+          <w:fldChar w:fldCharType="begin"/>
+        </w:r>
+        <w:r>
+          <w:rPr>
+            <w:noProof/>
+            <w:webHidden/>
+          </w:rPr>
+          <w:instrText xml:space="preserve"> PAGEREF _Toc190713170 \h </w:instrText>
+        </w:r>
+        <w:r>
+          <w:rPr>
+            <w:noProof/>
+            <w:webHidden/>
+          </w:rPr>
+        </w:r>
+        <w:r>
+          <w:rPr>
+            <w:noProof/>
+            <w:webHidden/>
+          </w:rPr>
+          <w:fldChar w:fldCharType="separate"/>
+        </w:r>
+        <w:r>
+          <w:rPr>
+            <w:noProof/>
+            <w:webHidden/>
+          </w:rPr>
+          <w:t>6</w:t>
+        </w:r>
+        <w:r>
+          <w:rPr>
+            <w:noProof/>
+            <w:webHidden/>
+          </w:rPr>
+          <w:fldChar w:fldCharType="end"/>
+        </w:r>
+      </w:hyperlink>
+    </w:p>
+    <w:p>
+      <w:pPr>
+        <w:pStyle w:val="Seznamobrzk"/>
+        <w:tabs>
+          <w:tab w:val="right" w:leader="dot" w:pos="8780"/>
+        </w:tabs>
+        <w:rPr>
+          <w:rFonts w:asciiTheme="minorHAnsi" w:eastAsiaTheme="minorEastAsia" w:hAnsiTheme="minorHAnsi" w:cstheme="minorBidi"/>
+          <w:noProof/>
+          <w:color w:val="auto"/>
+          <w:szCs w:val="24"/>
+        </w:rPr>
+      </w:pPr>
+      <w:hyperlink w:anchor="_Toc190713171" w:history="1">
+        <w:r>
+          <w:rPr>
+            <w:rStyle w:val="Hypertextovodkaz"/>
+            <w:rFonts w:eastAsia="Arial"/>
+            <w:noProof/>
+          </w:rPr>
+          <w:t>Obrázek 3 Schéma TCP SYN flood útoku</w:t>
+        </w:r>
+        <w:r>
+          <w:rPr>
+            <w:noProof/>
+            <w:webHidden/>
+          </w:rPr>
+          <w:tab/>
+        </w:r>
+        <w:r>
+          <w:rPr>
+            <w:noProof/>
+            <w:webHidden/>
+          </w:rPr>
+          <w:fldChar w:fldCharType="begin"/>
+        </w:r>
+        <w:r>
+          <w:rPr>
+            <w:noProof/>
+            <w:webHidden/>
+          </w:rPr>
+          <w:instrText xml:space="preserve"> PAGEREF _Toc190713171 \h </w:instrText>
+        </w:r>
+        <w:r>
+          <w:rPr>
+            <w:noProof/>
+            <w:webHidden/>
+          </w:rPr>
+        </w:r>
+        <w:r>
+          <w:rPr>
+            <w:noProof/>
+            <w:webHidden/>
+          </w:rPr>
+          <w:fldChar w:fldCharType="separate"/>
+        </w:r>
+        <w:r>
+          <w:rPr>
+            <w:noProof/>
+            <w:webHidden/>
+          </w:rPr>
+          <w:t>7</w:t>
+        </w:r>
+        <w:r>
+          <w:rPr>
+            <w:noProof/>
+            <w:webHidden/>
+          </w:rPr>
+          <w:fldChar w:fldCharType="end"/>
+        </w:r>
+      </w:hyperlink>
+    </w:p>
+    <w:p>
+      <w:pPr>
+        <w:pStyle w:val="Seznamobrzk"/>
+        <w:tabs>
+          <w:tab w:val="right" w:leader="dot" w:pos="8780"/>
+        </w:tabs>
+        <w:rPr>
+          <w:rFonts w:asciiTheme="minorHAnsi" w:eastAsiaTheme="minorEastAsia" w:hAnsiTheme="minorHAnsi" w:cstheme="minorBidi"/>
+          <w:noProof/>
+          <w:color w:val="auto"/>
+          <w:szCs w:val="24"/>
+        </w:rPr>
+      </w:pPr>
       <w:hyperlink w:anchor="_Toc190713172" w:history="1">
         <w:r>
           <w:rPr>
@@ -10527,9 +11397,9 @@
       </w:r>
     </w:p>
     <w:sectPr>
-      <w:footerReference w:type="even" r:id="rId45"/>
-      <w:footerReference w:type="default" r:id="rId46"/>
-      <w:footerReference w:type="first" r:id="rId47"/>
+      <w:footerReference w:type="even" r:id="rId49"/>
+      <w:footerReference w:type="default" r:id="rId50"/>
+      <w:footerReference w:type="first" r:id="rId51"/>
       <w:pgSz w:w="11906" w:h="16838"/>
       <w:pgMar w:top="1463" w:right="1414" w:bottom="2029" w:left="1702" w:header="708" w:footer="709" w:gutter="0"/>
       <w:cols w:space="708"/>
@@ -11732,6 +12602,36 @@
   </w:num>
   <w:num w:numId="5" w16cid:durableId="1353456074">
     <w:abstractNumId w:val="0"/>
+  </w:num>
+  <w:num w:numId="6" w16cid:durableId="1523012950">
+    <w:abstractNumId w:val="0"/>
+    <w:lvlOverride w:ilvl="0">
+      <w:startOverride w:val="1"/>
+    </w:lvlOverride>
+    <w:lvlOverride w:ilvl="1">
+      <w:startOverride w:val="1"/>
+    </w:lvlOverride>
+    <w:lvlOverride w:ilvl="2">
+      <w:startOverride w:val="1"/>
+    </w:lvlOverride>
+    <w:lvlOverride w:ilvl="3">
+      <w:startOverride w:val="1"/>
+    </w:lvlOverride>
+    <w:lvlOverride w:ilvl="4">
+      <w:startOverride w:val="1"/>
+    </w:lvlOverride>
+    <w:lvlOverride w:ilvl="5">
+      <w:startOverride w:val="1"/>
+    </w:lvlOverride>
+    <w:lvlOverride w:ilvl="6">
+      <w:startOverride w:val="1"/>
+    </w:lvlOverride>
+    <w:lvlOverride w:ilvl="7">
+      <w:startOverride w:val="1"/>
+    </w:lvlOverride>
+    <w:lvlOverride w:ilvl="8">
+      <w:startOverride w:val="1"/>
+    </w:lvlOverride>
   </w:num>
 </w:numbering>
 </file>

</xml_diff>